<commit_message>
Wall Stress\Unit13\13.1.txt Wall Stress\Unit13\13.1.docx
</commit_message>
<xml_diff>
--- a/Wall Stress/Unit13/13.1.docx
+++ b/Wall Stress/Unit13/13.1.docx
@@ -1128,8 +1128,6 @@
         </w:rPr>
         <w:t>13.1.2</w:t>
       </w:r>
-      <w:bookmarkStart w:id="0" w:name="_GoBack"/>
-      <w:bookmarkEnd w:id="0"/>
     </w:p>
     <w:p>
       <w:pPr>
@@ -2923,6 +2921,4900 @@
         </w:rPr>
         <w:t>Richard: Pizza and bean salad. Can we have those?</w:t>
       </w:r>
+    </w:p>
+    <w:p>
+      <w:pPr>
+        <w:rPr>
+          <w:rFonts w:ascii="Times New Roman" w:hAnsi="Times New Roman" w:cs="Times New Roman"/>
+          <w:sz w:val="24"/>
+          <w:szCs w:val="24"/>
+        </w:rPr>
+      </w:pPr>
+    </w:p>
+    <w:p>
+      <w:pPr>
+        <w:rPr>
+          <w:rFonts w:ascii="Times New Roman" w:hAnsi="Times New Roman" w:cs="Times New Roman"/>
+          <w:b/>
+          <w:sz w:val="24"/>
+          <w:szCs w:val="24"/>
+        </w:rPr>
+      </w:pPr>
+      <w:r>
+        <w:rPr>
+          <w:rFonts w:ascii="Times New Roman" w:hAnsi="Times New Roman" w:cs="Times New Roman"/>
+          <w:b/>
+          <w:sz w:val="24"/>
+          <w:szCs w:val="24"/>
+        </w:rPr>
+        <w:t>13.1.3</w:t>
+      </w:r>
+    </w:p>
+    <w:p>
+      <w:pPr>
+        <w:rPr>
+          <w:rFonts w:ascii="Times New Roman" w:hAnsi="Times New Roman" w:cs="Times New Roman"/>
+          <w:sz w:val="24"/>
+          <w:szCs w:val="24"/>
+        </w:rPr>
+      </w:pPr>
+    </w:p>
+    <w:p>
+      <w:pPr>
+        <w:rPr>
+          <w:rFonts w:ascii="Times New Roman" w:hAnsi="Times New Roman" w:cs="Times New Roman"/>
+          <w:sz w:val="24"/>
+          <w:szCs w:val="24"/>
+        </w:rPr>
+      </w:pPr>
+      <w:r>
+        <w:rPr>
+          <w:rFonts w:ascii="Times New Roman" w:hAnsi="Times New Roman" w:cs="Times New Roman"/>
+          <w:sz w:val="24"/>
+          <w:szCs w:val="24"/>
+        </w:rPr>
+        <w:t>Hello LiLi</w:t>
+      </w:r>
+      <w:r>
+        <w:rPr>
+          <w:rFonts w:ascii="Times New Roman" w:hAnsi="Times New Roman" w:cs="Times New Roman"/>
+          <w:sz w:val="24"/>
+          <w:szCs w:val="24"/>
+        </w:rPr>
+        <w:t>. What is funny?</w:t>
+      </w:r>
+      <w:r>
+        <w:rPr>
+          <w:rFonts w:ascii="Times New Roman" w:hAnsi="Times New Roman" w:cs="Times New Roman"/>
+          <w:sz w:val="24"/>
+          <w:szCs w:val="24"/>
+        </w:rPr>
+        <w:t xml:space="preserve"> </w:t>
+      </w:r>
+    </w:p>
+    <w:p>
+      <w:pPr>
+        <w:rPr>
+          <w:rFonts w:ascii="Times New Roman" w:hAnsi="Times New Roman" w:cs="Times New Roman"/>
+          <w:sz w:val="24"/>
+          <w:szCs w:val="24"/>
+        </w:rPr>
+      </w:pPr>
+      <w:r>
+        <w:rPr>
+          <w:rFonts w:ascii="Times New Roman" w:hAnsi="Times New Roman" w:cs="Times New Roman"/>
+          <w:sz w:val="24"/>
+          <w:szCs w:val="24"/>
+        </w:rPr>
+        <w:t xml:space="preserve">Your sweater is funny. Because </w:t>
+      </w:r>
+      <w:r>
+        <w:rPr>
+          <w:rFonts w:ascii="Times New Roman" w:hAnsi="Times New Roman" w:cs="Times New Roman"/>
+          <w:sz w:val="24"/>
+          <w:szCs w:val="24"/>
+        </w:rPr>
+        <w:t>it for woman.</w:t>
+      </w:r>
+      <w:r>
+        <w:rPr>
+          <w:rFonts w:ascii="Times New Roman" w:hAnsi="Times New Roman" w:cs="Times New Roman"/>
+          <w:sz w:val="24"/>
+          <w:szCs w:val="24"/>
+        </w:rPr>
+        <w:t>Not a man.</w:t>
+      </w:r>
+      <w:r>
+        <w:rPr>
+          <w:rFonts w:ascii="Times New Roman" w:hAnsi="Times New Roman" w:cs="Times New Roman"/>
+          <w:sz w:val="24"/>
+          <w:szCs w:val="24"/>
+        </w:rPr>
+        <w:t>Are you Mr.Li?</w:t>
+      </w:r>
+    </w:p>
+    <w:p>
+      <w:pPr>
+        <w:rPr>
+          <w:rFonts w:ascii="Times New Roman" w:hAnsi="Times New Roman" w:cs="Times New Roman"/>
+          <w:sz w:val="24"/>
+          <w:szCs w:val="24"/>
+        </w:rPr>
+      </w:pPr>
+      <w:r>
+        <w:rPr>
+          <w:rFonts w:ascii="Times New Roman" w:hAnsi="Times New Roman" w:cs="Times New Roman"/>
+          <w:sz w:val="24"/>
+          <w:szCs w:val="24"/>
+        </w:rPr>
+        <w:t>Yes. I’m Shen Li</w:t>
+      </w:r>
+      <w:r>
+        <w:rPr>
+          <w:rFonts w:ascii="Times New Roman" w:hAnsi="Times New Roman" w:cs="Times New Roman"/>
+          <w:sz w:val="24"/>
+          <w:szCs w:val="24"/>
+        </w:rPr>
+        <w:t>. Are you LiLi?</w:t>
+      </w:r>
+    </w:p>
+    <w:p>
+      <w:pPr>
+        <w:rPr>
+          <w:rFonts w:ascii="Times New Roman" w:hAnsi="Times New Roman" w:cs="Times New Roman"/>
+          <w:sz w:val="24"/>
+          <w:szCs w:val="24"/>
+        </w:rPr>
+      </w:pPr>
+      <w:r>
+        <w:rPr>
+          <w:rFonts w:ascii="Times New Roman" w:hAnsi="Times New Roman" w:cs="Times New Roman"/>
+          <w:sz w:val="24"/>
+          <w:szCs w:val="24"/>
+        </w:rPr>
+        <w:t>Yes. I am.</w:t>
+      </w:r>
+    </w:p>
+    <w:p>
+      <w:pPr>
+        <w:rPr>
+          <w:rFonts w:ascii="Times New Roman" w:hAnsi="Times New Roman" w:cs="Times New Roman"/>
+          <w:sz w:val="24"/>
+          <w:szCs w:val="24"/>
+        </w:rPr>
+      </w:pPr>
+      <w:r>
+        <w:rPr>
+          <w:rFonts w:ascii="Times New Roman" w:hAnsi="Times New Roman" w:cs="Times New Roman"/>
+          <w:sz w:val="24"/>
+          <w:szCs w:val="24"/>
+        </w:rPr>
+        <w:t>Nice to met you.</w:t>
+      </w:r>
+    </w:p>
+    <w:p>
+      <w:pPr>
+        <w:rPr>
+          <w:rFonts w:ascii="Times New Roman" w:hAnsi="Times New Roman" w:cs="Times New Roman"/>
+          <w:sz w:val="24"/>
+          <w:szCs w:val="24"/>
+        </w:rPr>
+      </w:pPr>
+      <w:r>
+        <w:rPr>
+          <w:rFonts w:ascii="Times New Roman" w:hAnsi="Times New Roman" w:cs="Times New Roman"/>
+          <w:sz w:val="24"/>
+          <w:szCs w:val="24"/>
+        </w:rPr>
+        <w:t>Nice to met you.Shen</w:t>
+      </w:r>
+    </w:p>
+    <w:p>
+      <w:pPr>
+        <w:rPr>
+          <w:rFonts w:ascii="Times New Roman" w:hAnsi="Times New Roman" w:cs="Times New Roman"/>
+          <w:sz w:val="24"/>
+          <w:szCs w:val="24"/>
+        </w:rPr>
+      </w:pPr>
+      <w:r>
+        <w:rPr>
+          <w:rFonts w:ascii="Times New Roman" w:hAnsi="Times New Roman" w:cs="Times New Roman"/>
+          <w:sz w:val="24"/>
+          <w:szCs w:val="24"/>
+        </w:rPr>
+        <w:lastRenderedPageBreak/>
+        <w:t>Is it yours?</w:t>
+      </w:r>
+    </w:p>
+    <w:p>
+      <w:pPr>
+        <w:rPr>
+          <w:rFonts w:ascii="Times New Roman" w:hAnsi="Times New Roman" w:cs="Times New Roman"/>
+          <w:sz w:val="24"/>
+          <w:szCs w:val="24"/>
+        </w:rPr>
+      </w:pPr>
+      <w:r>
+        <w:rPr>
+          <w:rFonts w:ascii="Times New Roman" w:hAnsi="Times New Roman" w:cs="Times New Roman"/>
+          <w:sz w:val="24"/>
+          <w:szCs w:val="24"/>
+        </w:rPr>
+        <w:t>Yes. It is</w:t>
+      </w:r>
+      <w:r>
+        <w:rPr>
+          <w:rFonts w:ascii="Times New Roman" w:hAnsi="Times New Roman" w:cs="Times New Roman"/>
+          <w:sz w:val="24"/>
+          <w:szCs w:val="24"/>
+        </w:rPr>
+        <w:t>. Thank you</w:t>
+      </w:r>
+      <w:r>
+        <w:rPr>
+          <w:rFonts w:ascii="Times New Roman" w:hAnsi="Times New Roman" w:cs="Times New Roman"/>
+          <w:sz w:val="24"/>
+          <w:szCs w:val="24"/>
+        </w:rPr>
+        <w:t>.</w:t>
+      </w:r>
+    </w:p>
+    <w:p>
+      <w:pPr>
+        <w:rPr>
+          <w:rFonts w:ascii="Times New Roman" w:hAnsi="Times New Roman" w:cs="Times New Roman"/>
+          <w:b/>
+          <w:sz w:val="24"/>
+          <w:szCs w:val="24"/>
+        </w:rPr>
+      </w:pPr>
+      <w:r>
+        <w:rPr>
+          <w:rFonts w:ascii="Times New Roman" w:hAnsi="Times New Roman" w:cs="Times New Roman"/>
+          <w:b/>
+          <w:sz w:val="24"/>
+          <w:szCs w:val="24"/>
+        </w:rPr>
+        <w:t>Your order is one sandwich</w:t>
+      </w:r>
+      <w:r>
+        <w:rPr>
+          <w:rFonts w:ascii="Times New Roman" w:hAnsi="Times New Roman" w:cs="Times New Roman"/>
+          <w:b/>
+          <w:sz w:val="24"/>
+          <w:szCs w:val="24"/>
+        </w:rPr>
+        <w:t>, French fries</w:t>
+      </w:r>
+      <w:r>
+        <w:rPr>
+          <w:rFonts w:ascii="Times New Roman" w:hAnsi="Times New Roman" w:cs="Times New Roman"/>
+          <w:b/>
+          <w:sz w:val="24"/>
+          <w:szCs w:val="24"/>
+        </w:rPr>
+        <w:t xml:space="preserve"> and a col</w:t>
+      </w:r>
+      <w:r>
+        <w:rPr>
+          <w:rFonts w:ascii="Times New Roman" w:hAnsi="Times New Roman" w:cs="Times New Roman"/>
+          <w:b/>
+          <w:sz w:val="24"/>
+          <w:szCs w:val="24"/>
+        </w:rPr>
+        <w:t>a.</w:t>
+      </w:r>
+    </w:p>
+    <w:p>
+      <w:pPr>
+        <w:rPr>
+          <w:rFonts w:ascii="Times New Roman" w:hAnsi="Times New Roman" w:cs="Times New Roman"/>
+          <w:b/>
+          <w:sz w:val="24"/>
+          <w:szCs w:val="24"/>
+        </w:rPr>
+      </w:pPr>
+      <w:r>
+        <w:rPr>
+          <w:rFonts w:ascii="Times New Roman" w:hAnsi="Times New Roman" w:cs="Times New Roman"/>
+          <w:b/>
+          <w:sz w:val="24"/>
+          <w:szCs w:val="24"/>
+        </w:rPr>
+        <w:t>Yes. That’s my order.</w:t>
+      </w:r>
+      <w:r>
+        <w:rPr>
+          <w:rFonts w:ascii="Times New Roman" w:hAnsi="Times New Roman" w:cs="Times New Roman"/>
+          <w:b/>
+          <w:sz w:val="24"/>
+          <w:szCs w:val="24"/>
+        </w:rPr>
+        <w:t>Thank you.</w:t>
+      </w:r>
+    </w:p>
+    <w:p>
+      <w:pPr>
+        <w:rPr>
+          <w:rFonts w:ascii="Times New Roman" w:hAnsi="Times New Roman" w:cs="Times New Roman"/>
+          <w:b/>
+          <w:sz w:val="24"/>
+          <w:szCs w:val="24"/>
+        </w:rPr>
+      </w:pPr>
+      <w:r>
+        <w:rPr>
+          <w:rFonts w:ascii="Times New Roman" w:hAnsi="Times New Roman" w:cs="Times New Roman"/>
+          <w:b/>
+          <w:sz w:val="24"/>
+          <w:szCs w:val="24"/>
+        </w:rPr>
+        <w:t>You need to pay me for the food.</w:t>
+      </w:r>
+    </w:p>
+    <w:p>
+      <w:pPr>
+        <w:rPr>
+          <w:rFonts w:ascii="Times New Roman" w:hAnsi="Times New Roman" w:cs="Times New Roman"/>
+          <w:b/>
+          <w:sz w:val="24"/>
+          <w:szCs w:val="24"/>
+        </w:rPr>
+      </w:pPr>
+      <w:r>
+        <w:rPr>
+          <w:rFonts w:ascii="Times New Roman" w:hAnsi="Times New Roman" w:cs="Times New Roman"/>
+          <w:b/>
+          <w:sz w:val="24"/>
+          <w:szCs w:val="24"/>
+        </w:rPr>
+        <w:t>Oh, yes. I need to pay you.</w:t>
+      </w:r>
+    </w:p>
+    <w:p>
+      <w:pPr>
+        <w:rPr>
+          <w:rFonts w:ascii="Times New Roman" w:hAnsi="Times New Roman" w:cs="Times New Roman"/>
+          <w:sz w:val="24"/>
+          <w:szCs w:val="24"/>
+        </w:rPr>
+      </w:pPr>
+      <w:r>
+        <w:rPr>
+          <w:rFonts w:ascii="Times New Roman" w:hAnsi="Times New Roman" w:cs="Times New Roman"/>
+          <w:b/>
+          <w:sz w:val="24"/>
+          <w:szCs w:val="24"/>
+        </w:rPr>
+        <w:t>The sandwich is 8</w:t>
+      </w:r>
+      <w:r>
+        <w:rPr>
+          <w:rFonts w:ascii="Times New Roman" w:hAnsi="Times New Roman" w:cs="Times New Roman"/>
+          <w:b/>
+          <w:sz w:val="24"/>
+          <w:szCs w:val="24"/>
+        </w:rPr>
+        <w:t>.</w:t>
+      </w:r>
+      <w:r>
+        <w:rPr>
+          <w:rFonts w:ascii="Times New Roman" w:hAnsi="Times New Roman" w:cs="Times New Roman"/>
+          <w:b/>
+          <w:sz w:val="24"/>
+          <w:szCs w:val="24"/>
+        </w:rPr>
+        <w:t>50</w:t>
+      </w:r>
+      <w:r>
+        <w:rPr>
+          <w:rFonts w:ascii="Times New Roman" w:hAnsi="Times New Roman" w:cs="Times New Roman"/>
+          <w:sz w:val="24"/>
+          <w:szCs w:val="24"/>
+        </w:rPr>
+        <w:t>.</w:t>
+      </w:r>
+      <w:r>
+        <w:rPr>
+          <w:rFonts w:ascii="Times New Roman" w:hAnsi="Times New Roman" w:cs="Times New Roman"/>
+          <w:sz w:val="24"/>
+          <w:szCs w:val="24"/>
+        </w:rPr>
+        <w:t xml:space="preserve"> </w:t>
+      </w:r>
+      <w:r>
+        <w:rPr>
+          <w:rFonts w:ascii="Times New Roman" w:hAnsi="Times New Roman" w:cs="Times New Roman"/>
+          <w:b/>
+          <w:sz w:val="24"/>
+          <w:szCs w:val="24"/>
+        </w:rPr>
+        <w:t>the  fries is 3</w:t>
+      </w:r>
+      <w:r>
+        <w:rPr>
+          <w:rFonts w:ascii="Times New Roman" w:hAnsi="Times New Roman" w:cs="Times New Roman"/>
+          <w:b/>
+          <w:sz w:val="24"/>
+          <w:szCs w:val="24"/>
+        </w:rPr>
+        <w:t>.</w:t>
+      </w:r>
+      <w:r>
+        <w:rPr>
+          <w:rFonts w:ascii="Times New Roman" w:hAnsi="Times New Roman" w:cs="Times New Roman"/>
+          <w:b/>
+          <w:sz w:val="24"/>
+          <w:szCs w:val="24"/>
+        </w:rPr>
+        <w:t xml:space="preserve">50. and </w:t>
+      </w:r>
+      <w:r>
+        <w:rPr>
+          <w:rFonts w:ascii="Times New Roman" w:hAnsi="Times New Roman" w:cs="Times New Roman"/>
+          <w:b/>
+          <w:sz w:val="24"/>
+          <w:szCs w:val="24"/>
+        </w:rPr>
+        <w:t xml:space="preserve">the </w:t>
+      </w:r>
+      <w:r>
+        <w:rPr>
+          <w:rFonts w:ascii="Times New Roman" w:hAnsi="Times New Roman" w:cs="Times New Roman"/>
+          <w:b/>
+          <w:sz w:val="24"/>
+          <w:szCs w:val="24"/>
+        </w:rPr>
+        <w:t>sod</w:t>
+      </w:r>
+      <w:r>
+        <w:rPr>
+          <w:rFonts w:ascii="Times New Roman" w:hAnsi="Times New Roman" w:cs="Times New Roman"/>
+          <w:b/>
+          <w:sz w:val="24"/>
+          <w:szCs w:val="24"/>
+        </w:rPr>
+        <w:t>a</w:t>
+      </w:r>
+      <w:r>
+        <w:rPr>
+          <w:rFonts w:ascii="Times New Roman" w:hAnsi="Times New Roman" w:cs="Times New Roman"/>
+          <w:b/>
+          <w:sz w:val="24"/>
+          <w:szCs w:val="24"/>
+        </w:rPr>
+        <w:t xml:space="preserve"> is</w:t>
+      </w:r>
+      <w:r>
+        <w:rPr>
+          <w:rFonts w:ascii="Times New Roman" w:hAnsi="Times New Roman" w:cs="Times New Roman"/>
+          <w:b/>
+          <w:sz w:val="24"/>
+          <w:szCs w:val="24"/>
+        </w:rPr>
+        <w:t xml:space="preserve"> 1</w:t>
+      </w:r>
+      <w:r>
+        <w:rPr>
+          <w:rFonts w:ascii="Times New Roman" w:hAnsi="Times New Roman" w:cs="Times New Roman"/>
+          <w:b/>
+          <w:sz w:val="24"/>
+          <w:szCs w:val="24"/>
+        </w:rPr>
+        <w:t>.</w:t>
+      </w:r>
+      <w:r>
+        <w:rPr>
+          <w:rFonts w:ascii="Times New Roman" w:hAnsi="Times New Roman" w:cs="Times New Roman"/>
+          <w:b/>
+          <w:sz w:val="24"/>
+          <w:szCs w:val="24"/>
+        </w:rPr>
+        <w:t xml:space="preserve">50. </w:t>
+      </w:r>
+      <w:r>
+        <w:rPr>
+          <w:rFonts w:ascii="Times New Roman" w:hAnsi="Times New Roman" w:cs="Times New Roman"/>
+          <w:b/>
+          <w:sz w:val="24"/>
+          <w:szCs w:val="24"/>
+        </w:rPr>
+        <w:t xml:space="preserve">That’s </w:t>
+      </w:r>
+      <w:r>
+        <w:rPr>
+          <w:rFonts w:ascii="Times New Roman" w:hAnsi="Times New Roman" w:cs="Times New Roman"/>
+          <w:b/>
+          <w:sz w:val="24"/>
+          <w:szCs w:val="24"/>
+        </w:rPr>
+        <w:t>13</w:t>
+      </w:r>
+      <w:r>
+        <w:rPr>
+          <w:rFonts w:ascii="Times New Roman" w:hAnsi="Times New Roman" w:cs="Times New Roman"/>
+          <w:b/>
+          <w:sz w:val="24"/>
+          <w:szCs w:val="24"/>
+        </w:rPr>
+        <w:t>.</w:t>
+      </w:r>
+      <w:r>
+        <w:rPr>
+          <w:rFonts w:ascii="Times New Roman" w:hAnsi="Times New Roman" w:cs="Times New Roman"/>
+          <w:b/>
+          <w:sz w:val="24"/>
+          <w:szCs w:val="24"/>
+        </w:rPr>
+        <w:t>50</w:t>
+      </w:r>
+    </w:p>
+    <w:p>
+      <w:pPr>
+        <w:rPr>
+          <w:rFonts w:ascii="Times New Roman" w:hAnsi="Times New Roman" w:cs="Times New Roman"/>
+          <w:sz w:val="24"/>
+          <w:szCs w:val="24"/>
+        </w:rPr>
+      </w:pPr>
+      <w:r>
+        <w:rPr>
+          <w:rFonts w:ascii="Times New Roman" w:hAnsi="Times New Roman" w:cs="Times New Roman"/>
+          <w:sz w:val="24"/>
+          <w:szCs w:val="24"/>
+        </w:rPr>
+        <w:t xml:space="preserve">Ok. 13.50. </w:t>
+      </w:r>
+      <w:r>
+        <w:rPr>
+          <w:rFonts w:ascii="Times New Roman" w:hAnsi="Times New Roman" w:cs="Times New Roman"/>
+          <w:sz w:val="24"/>
+          <w:szCs w:val="24"/>
+        </w:rPr>
+        <w:t xml:space="preserve">There’s </w:t>
+      </w:r>
+      <w:r>
+        <w:rPr>
+          <w:rFonts w:ascii="Times New Roman" w:hAnsi="Times New Roman" w:cs="Times New Roman"/>
+          <w:sz w:val="24"/>
+          <w:szCs w:val="24"/>
+        </w:rPr>
+        <w:t>15 dollars</w:t>
+      </w:r>
+      <w:r>
+        <w:rPr>
+          <w:rFonts w:ascii="Times New Roman" w:hAnsi="Times New Roman" w:cs="Times New Roman"/>
+          <w:sz w:val="24"/>
+          <w:szCs w:val="24"/>
+        </w:rPr>
+        <w:t>. Thank you LiLi.</w:t>
+      </w:r>
+    </w:p>
+    <w:p>
+      <w:pPr>
+        <w:rPr>
+          <w:rFonts w:ascii="Times New Roman" w:hAnsi="Times New Roman" w:cs="Times New Roman"/>
+          <w:sz w:val="24"/>
+          <w:szCs w:val="24"/>
+        </w:rPr>
+      </w:pPr>
+      <w:r>
+        <w:rPr>
+          <w:rFonts w:ascii="Times New Roman" w:hAnsi="Times New Roman" w:cs="Times New Roman"/>
+          <w:sz w:val="24"/>
+          <w:szCs w:val="24"/>
+        </w:rPr>
+        <w:t>You’re welcom</w:t>
+      </w:r>
+      <w:r>
+        <w:rPr>
+          <w:rFonts w:ascii="Times New Roman" w:hAnsi="Times New Roman" w:cs="Times New Roman"/>
+          <w:sz w:val="24"/>
+          <w:szCs w:val="24"/>
+        </w:rPr>
+        <w:t>e.</w:t>
+      </w:r>
+    </w:p>
+    <w:p>
+      <w:pPr>
+        <w:rPr>
+          <w:rFonts w:ascii="Times New Roman" w:hAnsi="Times New Roman" w:cs="Times New Roman"/>
+          <w:sz w:val="24"/>
+          <w:szCs w:val="24"/>
+        </w:rPr>
+      </w:pPr>
+    </w:p>
+    <w:p>
+      <w:pPr>
+        <w:rPr>
+          <w:rFonts w:ascii="Times New Roman" w:hAnsi="Times New Roman" w:cs="Times New Roman"/>
+          <w:sz w:val="24"/>
+          <w:szCs w:val="24"/>
+        </w:rPr>
+      </w:pPr>
+      <w:r>
+        <w:rPr>
+          <w:rFonts w:ascii="Times New Roman" w:hAnsi="Times New Roman" w:cs="Times New Roman"/>
+          <w:sz w:val="24"/>
+          <w:szCs w:val="24"/>
+        </w:rPr>
+        <w:t>Li Li says Benny’s sweater is funny.</w:t>
+      </w:r>
+    </w:p>
+    <w:p>
+      <w:pPr>
+        <w:rPr>
+          <w:rFonts w:ascii="Times New Roman" w:hAnsi="Times New Roman" w:cs="Times New Roman"/>
+          <w:sz w:val="24"/>
+          <w:szCs w:val="24"/>
+        </w:rPr>
+      </w:pPr>
+      <w:r>
+        <w:rPr>
+          <w:rFonts w:ascii="Times New Roman" w:hAnsi="Times New Roman" w:cs="Times New Roman"/>
+          <w:sz w:val="24"/>
+          <w:szCs w:val="24"/>
+        </w:rPr>
+        <w:t>This is the first time Shen meets Li Li.</w:t>
+      </w:r>
+    </w:p>
+    <w:p>
+      <w:pPr>
+        <w:rPr>
+          <w:rFonts w:ascii="Times New Roman" w:hAnsi="Times New Roman" w:cs="Times New Roman"/>
+          <w:sz w:val="24"/>
+          <w:szCs w:val="24"/>
+        </w:rPr>
+      </w:pPr>
+      <w:r>
+        <w:rPr>
+          <w:rFonts w:ascii="Times New Roman" w:hAnsi="Times New Roman" w:cs="Times New Roman"/>
+          <w:sz w:val="24"/>
+          <w:szCs w:val="24"/>
+        </w:rPr>
+        <w:t>What does LiLi give Shen?</w:t>
+      </w:r>
+    </w:p>
+    <w:p>
+      <w:pPr>
+        <w:rPr>
+          <w:rFonts w:ascii="Times New Roman" w:hAnsi="Times New Roman" w:cs="Times New Roman"/>
+          <w:sz w:val="24"/>
+          <w:szCs w:val="24"/>
+        </w:rPr>
+      </w:pPr>
+      <w:r>
+        <w:rPr>
+          <w:rFonts w:ascii="Times New Roman" w:hAnsi="Times New Roman" w:cs="Times New Roman"/>
+          <w:sz w:val="24"/>
+          <w:szCs w:val="24"/>
+        </w:rPr>
+        <w:t>Food.</w:t>
+      </w:r>
+    </w:p>
+    <w:p>
+      <w:pPr>
+        <w:rPr>
+          <w:rFonts w:ascii="Times New Roman" w:hAnsi="Times New Roman" w:cs="Times New Roman"/>
+          <w:sz w:val="24"/>
+          <w:szCs w:val="24"/>
+        </w:rPr>
+      </w:pPr>
+      <w:r>
+        <w:rPr>
+          <w:rFonts w:ascii="Times New Roman" w:hAnsi="Times New Roman" w:cs="Times New Roman"/>
+          <w:sz w:val="24"/>
+          <w:szCs w:val="24"/>
+        </w:rPr>
+        <w:t>What does Shen need to give LiLi?</w:t>
+      </w:r>
+    </w:p>
+    <w:p>
+      <w:pPr>
+        <w:rPr>
+          <w:rFonts w:ascii="Times New Roman" w:hAnsi="Times New Roman" w:cs="Times New Roman"/>
+          <w:sz w:val="24"/>
+          <w:szCs w:val="24"/>
+        </w:rPr>
+      </w:pPr>
+    </w:p>
+    <w:p>
+      <w:pPr>
+        <w:rPr>
+          <w:rFonts w:ascii="Times New Roman" w:hAnsi="Times New Roman" w:cs="Times New Roman"/>
+          <w:sz w:val="24"/>
+          <w:szCs w:val="24"/>
+        </w:rPr>
+      </w:pPr>
+      <w:r>
+        <w:rPr>
+          <w:rFonts w:ascii="Times New Roman" w:hAnsi="Times New Roman" w:cs="Times New Roman"/>
+          <w:sz w:val="24"/>
+          <w:szCs w:val="24"/>
+        </w:rPr>
+        <w:t>What does the man order?</w:t>
+      </w:r>
+    </w:p>
+    <w:p>
+      <w:pPr>
+        <w:rPr>
+          <w:rFonts w:ascii="Times New Roman" w:hAnsi="Times New Roman" w:cs="Times New Roman"/>
+          <w:sz w:val="24"/>
+          <w:szCs w:val="24"/>
+        </w:rPr>
+      </w:pPr>
+      <w:r>
+        <w:rPr>
+          <w:rFonts w:ascii="Times New Roman" w:hAnsi="Times New Roman" w:cs="Times New Roman"/>
+          <w:sz w:val="24"/>
+          <w:szCs w:val="24"/>
+        </w:rPr>
+        <w:t>(Can I order food for delivery?</w:t>
+      </w:r>
+      <w:r>
+        <w:rPr>
+          <w:rFonts w:ascii="Times New Roman" w:hAnsi="Times New Roman" w:cs="Times New Roman"/>
+          <w:sz w:val="24"/>
+          <w:szCs w:val="24"/>
+        </w:rPr>
+        <w:t>Good. One Chicken sandwich , two salad, and two cola. Have you got that? Thanks</w:t>
+      </w:r>
+      <w:r>
+        <w:rPr>
+          <w:rFonts w:ascii="Times New Roman" w:hAnsi="Times New Roman" w:cs="Times New Roman"/>
+          <w:sz w:val="24"/>
+          <w:szCs w:val="24"/>
+        </w:rPr>
+        <w:t>)</w:t>
+      </w:r>
+    </w:p>
+    <w:p>
+      <w:pPr>
+        <w:rPr>
+          <w:rFonts w:ascii="Times New Roman" w:hAnsi="Times New Roman" w:cs="Times New Roman"/>
+          <w:sz w:val="24"/>
+          <w:szCs w:val="24"/>
+        </w:rPr>
+      </w:pPr>
+    </w:p>
+    <w:p>
+      <w:pPr>
+        <w:rPr>
+          <w:rFonts w:ascii="Times New Roman" w:hAnsi="Times New Roman" w:cs="Times New Roman"/>
+          <w:sz w:val="24"/>
+          <w:szCs w:val="24"/>
+        </w:rPr>
+      </w:pPr>
+      <w:r>
+        <w:rPr>
+          <w:rFonts w:ascii="Times New Roman" w:hAnsi="Times New Roman" w:cs="Times New Roman"/>
+          <w:sz w:val="24"/>
+          <w:szCs w:val="24"/>
+        </w:rPr>
+        <w:t>What is the man’s name?</w:t>
+      </w:r>
+    </w:p>
+    <w:p>
+      <w:pPr>
+        <w:rPr>
+          <w:rFonts w:ascii="Times New Roman" w:hAnsi="Times New Roman" w:cs="Times New Roman"/>
+          <w:sz w:val="24"/>
+          <w:szCs w:val="24"/>
+        </w:rPr>
+      </w:pPr>
+      <w:r>
+        <w:rPr>
+          <w:rFonts w:ascii="Times New Roman" w:hAnsi="Times New Roman" w:cs="Times New Roman"/>
+          <w:sz w:val="24"/>
+          <w:szCs w:val="24"/>
+        </w:rPr>
+        <w:t>(My name is Joshua Peele. Frist name is Joshua And Last Name is Peele)</w:t>
+      </w:r>
+    </w:p>
+    <w:p>
+      <w:pPr>
+        <w:rPr>
+          <w:rFonts w:ascii="Times New Roman" w:hAnsi="Times New Roman" w:cs="Times New Roman"/>
+          <w:sz w:val="24"/>
+          <w:szCs w:val="24"/>
+        </w:rPr>
+      </w:pPr>
+      <w:r>
+        <w:rPr>
+          <w:rFonts w:ascii="Times New Roman" w:hAnsi="Times New Roman" w:cs="Times New Roman"/>
+          <w:sz w:val="24"/>
+          <w:szCs w:val="24"/>
+        </w:rPr>
+        <w:t>What is the man’s address?</w:t>
+      </w:r>
+    </w:p>
+    <w:p>
+      <w:pPr>
+        <w:rPr>
+          <w:rFonts w:ascii="Times New Roman" w:hAnsi="Times New Roman" w:cs="Times New Roman"/>
+          <w:sz w:val="24"/>
+          <w:szCs w:val="24"/>
+        </w:rPr>
+      </w:pPr>
+      <w:r>
+        <w:rPr>
+          <w:rFonts w:ascii="Times New Roman" w:hAnsi="Times New Roman" w:cs="Times New Roman"/>
+          <w:sz w:val="24"/>
+          <w:szCs w:val="24"/>
+        </w:rPr>
+        <w:t>(Good. My address is 771 Ipanema Street. Apartment number is 16J)</w:t>
+      </w:r>
+    </w:p>
+    <w:p>
+      <w:pPr>
+        <w:rPr>
+          <w:rFonts w:ascii="Times New Roman" w:hAnsi="Times New Roman" w:cs="Times New Roman"/>
+          <w:sz w:val="24"/>
+          <w:szCs w:val="24"/>
+        </w:rPr>
+      </w:pPr>
+      <w:r>
+        <w:rPr>
+          <w:rFonts w:ascii="Times New Roman" w:hAnsi="Times New Roman" w:cs="Times New Roman"/>
+          <w:sz w:val="24"/>
+          <w:szCs w:val="24"/>
+        </w:rPr>
+        <w:t>When can the restaurant deliver the order?</w:t>
+      </w:r>
+    </w:p>
+    <w:p>
+      <w:pPr>
+        <w:rPr>
+          <w:rFonts w:ascii="Times New Roman" w:hAnsi="Times New Roman" w:cs="Times New Roman"/>
+          <w:sz w:val="24"/>
+          <w:szCs w:val="24"/>
+        </w:rPr>
+      </w:pPr>
+      <w:r>
+        <w:rPr>
+          <w:rFonts w:ascii="Times New Roman" w:hAnsi="Times New Roman" w:cs="Times New Roman"/>
+          <w:sz w:val="24"/>
+          <w:szCs w:val="24"/>
+        </w:rPr>
+        <w:t xml:space="preserve">(Can you tell me </w:t>
+      </w:r>
+      <w:r>
+        <w:rPr>
+          <w:rFonts w:ascii="Times New Roman" w:hAnsi="Times New Roman" w:cs="Times New Roman"/>
+          <w:sz w:val="24"/>
+          <w:szCs w:val="24"/>
+        </w:rPr>
+        <w:t>What time you can</w:t>
+      </w:r>
+      <w:r>
+        <w:rPr>
+          <w:rFonts w:ascii="Times New Roman" w:hAnsi="Times New Roman" w:cs="Times New Roman"/>
+          <w:sz w:val="24"/>
+          <w:szCs w:val="24"/>
+        </w:rPr>
+        <w:t xml:space="preserve"> deliver</w:t>
+      </w:r>
+      <w:r>
+        <w:rPr>
+          <w:rFonts w:ascii="Times New Roman" w:hAnsi="Times New Roman" w:cs="Times New Roman"/>
+          <w:sz w:val="24"/>
+          <w:szCs w:val="24"/>
+        </w:rPr>
+        <w:t xml:space="preserve"> order</w:t>
+      </w:r>
+      <w:r>
+        <w:rPr>
+          <w:rFonts w:ascii="Times New Roman" w:hAnsi="Times New Roman" w:cs="Times New Roman"/>
+          <w:sz w:val="24"/>
+          <w:szCs w:val="24"/>
+        </w:rPr>
+        <w:t>, please?30 minutes. Ok It’s 2:30 now. That’</w:t>
+      </w:r>
+      <w:r>
+        <w:rPr>
+          <w:rFonts w:ascii="Times New Roman" w:hAnsi="Times New Roman" w:cs="Times New Roman"/>
+          <w:sz w:val="24"/>
+          <w:szCs w:val="24"/>
+        </w:rPr>
+        <w:t xml:space="preserve">s mean </w:t>
+      </w:r>
+      <w:r>
+        <w:rPr>
+          <w:rFonts w:ascii="Times New Roman" w:hAnsi="Times New Roman" w:cs="Times New Roman"/>
+          <w:sz w:val="24"/>
+          <w:szCs w:val="24"/>
+        </w:rPr>
+        <w:t xml:space="preserve"> it 3:00 o’clock. Great . Thank you)</w:t>
+      </w:r>
+    </w:p>
+    <w:p>
+      <w:pPr>
+        <w:rPr>
+          <w:rFonts w:ascii="Times New Roman" w:hAnsi="Times New Roman" w:cs="Times New Roman"/>
+          <w:sz w:val="24"/>
+          <w:szCs w:val="24"/>
+        </w:rPr>
+      </w:pPr>
+      <w:r>
+        <w:rPr>
+          <w:rFonts w:ascii="Times New Roman" w:hAnsi="Times New Roman" w:cs="Times New Roman"/>
+          <w:sz w:val="24"/>
+          <w:szCs w:val="24"/>
+        </w:rPr>
+        <w:t>Who cn deliver the order?</w:t>
+      </w:r>
+    </w:p>
+    <w:p>
+      <w:pPr>
+        <w:rPr>
+          <w:rFonts w:ascii="Times New Roman" w:hAnsi="Times New Roman" w:cs="Times New Roman"/>
+          <w:sz w:val="24"/>
+          <w:szCs w:val="24"/>
+        </w:rPr>
+      </w:pPr>
+      <w:r>
+        <w:rPr>
+          <w:rFonts w:ascii="Times New Roman" w:hAnsi="Times New Roman" w:cs="Times New Roman"/>
+          <w:sz w:val="24"/>
+          <w:szCs w:val="24"/>
+        </w:rPr>
+        <w:lastRenderedPageBreak/>
+        <w:t>(Oh. And one last question. What is the name of delivery name? Oh. It’s a woman.Okay. what her name? Betty Suarez? No, I can speed that. Thanks)</w:t>
+      </w:r>
+    </w:p>
+    <w:p>
+      <w:pPr>
+        <w:rPr>
+          <w:rFonts w:ascii="Times New Roman" w:hAnsi="Times New Roman" w:cs="Times New Roman"/>
+          <w:sz w:val="24"/>
+          <w:szCs w:val="24"/>
+        </w:rPr>
+      </w:pPr>
+    </w:p>
+    <w:p>
+      <w:pPr>
+        <w:rPr>
+          <w:rFonts w:ascii="Times New Roman" w:hAnsi="Times New Roman" w:cs="Times New Roman"/>
+          <w:sz w:val="24"/>
+          <w:szCs w:val="24"/>
+        </w:rPr>
+      </w:pPr>
+      <w:r>
+        <w:rPr>
+          <w:rFonts w:ascii="Times New Roman" w:hAnsi="Times New Roman" w:cs="Times New Roman"/>
+          <w:sz w:val="24"/>
+          <w:szCs w:val="24"/>
+        </w:rPr>
+        <w:t>Pete’s Pizza Place. How can we help you?</w:t>
+      </w:r>
+    </w:p>
+    <w:p>
+      <w:pPr>
+        <w:rPr>
+          <w:rFonts w:ascii="Times New Roman" w:hAnsi="Times New Roman" w:cs="Times New Roman"/>
+          <w:sz w:val="24"/>
+          <w:szCs w:val="24"/>
+        </w:rPr>
+      </w:pPr>
+      <w:r>
+        <w:rPr>
+          <w:rFonts w:ascii="Times New Roman" w:hAnsi="Times New Roman" w:cs="Times New Roman"/>
+          <w:sz w:val="24"/>
+          <w:szCs w:val="24"/>
+        </w:rPr>
+        <w:t>I want to order some food for delivery, please.</w:t>
+      </w:r>
+    </w:p>
+    <w:p>
+      <w:pPr>
+        <w:rPr>
+          <w:rFonts w:ascii="Times New Roman" w:hAnsi="Times New Roman" w:cs="Times New Roman"/>
+          <w:sz w:val="24"/>
+          <w:szCs w:val="24"/>
+        </w:rPr>
+      </w:pPr>
+      <w:r>
+        <w:rPr>
+          <w:rFonts w:ascii="Times New Roman" w:hAnsi="Times New Roman" w:cs="Times New Roman"/>
+          <w:sz w:val="24"/>
+          <w:szCs w:val="24"/>
+        </w:rPr>
+        <w:t>OK, can I have your namw, please?</w:t>
+      </w:r>
+    </w:p>
+    <w:p>
+      <w:pPr>
+        <w:rPr>
+          <w:rFonts w:ascii="Times New Roman" w:hAnsi="Times New Roman" w:cs="Times New Roman"/>
+          <w:sz w:val="24"/>
+          <w:szCs w:val="24"/>
+        </w:rPr>
+      </w:pPr>
+      <w:r>
+        <w:rPr>
+          <w:rFonts w:ascii="Times New Roman" w:hAnsi="Times New Roman" w:cs="Times New Roman"/>
+          <w:sz w:val="24"/>
+          <w:szCs w:val="24"/>
+        </w:rPr>
+        <w:t>Yes, it’s David Hayes. That’s H-A-Y-E-S</w:t>
+      </w:r>
+    </w:p>
+    <w:p>
+      <w:pPr>
+        <w:rPr>
+          <w:rFonts w:ascii="Times New Roman" w:hAnsi="Times New Roman" w:cs="Times New Roman"/>
+          <w:sz w:val="24"/>
+          <w:szCs w:val="24"/>
+        </w:rPr>
+      </w:pPr>
+      <w:r>
+        <w:rPr>
+          <w:rFonts w:ascii="Times New Roman" w:hAnsi="Times New Roman" w:cs="Times New Roman"/>
+          <w:sz w:val="24"/>
+          <w:szCs w:val="24"/>
+        </w:rPr>
+        <w:t xml:space="preserve">Where do you live? </w:t>
+      </w:r>
+    </w:p>
+    <w:p>
+      <w:pPr>
+        <w:rPr>
+          <w:rFonts w:ascii="Times New Roman" w:hAnsi="Times New Roman" w:cs="Times New Roman"/>
+          <w:sz w:val="24"/>
+          <w:szCs w:val="24"/>
+        </w:rPr>
+      </w:pPr>
+      <w:r>
+        <w:rPr>
+          <w:rFonts w:ascii="Times New Roman" w:hAnsi="Times New Roman" w:cs="Times New Roman"/>
+          <w:sz w:val="24"/>
+          <w:szCs w:val="24"/>
+        </w:rPr>
+        <w:t>My address is 741 Dunvar Road</w:t>
+      </w:r>
+    </w:p>
+    <w:p>
+      <w:pPr>
+        <w:rPr>
+          <w:rFonts w:ascii="Times New Roman" w:hAnsi="Times New Roman" w:cs="Times New Roman"/>
+          <w:sz w:val="24"/>
+          <w:szCs w:val="24"/>
+        </w:rPr>
+      </w:pPr>
+      <w:r>
+        <w:rPr>
+          <w:rFonts w:ascii="Times New Roman" w:hAnsi="Times New Roman" w:cs="Times New Roman"/>
+          <w:sz w:val="24"/>
+          <w:szCs w:val="24"/>
+        </w:rPr>
+        <w:t>And what’s your apartment number?</w:t>
+      </w:r>
+    </w:p>
+    <w:p>
+      <w:pPr>
+        <w:rPr>
+          <w:rFonts w:ascii="Times New Roman" w:hAnsi="Times New Roman" w:cs="Times New Roman"/>
+          <w:sz w:val="24"/>
+          <w:szCs w:val="24"/>
+        </w:rPr>
+      </w:pPr>
+      <w:r>
+        <w:rPr>
+          <w:rFonts w:ascii="Times New Roman" w:hAnsi="Times New Roman" w:cs="Times New Roman"/>
+          <w:sz w:val="24"/>
+          <w:szCs w:val="24"/>
+        </w:rPr>
+        <w:t>It’s 5H</w:t>
+      </w:r>
+    </w:p>
+    <w:p>
+      <w:pPr>
+        <w:rPr>
+          <w:rFonts w:ascii="Times New Roman" w:hAnsi="Times New Roman" w:cs="Times New Roman"/>
+          <w:sz w:val="24"/>
+          <w:szCs w:val="24"/>
+        </w:rPr>
+      </w:pPr>
+      <w:r>
+        <w:rPr>
+          <w:rFonts w:ascii="Times New Roman" w:hAnsi="Times New Roman" w:cs="Times New Roman"/>
+          <w:sz w:val="24"/>
+          <w:szCs w:val="24"/>
+        </w:rPr>
+        <w:t>OK, and what food do you want to order?</w:t>
+      </w:r>
+    </w:p>
+    <w:p>
+      <w:pPr>
+        <w:rPr>
+          <w:rFonts w:ascii="Times New Roman" w:hAnsi="Times New Roman" w:cs="Times New Roman"/>
+          <w:sz w:val="24"/>
+          <w:szCs w:val="24"/>
+        </w:rPr>
+      </w:pPr>
+      <w:r>
+        <w:rPr>
+          <w:rFonts w:ascii="Times New Roman" w:hAnsi="Times New Roman" w:cs="Times New Roman"/>
+          <w:sz w:val="24"/>
+          <w:szCs w:val="24"/>
+        </w:rPr>
+        <w:t>One pizza, two green salads, and a chicken sandwich</w:t>
+      </w:r>
+    </w:p>
+    <w:p>
+      <w:pPr>
+        <w:rPr>
+          <w:rFonts w:ascii="Times New Roman" w:hAnsi="Times New Roman" w:cs="Times New Roman"/>
+          <w:sz w:val="24"/>
+          <w:szCs w:val="24"/>
+        </w:rPr>
+      </w:pPr>
+      <w:r>
+        <w:rPr>
+          <w:rFonts w:ascii="Times New Roman" w:hAnsi="Times New Roman" w:cs="Times New Roman"/>
+          <w:sz w:val="24"/>
+          <w:szCs w:val="24"/>
+        </w:rPr>
+        <w:t>Do you wnat something to drink?</w:t>
+      </w:r>
+    </w:p>
+    <w:p>
+      <w:pPr>
+        <w:rPr>
+          <w:rFonts w:ascii="Times New Roman" w:hAnsi="Times New Roman" w:cs="Times New Roman"/>
+          <w:sz w:val="24"/>
+          <w:szCs w:val="24"/>
+        </w:rPr>
+      </w:pPr>
+      <w:r>
+        <w:rPr>
+          <w:rFonts w:ascii="Times New Roman" w:hAnsi="Times New Roman" w:cs="Times New Roman"/>
+          <w:sz w:val="24"/>
+          <w:szCs w:val="24"/>
+        </w:rPr>
+        <w:t>Yes, please. Two colas ans an orange huice</w:t>
+      </w:r>
+    </w:p>
+    <w:p>
+      <w:pPr>
+        <w:rPr>
+          <w:rFonts w:ascii="Times New Roman" w:hAnsi="Times New Roman" w:cs="Times New Roman"/>
+          <w:sz w:val="24"/>
+          <w:szCs w:val="24"/>
+        </w:rPr>
+      </w:pPr>
+      <w:r>
+        <w:rPr>
+          <w:rFonts w:ascii="Times New Roman" w:hAnsi="Times New Roman" w:cs="Times New Roman"/>
+          <w:sz w:val="24"/>
+          <w:szCs w:val="24"/>
+        </w:rPr>
+        <w:t xml:space="preserve">Ok, it’s </w:t>
+      </w:r>
+      <w:r>
+        <w:rPr>
+          <w:rFonts w:ascii="Times New Roman" w:hAnsi="Times New Roman" w:cs="Times New Roman"/>
+          <w:sz w:val="24"/>
+          <w:szCs w:val="24"/>
+        </w:rPr>
+        <w:t>12 o’clock now. We can be there in thirty minutes</w:t>
+      </w:r>
+    </w:p>
+    <w:p>
+      <w:pPr>
+        <w:rPr>
+          <w:rFonts w:ascii="Times New Roman" w:hAnsi="Times New Roman" w:cs="Times New Roman"/>
+          <w:sz w:val="24"/>
+          <w:szCs w:val="24"/>
+        </w:rPr>
+      </w:pPr>
+      <w:r>
+        <w:rPr>
+          <w:rFonts w:ascii="Times New Roman" w:hAnsi="Times New Roman" w:cs="Times New Roman"/>
+          <w:sz w:val="24"/>
+          <w:szCs w:val="24"/>
+        </w:rPr>
+        <w:t>Perfect. See you at 12:30</w:t>
+      </w:r>
+    </w:p>
+    <w:p>
+      <w:pPr>
+        <w:rPr>
+          <w:rFonts w:ascii="Times New Roman" w:hAnsi="Times New Roman" w:cs="Times New Roman"/>
+          <w:sz w:val="24"/>
+          <w:szCs w:val="24"/>
+        </w:rPr>
+      </w:pPr>
+      <w:r>
+        <w:rPr>
+          <w:rFonts w:ascii="Times New Roman" w:hAnsi="Times New Roman" w:cs="Times New Roman"/>
+          <w:sz w:val="24"/>
+          <w:szCs w:val="24"/>
+        </w:rPr>
+        <w:t>Your order cost $17.50</w:t>
+      </w:r>
+    </w:p>
+    <w:p>
+      <w:pPr>
+        <w:rPr>
+          <w:rFonts w:ascii="Times New Roman" w:hAnsi="Times New Roman" w:cs="Times New Roman"/>
+          <w:sz w:val="24"/>
+          <w:szCs w:val="24"/>
+        </w:rPr>
+      </w:pPr>
+      <w:r>
+        <w:rPr>
+          <w:rFonts w:ascii="Times New Roman" w:hAnsi="Times New Roman" w:cs="Times New Roman"/>
+          <w:sz w:val="24"/>
+          <w:szCs w:val="24"/>
+        </w:rPr>
+        <w:t>Good. I can give the delivery person $20</w:t>
+      </w:r>
+    </w:p>
+    <w:p>
+      <w:pPr>
+        <w:rPr>
+          <w:rFonts w:ascii="Times New Roman" w:hAnsi="Times New Roman" w:cs="Times New Roman"/>
+          <w:sz w:val="24"/>
+          <w:szCs w:val="24"/>
+        </w:rPr>
+      </w:pPr>
+    </w:p>
+    <w:p>
+      <w:pPr>
+        <w:rPr>
+          <w:rFonts w:ascii="Times New Roman" w:hAnsi="Times New Roman" w:cs="Times New Roman"/>
+          <w:sz w:val="24"/>
+          <w:szCs w:val="24"/>
+        </w:rPr>
+      </w:pPr>
+      <w:r>
+        <w:rPr>
+          <w:rFonts w:ascii="Times New Roman" w:hAnsi="Times New Roman" w:cs="Times New Roman"/>
+          <w:sz w:val="24"/>
+          <w:szCs w:val="24"/>
+        </w:rPr>
+        <w:t>I want to order some food, please. My name is Jill Lear. That’s Jill J-I-L-L</w:t>
+      </w:r>
+    </w:p>
+    <w:p>
+      <w:pPr>
+        <w:rPr>
+          <w:rFonts w:ascii="Times New Roman" w:hAnsi="Times New Roman" w:cs="Times New Roman"/>
+          <w:sz w:val="24"/>
+          <w:szCs w:val="24"/>
+        </w:rPr>
+      </w:pPr>
+      <w:r>
+        <w:rPr>
+          <w:rFonts w:ascii="Times New Roman" w:hAnsi="Times New Roman" w:cs="Times New Roman"/>
+          <w:sz w:val="24"/>
+          <w:szCs w:val="24"/>
+        </w:rPr>
+        <w:t>Ok, I ca</w:t>
+      </w:r>
+      <w:r>
+        <w:rPr>
+          <w:rFonts w:ascii="Times New Roman" w:hAnsi="Times New Roman" w:cs="Times New Roman"/>
+          <w:sz w:val="24"/>
+          <w:szCs w:val="24"/>
+        </w:rPr>
+        <w:t>n write that down. First name: Jill</w:t>
+      </w:r>
+      <w:r>
+        <w:rPr>
+          <w:rFonts w:ascii="Times New Roman" w:hAnsi="Times New Roman" w:cs="Times New Roman"/>
+          <w:sz w:val="24"/>
+          <w:szCs w:val="24"/>
+        </w:rPr>
+        <w:t>. That’s J-I-L-L</w:t>
+      </w:r>
+    </w:p>
+    <w:p>
+      <w:pPr>
+        <w:rPr>
+          <w:rFonts w:ascii="Times New Roman" w:hAnsi="Times New Roman" w:cs="Times New Roman"/>
+          <w:sz w:val="24"/>
+          <w:szCs w:val="24"/>
+        </w:rPr>
+      </w:pPr>
+      <w:r>
+        <w:rPr>
+          <w:rFonts w:ascii="Times New Roman" w:hAnsi="Times New Roman" w:cs="Times New Roman"/>
+          <w:sz w:val="24"/>
+          <w:szCs w:val="24"/>
+        </w:rPr>
+        <w:t>Yes. And my last name is Lear, L-E-A-R</w:t>
+      </w:r>
+    </w:p>
+    <w:p>
+      <w:pPr>
+        <w:rPr>
+          <w:rFonts w:ascii="Times New Roman" w:hAnsi="Times New Roman" w:cs="Times New Roman"/>
+          <w:sz w:val="24"/>
+          <w:szCs w:val="24"/>
+        </w:rPr>
+      </w:pPr>
+      <w:r>
+        <w:rPr>
+          <w:rFonts w:ascii="Times New Roman" w:hAnsi="Times New Roman" w:cs="Times New Roman"/>
+          <w:sz w:val="24"/>
+          <w:szCs w:val="24"/>
+        </w:rPr>
+        <w:t>Ok, last name: Lear. That’s L-E-A-R</w:t>
+      </w:r>
+    </w:p>
+    <w:p>
+      <w:pPr>
+        <w:rPr>
+          <w:rFonts w:ascii="Times New Roman" w:hAnsi="Times New Roman" w:cs="Times New Roman"/>
+          <w:sz w:val="24"/>
+          <w:szCs w:val="24"/>
+        </w:rPr>
+      </w:pPr>
+      <w:r>
+        <w:rPr>
+          <w:rFonts w:ascii="Times New Roman" w:hAnsi="Times New Roman" w:cs="Times New Roman"/>
+          <w:sz w:val="24"/>
+          <w:szCs w:val="24"/>
+        </w:rPr>
+        <w:t>I order from you a lot. You need my address</w:t>
+      </w:r>
+      <w:r>
+        <w:rPr>
+          <w:rFonts w:ascii="Times New Roman" w:hAnsi="Times New Roman" w:cs="Times New Roman"/>
+          <w:sz w:val="24"/>
+          <w:szCs w:val="24"/>
+        </w:rPr>
+        <w:t xml:space="preserve"> 11L</w:t>
+      </w:r>
+      <w:r>
+        <w:rPr>
+          <w:rFonts w:ascii="Times New Roman" w:hAnsi="Times New Roman" w:cs="Times New Roman"/>
+          <w:sz w:val="24"/>
+          <w:szCs w:val="24"/>
+        </w:rPr>
+        <w:t>.</w:t>
+      </w:r>
+      <w:r>
+        <w:rPr>
+          <w:rFonts w:ascii="Times New Roman" w:hAnsi="Times New Roman" w:cs="Times New Roman"/>
+          <w:sz w:val="24"/>
+          <w:szCs w:val="24"/>
+        </w:rPr>
+        <w:t xml:space="preserve"> I live at 88 P</w:t>
+      </w:r>
+      <w:r>
+        <w:rPr>
+          <w:rFonts w:ascii="Times New Roman" w:hAnsi="Times New Roman" w:cs="Times New Roman"/>
+          <w:sz w:val="24"/>
+          <w:szCs w:val="24"/>
+        </w:rPr>
+        <w:t>arket Street</w:t>
+      </w:r>
+      <w:r>
+        <w:rPr>
+          <w:rFonts w:ascii="Times New Roman" w:hAnsi="Times New Roman" w:cs="Times New Roman"/>
+          <w:sz w:val="24"/>
+          <w:szCs w:val="24"/>
+        </w:rPr>
+        <w:t>. Not P</w:t>
+      </w:r>
+      <w:r>
+        <w:rPr>
+          <w:rFonts w:ascii="Times New Roman" w:hAnsi="Times New Roman" w:cs="Times New Roman"/>
+          <w:sz w:val="24"/>
+          <w:szCs w:val="24"/>
+        </w:rPr>
+        <w:t>art</w:t>
+      </w:r>
+      <w:r>
+        <w:rPr>
+          <w:rFonts w:ascii="Times New Roman" w:hAnsi="Times New Roman" w:cs="Times New Roman"/>
+          <w:sz w:val="24"/>
+          <w:szCs w:val="24"/>
+        </w:rPr>
+        <w:t xml:space="preserve">. </w:t>
+      </w:r>
+      <w:r>
+        <w:rPr>
+          <w:rFonts w:ascii="Times New Roman" w:hAnsi="Times New Roman" w:cs="Times New Roman"/>
+          <w:sz w:val="24"/>
+          <w:szCs w:val="24"/>
+        </w:rPr>
+        <w:t>Parket</w:t>
+      </w:r>
+    </w:p>
+    <w:p>
+      <w:pPr>
+        <w:rPr>
+          <w:rFonts w:ascii="Times New Roman" w:hAnsi="Times New Roman" w:cs="Times New Roman"/>
+          <w:sz w:val="24"/>
+          <w:szCs w:val="24"/>
+        </w:rPr>
+      </w:pPr>
+      <w:r>
+        <w:rPr>
+          <w:rFonts w:ascii="Times New Roman" w:hAnsi="Times New Roman" w:cs="Times New Roman"/>
+          <w:sz w:val="24"/>
+          <w:szCs w:val="24"/>
+        </w:rPr>
+        <w:t>Ok, good. Your live at 88 Parket</w:t>
+      </w:r>
+      <w:r>
+        <w:rPr>
+          <w:rFonts w:ascii="Times New Roman" w:hAnsi="Times New Roman" w:cs="Times New Roman"/>
+          <w:sz w:val="24"/>
+          <w:szCs w:val="24"/>
+        </w:rPr>
+        <w:t xml:space="preserve"> Street</w:t>
+      </w:r>
+      <w:r>
+        <w:rPr>
+          <w:rFonts w:ascii="Times New Roman" w:hAnsi="Times New Roman" w:cs="Times New Roman"/>
+          <w:sz w:val="24"/>
+          <w:szCs w:val="24"/>
+        </w:rPr>
+        <w:t>. That’</w:t>
+      </w:r>
+      <w:r>
+        <w:rPr>
+          <w:rFonts w:ascii="Times New Roman" w:hAnsi="Times New Roman" w:cs="Times New Roman"/>
+          <w:sz w:val="24"/>
+          <w:szCs w:val="24"/>
+        </w:rPr>
+        <w:t>s Partker: P-A-R-K-E-R</w:t>
+      </w:r>
+      <w:r>
+        <w:rPr>
+          <w:rFonts w:ascii="Times New Roman" w:hAnsi="Times New Roman" w:cs="Times New Roman"/>
+          <w:sz w:val="24"/>
+          <w:szCs w:val="24"/>
+        </w:rPr>
+        <w:t>. Right?</w:t>
+      </w:r>
+    </w:p>
+    <w:p>
+      <w:pPr>
+        <w:rPr>
+          <w:rFonts w:ascii="Times New Roman" w:hAnsi="Times New Roman" w:cs="Times New Roman"/>
+          <w:sz w:val="24"/>
+          <w:szCs w:val="24"/>
+        </w:rPr>
+      </w:pPr>
+      <w:r>
+        <w:rPr>
+          <w:rFonts w:ascii="Times New Roman" w:hAnsi="Times New Roman" w:cs="Times New Roman"/>
+          <w:sz w:val="24"/>
+          <w:szCs w:val="24"/>
+        </w:rPr>
+        <w:t>Yes. And you need my telephone number. It’s 604-5927</w:t>
+      </w:r>
+    </w:p>
+    <w:p>
+      <w:pPr>
+        <w:rPr>
+          <w:rFonts w:ascii="Times New Roman" w:hAnsi="Times New Roman" w:cs="Times New Roman"/>
+          <w:sz w:val="24"/>
+          <w:szCs w:val="24"/>
+        </w:rPr>
+      </w:pPr>
+      <w:r>
+        <w:rPr>
+          <w:rFonts w:ascii="Times New Roman" w:hAnsi="Times New Roman" w:cs="Times New Roman"/>
+          <w:sz w:val="24"/>
+          <w:szCs w:val="24"/>
+        </w:rPr>
+        <w:t>Right! I’ve got it: 604-5927</w:t>
+      </w:r>
+    </w:p>
+    <w:p>
+      <w:pPr>
+        <w:rPr>
+          <w:rFonts w:ascii="Times New Roman" w:hAnsi="Times New Roman" w:cs="Times New Roman"/>
+          <w:sz w:val="24"/>
+          <w:szCs w:val="24"/>
+        </w:rPr>
+      </w:pPr>
+      <w:r>
+        <w:rPr>
+          <w:rFonts w:ascii="Times New Roman" w:hAnsi="Times New Roman" w:cs="Times New Roman"/>
+          <w:sz w:val="24"/>
+          <w:szCs w:val="24"/>
+        </w:rPr>
+        <w:lastRenderedPageBreak/>
+        <w:t>So. Now the food. It’s my friend birthday, so we need a lot the food. 5 Pizzas, 4 chicken sandwiches and 2 salads. Do you have that?</w:t>
+      </w:r>
+    </w:p>
+    <w:p>
+      <w:pPr>
+        <w:rPr>
+          <w:rFonts w:ascii="Times New Roman" w:hAnsi="Times New Roman" w:cs="Times New Roman"/>
+          <w:sz w:val="24"/>
+          <w:szCs w:val="24"/>
+        </w:rPr>
+      </w:pPr>
+      <w:r>
+        <w:rPr>
+          <w:rFonts w:ascii="Times New Roman" w:hAnsi="Times New Roman" w:cs="Times New Roman"/>
+          <w:sz w:val="24"/>
+          <w:szCs w:val="24"/>
+        </w:rPr>
+        <w:t>Yes: 5 p</w:t>
+      </w:r>
+      <w:r>
+        <w:rPr>
+          <w:rFonts w:ascii="Times New Roman" w:hAnsi="Times New Roman" w:cs="Times New Roman"/>
+          <w:sz w:val="24"/>
+          <w:szCs w:val="24"/>
+        </w:rPr>
+        <w:t>izzas, 4 chicken sandwiches,and</w:t>
+      </w:r>
+      <w:r>
+        <w:rPr>
+          <w:rFonts w:ascii="Times New Roman" w:hAnsi="Times New Roman" w:cs="Times New Roman"/>
+          <w:sz w:val="24"/>
+          <w:szCs w:val="24"/>
+        </w:rPr>
+        <w:t xml:space="preserve"> 2 salads. Your </w:t>
+      </w:r>
+      <w:r>
+        <w:rPr>
+          <w:rFonts w:ascii="Times New Roman" w:hAnsi="Times New Roman" w:cs="Times New Roman"/>
+          <w:sz w:val="24"/>
+          <w:szCs w:val="24"/>
+        </w:rPr>
+        <w:t>order cost $77</w:t>
+      </w:r>
+    </w:p>
+    <w:p>
+      <w:pPr>
+        <w:rPr>
+          <w:rFonts w:ascii="Times New Roman" w:hAnsi="Times New Roman" w:cs="Times New Roman"/>
+          <w:sz w:val="24"/>
+          <w:szCs w:val="24"/>
+        </w:rPr>
+      </w:pPr>
+      <w:r>
+        <w:rPr>
+          <w:rFonts w:ascii="Times New Roman" w:hAnsi="Times New Roman" w:cs="Times New Roman"/>
+          <w:sz w:val="24"/>
+          <w:szCs w:val="24"/>
+        </w:rPr>
+        <w:t>OK. It’s 7:30 now. Can you deliver the food in 1 hour?</w:t>
+      </w:r>
+    </w:p>
+    <w:p>
+      <w:pPr>
+        <w:rPr>
+          <w:rFonts w:ascii="Times New Roman" w:hAnsi="Times New Roman" w:cs="Times New Roman"/>
+          <w:sz w:val="24"/>
+          <w:szCs w:val="24"/>
+        </w:rPr>
+      </w:pPr>
+      <w:r>
+        <w:rPr>
+          <w:rFonts w:ascii="Times New Roman" w:hAnsi="Times New Roman" w:cs="Times New Roman"/>
+          <w:sz w:val="24"/>
+          <w:szCs w:val="24"/>
+        </w:rPr>
+        <w:t xml:space="preserve">Yes, we can. See </w:t>
+      </w:r>
+      <w:r>
+        <w:rPr>
+          <w:rFonts w:ascii="Times New Roman" w:hAnsi="Times New Roman" w:cs="Times New Roman"/>
+          <w:sz w:val="24"/>
+          <w:szCs w:val="24"/>
+        </w:rPr>
+        <w:t>you at 8:30</w:t>
+      </w:r>
+    </w:p>
+    <w:p>
+      <w:pPr>
+        <w:rPr>
+          <w:rFonts w:ascii="Times New Roman" w:hAnsi="Times New Roman" w:cs="Times New Roman"/>
+          <w:sz w:val="24"/>
+          <w:szCs w:val="24"/>
+        </w:rPr>
+      </w:pPr>
+    </w:p>
+    <w:p>
+      <w:pPr>
+        <w:rPr>
+          <w:rFonts w:ascii="Times New Roman" w:hAnsi="Times New Roman" w:cs="Times New Roman"/>
+          <w:sz w:val="24"/>
+          <w:szCs w:val="24"/>
+        </w:rPr>
+      </w:pPr>
+      <w:r>
+        <w:rPr>
+          <w:rFonts w:ascii="Times New Roman" w:hAnsi="Times New Roman" w:cs="Times New Roman"/>
+          <w:sz w:val="24"/>
+          <w:szCs w:val="24"/>
+        </w:rPr>
+        <w:t>How many luch specials does the restaurant have today?</w:t>
+      </w:r>
+    </w:p>
+    <w:p>
+      <w:pPr>
+        <w:rPr>
+          <w:rFonts w:ascii="Times New Roman" w:hAnsi="Times New Roman" w:cs="Times New Roman"/>
+          <w:sz w:val="24"/>
+          <w:szCs w:val="24"/>
+        </w:rPr>
+      </w:pPr>
+      <w:r>
+        <w:rPr>
+          <w:rFonts w:ascii="Times New Roman" w:hAnsi="Times New Roman" w:cs="Times New Roman"/>
+          <w:sz w:val="24"/>
+          <w:szCs w:val="24"/>
+        </w:rPr>
+        <w:t>(Wellcome to AA lunch place. And specials today: a pizza and chicken salad. I like a chicken salad please)</w:t>
+      </w:r>
+    </w:p>
+    <w:p>
+      <w:pPr>
+        <w:pStyle w:val="ListParagraph"/>
+        <w:numPr>
+          <w:ilvl w:val="0"/>
+          <w:numId w:val="3"/>
+        </w:numPr>
+        <w:rPr>
+          <w:rFonts w:ascii="Times New Roman" w:hAnsi="Times New Roman" w:cs="Times New Roman"/>
+          <w:sz w:val="24"/>
+          <w:szCs w:val="24"/>
+        </w:rPr>
+      </w:pPr>
+      <w:r>
+        <w:rPr>
+          <w:rFonts w:ascii="Times New Roman" w:hAnsi="Times New Roman" w:cs="Times New Roman"/>
+          <w:sz w:val="24"/>
+          <w:szCs w:val="24"/>
+        </w:rPr>
+        <w:t>Two</w:t>
+      </w:r>
+    </w:p>
+    <w:p>
+      <w:pPr>
+        <w:rPr>
+          <w:rFonts w:ascii="Times New Roman" w:hAnsi="Times New Roman" w:cs="Times New Roman"/>
+          <w:sz w:val="24"/>
+          <w:szCs w:val="24"/>
+        </w:rPr>
+      </w:pPr>
+    </w:p>
+    <w:p>
+      <w:pPr>
+        <w:rPr>
+          <w:rFonts w:ascii="Times New Roman" w:hAnsi="Times New Roman" w:cs="Times New Roman"/>
+          <w:sz w:val="24"/>
+          <w:szCs w:val="24"/>
+        </w:rPr>
+      </w:pPr>
+      <w:r>
+        <w:rPr>
+          <w:rFonts w:ascii="Times New Roman" w:hAnsi="Times New Roman" w:cs="Times New Roman"/>
+          <w:sz w:val="24"/>
+          <w:szCs w:val="24"/>
+        </w:rPr>
+        <w:t>Where does the woman live?</w:t>
+      </w:r>
+    </w:p>
+    <w:p>
+      <w:pPr>
+        <w:rPr>
+          <w:rFonts w:ascii="Times New Roman" w:hAnsi="Times New Roman" w:cs="Times New Roman"/>
+          <w:sz w:val="24"/>
+          <w:szCs w:val="24"/>
+        </w:rPr>
+      </w:pPr>
+      <w:r>
+        <w:rPr>
+          <w:rFonts w:ascii="Times New Roman" w:hAnsi="Times New Roman" w:cs="Times New Roman"/>
+          <w:sz w:val="24"/>
+          <w:szCs w:val="24"/>
+        </w:rPr>
+        <w:t xml:space="preserve">(and where you do </w:t>
+      </w:r>
+      <w:r>
+        <w:rPr>
+          <w:rFonts w:ascii="Times New Roman" w:hAnsi="Times New Roman" w:cs="Times New Roman"/>
+          <w:sz w:val="24"/>
+          <w:szCs w:val="24"/>
+        </w:rPr>
+        <w:t>want</w:t>
+      </w:r>
+      <w:r>
+        <w:rPr>
+          <w:rFonts w:ascii="Times New Roman" w:hAnsi="Times New Roman" w:cs="Times New Roman"/>
+          <w:sz w:val="24"/>
+          <w:szCs w:val="24"/>
+        </w:rPr>
+        <w:t xml:space="preserve"> to deliver the food? I live </w:t>
+      </w:r>
+      <w:r>
+        <w:rPr>
+          <w:rFonts w:ascii="Times New Roman" w:hAnsi="Times New Roman" w:cs="Times New Roman"/>
+          <w:sz w:val="24"/>
+          <w:szCs w:val="24"/>
+        </w:rPr>
+        <w:t>University</w:t>
+      </w:r>
+      <w:r>
+        <w:rPr>
+          <w:rFonts w:ascii="Times New Roman" w:hAnsi="Times New Roman" w:cs="Times New Roman"/>
+          <w:sz w:val="24"/>
+          <w:szCs w:val="24"/>
+        </w:rPr>
+        <w:t xml:space="preserve"> </w:t>
+      </w:r>
+      <w:r>
+        <w:rPr>
+          <w:rFonts w:ascii="Times New Roman" w:hAnsi="Times New Roman" w:cs="Times New Roman"/>
+          <w:sz w:val="24"/>
+          <w:szCs w:val="24"/>
+        </w:rPr>
+        <w:t>. The address is 135 Randall</w:t>
+      </w:r>
+      <w:r>
+        <w:rPr>
+          <w:rFonts w:ascii="Times New Roman" w:hAnsi="Times New Roman" w:cs="Times New Roman"/>
+          <w:sz w:val="24"/>
+          <w:szCs w:val="24"/>
+        </w:rPr>
+        <w:t xml:space="preserve">. O, sorry, </w:t>
+      </w:r>
+      <w:r>
+        <w:rPr>
+          <w:rFonts w:ascii="Times New Roman" w:hAnsi="Times New Roman" w:cs="Times New Roman"/>
+          <w:sz w:val="24"/>
+          <w:szCs w:val="24"/>
+        </w:rPr>
+        <w:t xml:space="preserve">not Randall Avenue. </w:t>
+      </w:r>
+      <w:r>
+        <w:rPr>
+          <w:rFonts w:ascii="Times New Roman" w:hAnsi="Times New Roman" w:cs="Times New Roman"/>
+          <w:sz w:val="24"/>
+          <w:szCs w:val="24"/>
+        </w:rPr>
+        <w:t>Randall Road</w:t>
+      </w:r>
+      <w:r>
+        <w:rPr>
+          <w:rFonts w:ascii="Times New Roman" w:hAnsi="Times New Roman" w:cs="Times New Roman"/>
+          <w:sz w:val="24"/>
+          <w:szCs w:val="24"/>
+        </w:rPr>
+        <w:t xml:space="preserve">. </w:t>
+      </w:r>
+      <w:r>
+        <w:rPr>
+          <w:rFonts w:ascii="Times New Roman" w:hAnsi="Times New Roman" w:cs="Times New Roman"/>
+          <w:sz w:val="24"/>
+          <w:szCs w:val="24"/>
+        </w:rPr>
+        <w:t>Yes , I know</w:t>
+      </w:r>
+      <w:r>
+        <w:rPr>
+          <w:rFonts w:ascii="Times New Roman" w:hAnsi="Times New Roman" w:cs="Times New Roman"/>
+          <w:sz w:val="24"/>
+          <w:szCs w:val="24"/>
+        </w:rPr>
+        <w:t xml:space="preserve">. There’s a </w:t>
+      </w:r>
+      <w:r>
+        <w:rPr>
+          <w:rFonts w:ascii="Times New Roman" w:hAnsi="Times New Roman" w:cs="Times New Roman"/>
+          <w:sz w:val="24"/>
+          <w:szCs w:val="24"/>
+        </w:rPr>
+        <w:t xml:space="preserve"> </w:t>
+      </w:r>
+      <w:r>
+        <w:rPr>
+          <w:rFonts w:ascii="Times New Roman" w:hAnsi="Times New Roman" w:cs="Times New Roman"/>
+          <w:sz w:val="24"/>
+          <w:szCs w:val="24"/>
+        </w:rPr>
+        <w:t xml:space="preserve">Randall Street, too. </w:t>
+      </w:r>
+      <w:r>
+        <w:rPr>
+          <w:rFonts w:ascii="Times New Roman" w:hAnsi="Times New Roman" w:cs="Times New Roman"/>
+          <w:sz w:val="24"/>
+          <w:szCs w:val="24"/>
+        </w:rPr>
+        <w:t>I live on Randall Road)</w:t>
+      </w:r>
+    </w:p>
+    <w:p>
+      <w:pPr>
+        <w:pStyle w:val="ListParagraph"/>
+        <w:numPr>
+          <w:ilvl w:val="0"/>
+          <w:numId w:val="3"/>
+        </w:numPr>
+        <w:rPr>
+          <w:rFonts w:ascii="Times New Roman" w:hAnsi="Times New Roman" w:cs="Times New Roman"/>
+          <w:sz w:val="24"/>
+          <w:szCs w:val="24"/>
+        </w:rPr>
+      </w:pPr>
+      <w:r>
+        <w:rPr>
+          <w:rFonts w:ascii="Times New Roman" w:hAnsi="Times New Roman" w:cs="Times New Roman"/>
+          <w:sz w:val="24"/>
+          <w:szCs w:val="24"/>
+        </w:rPr>
+        <w:t>on Randall Road</w:t>
+      </w:r>
+    </w:p>
+    <w:p>
+      <w:pPr>
+        <w:rPr>
+          <w:rFonts w:ascii="Times New Roman" w:hAnsi="Times New Roman" w:cs="Times New Roman"/>
+          <w:sz w:val="24"/>
+          <w:szCs w:val="24"/>
+        </w:rPr>
+      </w:pPr>
+      <w:r>
+        <w:rPr>
+          <w:rFonts w:ascii="Times New Roman" w:hAnsi="Times New Roman" w:cs="Times New Roman"/>
+          <w:sz w:val="24"/>
+          <w:szCs w:val="24"/>
+        </w:rPr>
+        <w:t xml:space="preserve">Which lunch </w:t>
+      </w:r>
+      <w:r>
+        <w:rPr>
+          <w:rFonts w:ascii="Times New Roman" w:hAnsi="Times New Roman" w:cs="Times New Roman"/>
+          <w:sz w:val="24"/>
+          <w:szCs w:val="24"/>
+        </w:rPr>
+        <w:t>special costs $5.00?</w:t>
+      </w:r>
+    </w:p>
+    <w:p>
+      <w:pPr>
+        <w:rPr>
+          <w:rFonts w:ascii="Times New Roman" w:hAnsi="Times New Roman" w:cs="Times New Roman"/>
+          <w:sz w:val="24"/>
+          <w:szCs w:val="24"/>
+        </w:rPr>
+      </w:pPr>
+      <w:r>
+        <w:rPr>
+          <w:rFonts w:ascii="Times New Roman" w:hAnsi="Times New Roman" w:cs="Times New Roman"/>
+          <w:sz w:val="24"/>
+          <w:szCs w:val="24"/>
+        </w:rPr>
+        <w:t>(</w:t>
+      </w:r>
+      <w:r>
+        <w:rPr>
+          <w:rFonts w:ascii="Times New Roman" w:hAnsi="Times New Roman" w:cs="Times New Roman"/>
+          <w:sz w:val="24"/>
+          <w:szCs w:val="24"/>
+        </w:rPr>
+        <w:t>Can you tell me How much the lunch special</w:t>
+      </w:r>
+      <w:r>
+        <w:rPr>
+          <w:rFonts w:ascii="Times New Roman" w:hAnsi="Times New Roman" w:cs="Times New Roman"/>
+          <w:sz w:val="24"/>
+          <w:szCs w:val="24"/>
+        </w:rPr>
+        <w:t xml:space="preserve"> cost</w:t>
+      </w:r>
+      <w:r>
+        <w:rPr>
+          <w:rFonts w:ascii="Times New Roman" w:hAnsi="Times New Roman" w:cs="Times New Roman"/>
+          <w:sz w:val="24"/>
+          <w:szCs w:val="24"/>
+        </w:rPr>
+        <w:t>, please</w:t>
+      </w:r>
+      <w:r>
+        <w:rPr>
+          <w:rFonts w:ascii="Times New Roman" w:hAnsi="Times New Roman" w:cs="Times New Roman"/>
+          <w:sz w:val="24"/>
+          <w:szCs w:val="24"/>
+        </w:rPr>
+        <w:t>?</w:t>
+      </w:r>
+      <w:r>
+        <w:rPr>
+          <w:rFonts w:ascii="Times New Roman" w:hAnsi="Times New Roman" w:cs="Times New Roman"/>
+          <w:sz w:val="24"/>
+          <w:szCs w:val="24"/>
+        </w:rPr>
+        <w:t xml:space="preserve">.Yes The pizza is 7.50. Chicken salad is 5 dollars. </w:t>
+      </w:r>
+      <w:r>
+        <w:rPr>
+          <w:rFonts w:ascii="Times New Roman" w:hAnsi="Times New Roman" w:cs="Times New Roman"/>
+          <w:sz w:val="24"/>
+          <w:szCs w:val="24"/>
+        </w:rPr>
+        <w:t>And The soup and sandwich special is 8</w:t>
+      </w:r>
+      <w:r>
+        <w:rPr>
+          <w:rFonts w:ascii="Times New Roman" w:hAnsi="Times New Roman" w:cs="Times New Roman"/>
+          <w:sz w:val="24"/>
+          <w:szCs w:val="24"/>
+        </w:rPr>
+        <w:t>.50</w:t>
+      </w:r>
+      <w:r>
+        <w:rPr>
+          <w:rFonts w:ascii="Times New Roman" w:hAnsi="Times New Roman" w:cs="Times New Roman"/>
+          <w:sz w:val="24"/>
+          <w:szCs w:val="24"/>
+        </w:rPr>
+        <w:t>)</w:t>
+      </w:r>
+    </w:p>
+    <w:p>
+      <w:pPr>
+        <w:pStyle w:val="ListParagraph"/>
+        <w:numPr>
+          <w:ilvl w:val="0"/>
+          <w:numId w:val="3"/>
+        </w:numPr>
+        <w:rPr>
+          <w:rFonts w:ascii="Times New Roman" w:hAnsi="Times New Roman" w:cs="Times New Roman"/>
+          <w:sz w:val="24"/>
+          <w:szCs w:val="24"/>
+        </w:rPr>
+      </w:pPr>
+      <w:r>
+        <w:rPr>
+          <w:rFonts w:ascii="Times New Roman" w:hAnsi="Times New Roman" w:cs="Times New Roman"/>
+          <w:sz w:val="24"/>
+          <w:szCs w:val="24"/>
+        </w:rPr>
+        <w:t>Chicken salad</w:t>
+      </w:r>
+    </w:p>
+    <w:p>
+      <w:pPr>
+        <w:rPr>
+          <w:rFonts w:ascii="Times New Roman" w:hAnsi="Times New Roman" w:cs="Times New Roman"/>
+          <w:sz w:val="24"/>
+          <w:szCs w:val="24"/>
+        </w:rPr>
+      </w:pPr>
+      <w:r>
+        <w:rPr>
+          <w:rFonts w:ascii="Times New Roman" w:hAnsi="Times New Roman" w:cs="Times New Roman"/>
+          <w:sz w:val="24"/>
+          <w:szCs w:val="24"/>
+        </w:rPr>
+        <w:t>Where does the woman work?</w:t>
+      </w:r>
+    </w:p>
+    <w:p>
+      <w:pPr>
+        <w:rPr>
+          <w:rFonts w:ascii="Times New Roman" w:hAnsi="Times New Roman" w:cs="Times New Roman"/>
+          <w:sz w:val="24"/>
+          <w:szCs w:val="24"/>
+        </w:rPr>
+      </w:pPr>
+      <w:r>
+        <w:rPr>
+          <w:rFonts w:ascii="Times New Roman" w:hAnsi="Times New Roman" w:cs="Times New Roman"/>
+          <w:sz w:val="24"/>
+          <w:szCs w:val="24"/>
+        </w:rPr>
+        <w:t xml:space="preserve">(And Can you give me </w:t>
+      </w:r>
+      <w:r>
+        <w:rPr>
+          <w:rFonts w:ascii="Times New Roman" w:hAnsi="Times New Roman" w:cs="Times New Roman"/>
+          <w:sz w:val="24"/>
+          <w:szCs w:val="24"/>
+        </w:rPr>
+        <w:t>your home address</w:t>
+      </w:r>
+      <w:r>
+        <w:rPr>
+          <w:rFonts w:ascii="Times New Roman" w:hAnsi="Times New Roman" w:cs="Times New Roman"/>
+          <w:sz w:val="24"/>
+          <w:szCs w:val="24"/>
+        </w:rPr>
+        <w:t xml:space="preserve"> and your work address, please?</w:t>
+      </w:r>
+      <w:r>
+        <w:rPr>
+          <w:rFonts w:ascii="Times New Roman" w:hAnsi="Times New Roman" w:cs="Times New Roman"/>
+          <w:sz w:val="24"/>
+          <w:szCs w:val="24"/>
+        </w:rPr>
+        <w:t>Yes My office is</w:t>
+      </w:r>
+      <w:r>
+        <w:rPr>
+          <w:rFonts w:ascii="Times New Roman" w:hAnsi="Times New Roman" w:cs="Times New Roman"/>
+          <w:sz w:val="24"/>
+          <w:szCs w:val="24"/>
+        </w:rPr>
+        <w:t xml:space="preserve"> at </w:t>
+      </w:r>
+      <w:r>
+        <w:rPr>
+          <w:rFonts w:ascii="Times New Roman" w:hAnsi="Times New Roman" w:cs="Times New Roman"/>
+          <w:sz w:val="24"/>
+          <w:szCs w:val="24"/>
+        </w:rPr>
+        <w:t xml:space="preserve">20 </w:t>
+      </w:r>
+      <w:r>
+        <w:rPr>
+          <w:rFonts w:ascii="Times New Roman" w:hAnsi="Times New Roman" w:cs="Times New Roman"/>
+          <w:sz w:val="24"/>
+          <w:szCs w:val="24"/>
+        </w:rPr>
+        <w:t xml:space="preserve">Main Street And My apartment is at </w:t>
+      </w:r>
+      <w:r>
+        <w:rPr>
+          <w:rFonts w:ascii="Times New Roman" w:hAnsi="Times New Roman" w:cs="Times New Roman"/>
+          <w:sz w:val="24"/>
+          <w:szCs w:val="24"/>
+        </w:rPr>
+        <w:t xml:space="preserve"> </w:t>
+      </w:r>
+      <w:r>
+        <w:rPr>
+          <w:rFonts w:ascii="Times New Roman" w:hAnsi="Times New Roman" w:cs="Times New Roman"/>
+          <w:sz w:val="24"/>
+          <w:szCs w:val="24"/>
+        </w:rPr>
+        <w:t xml:space="preserve">2120 University Avenue  </w:t>
+      </w:r>
+      <w:r>
+        <w:rPr>
+          <w:rFonts w:ascii="Times New Roman" w:hAnsi="Times New Roman" w:cs="Times New Roman"/>
+          <w:sz w:val="24"/>
+          <w:szCs w:val="24"/>
+        </w:rPr>
+        <w:t>Sorry. 2</w:t>
+      </w:r>
+      <w:r>
+        <w:rPr>
+          <w:rFonts w:ascii="Times New Roman" w:hAnsi="Times New Roman" w:cs="Times New Roman"/>
+          <w:sz w:val="24"/>
+          <w:szCs w:val="24"/>
+        </w:rPr>
+        <w:t>021</w:t>
+      </w:r>
+      <w:r>
+        <w:rPr>
+          <w:rFonts w:ascii="Times New Roman" w:hAnsi="Times New Roman" w:cs="Times New Roman"/>
+          <w:sz w:val="24"/>
+          <w:szCs w:val="24"/>
+        </w:rPr>
+        <w:t xml:space="preserve"> University Avenue)</w:t>
+      </w:r>
+    </w:p>
+    <w:p>
+      <w:pPr>
+        <w:pStyle w:val="ListParagraph"/>
+        <w:numPr>
+          <w:ilvl w:val="0"/>
+          <w:numId w:val="3"/>
+        </w:numPr>
+        <w:rPr>
+          <w:rFonts w:ascii="Times New Roman" w:hAnsi="Times New Roman" w:cs="Times New Roman"/>
+          <w:sz w:val="24"/>
+          <w:szCs w:val="24"/>
+        </w:rPr>
+      </w:pPr>
+      <w:r>
+        <w:rPr>
+          <w:rFonts w:ascii="Times New Roman" w:hAnsi="Times New Roman" w:cs="Times New Roman"/>
+          <w:sz w:val="24"/>
+          <w:szCs w:val="24"/>
+        </w:rPr>
+        <w:t>20 Main Street</w:t>
+      </w:r>
+    </w:p>
+    <w:p>
+      <w:pPr>
+        <w:rPr>
+          <w:rFonts w:ascii="Times New Roman" w:hAnsi="Times New Roman" w:cs="Times New Roman"/>
+          <w:sz w:val="24"/>
+          <w:szCs w:val="24"/>
+        </w:rPr>
+      </w:pPr>
+      <w:r>
+        <w:rPr>
+          <w:rFonts w:ascii="Times New Roman" w:hAnsi="Times New Roman" w:cs="Times New Roman"/>
+          <w:sz w:val="24"/>
+          <w:szCs w:val="24"/>
+        </w:rPr>
+        <w:t>How many orders of French fries does the man want?</w:t>
+      </w:r>
+    </w:p>
+    <w:p>
+      <w:pPr>
+        <w:rPr>
+          <w:rFonts w:ascii="Times New Roman" w:hAnsi="Times New Roman" w:cs="Times New Roman"/>
+          <w:sz w:val="24"/>
+          <w:szCs w:val="24"/>
+        </w:rPr>
+      </w:pPr>
+      <w:r>
+        <w:rPr>
+          <w:rFonts w:ascii="Times New Roman" w:hAnsi="Times New Roman" w:cs="Times New Roman"/>
+          <w:sz w:val="24"/>
+          <w:szCs w:val="24"/>
+        </w:rPr>
+        <w:t>(Good afternoon. How can I help you?</w:t>
+      </w:r>
+      <w:r>
+        <w:rPr>
+          <w:rFonts w:ascii="Times New Roman" w:hAnsi="Times New Roman" w:cs="Times New Roman"/>
+          <w:sz w:val="24"/>
+          <w:szCs w:val="24"/>
+        </w:rPr>
+        <w:t xml:space="preserve"> I want </w:t>
+      </w:r>
+      <w:r>
+        <w:rPr>
+          <w:rFonts w:ascii="Times New Roman" w:hAnsi="Times New Roman" w:cs="Times New Roman"/>
+          <w:sz w:val="24"/>
+          <w:szCs w:val="24"/>
+        </w:rPr>
+        <w:t>to order some food for delivery. 2 tomato soups, 3 chicken sandwiches and one French fries</w:t>
+      </w:r>
+      <w:r>
+        <w:rPr>
+          <w:rFonts w:ascii="Times New Roman" w:hAnsi="Times New Roman" w:cs="Times New Roman"/>
+          <w:sz w:val="24"/>
+          <w:szCs w:val="24"/>
+        </w:rPr>
+        <w:t>)</w:t>
+      </w:r>
+    </w:p>
+    <w:p>
+      <w:pPr>
+        <w:rPr>
+          <w:rFonts w:ascii="Times New Roman" w:hAnsi="Times New Roman" w:cs="Times New Roman"/>
+          <w:sz w:val="24"/>
+          <w:szCs w:val="24"/>
+        </w:rPr>
+      </w:pPr>
+    </w:p>
+    <w:p>
+      <w:pPr>
+        <w:rPr>
+          <w:rFonts w:ascii="Times New Roman" w:hAnsi="Times New Roman" w:cs="Times New Roman"/>
+          <w:sz w:val="24"/>
+          <w:szCs w:val="24"/>
+        </w:rPr>
+      </w:pPr>
+      <w:r>
+        <w:rPr>
+          <w:rFonts w:ascii="Times New Roman" w:hAnsi="Times New Roman" w:cs="Times New Roman"/>
+          <w:sz w:val="24"/>
+          <w:szCs w:val="24"/>
+        </w:rPr>
+        <w:t>What telephone number does the woman give the man?</w:t>
+      </w:r>
+    </w:p>
+    <w:p>
+      <w:pPr>
+        <w:rPr>
+          <w:rFonts w:ascii="Times New Roman" w:hAnsi="Times New Roman" w:cs="Times New Roman"/>
+          <w:sz w:val="24"/>
+          <w:szCs w:val="24"/>
+        </w:rPr>
+      </w:pPr>
+      <w:r>
+        <w:rPr>
+          <w:rFonts w:ascii="Times New Roman" w:hAnsi="Times New Roman" w:cs="Times New Roman"/>
+          <w:sz w:val="24"/>
+          <w:szCs w:val="24"/>
+        </w:rPr>
+        <w:t>(Ok. N</w:t>
+      </w:r>
+      <w:r>
+        <w:rPr>
+          <w:rFonts w:ascii="Times New Roman" w:hAnsi="Times New Roman" w:cs="Times New Roman"/>
+          <w:sz w:val="24"/>
+          <w:szCs w:val="24"/>
+        </w:rPr>
+        <w:t xml:space="preserve">ow your telephone number I need your </w:t>
+      </w:r>
+      <w:r>
+        <w:rPr>
+          <w:rFonts w:ascii="Times New Roman" w:hAnsi="Times New Roman" w:cs="Times New Roman"/>
+          <w:sz w:val="24"/>
+          <w:szCs w:val="24"/>
+        </w:rPr>
+        <w:t xml:space="preserve">cell phone , </w:t>
+      </w:r>
+      <w:r>
+        <w:rPr>
+          <w:rFonts w:ascii="Times New Roman" w:hAnsi="Times New Roman" w:cs="Times New Roman"/>
+          <w:sz w:val="24"/>
+          <w:szCs w:val="24"/>
+        </w:rPr>
+        <w:t>your  home phone and</w:t>
+      </w:r>
+      <w:r>
+        <w:rPr>
+          <w:rFonts w:ascii="Times New Roman" w:hAnsi="Times New Roman" w:cs="Times New Roman"/>
+          <w:sz w:val="24"/>
+          <w:szCs w:val="24"/>
+        </w:rPr>
+        <w:t xml:space="preserve"> </w:t>
+      </w:r>
+      <w:r>
+        <w:rPr>
+          <w:rFonts w:ascii="Times New Roman" w:hAnsi="Times New Roman" w:cs="Times New Roman"/>
+          <w:sz w:val="24"/>
+          <w:szCs w:val="24"/>
+        </w:rPr>
+        <w:t xml:space="preserve">your </w:t>
+      </w:r>
+      <w:r>
+        <w:rPr>
+          <w:rFonts w:ascii="Times New Roman" w:hAnsi="Times New Roman" w:cs="Times New Roman"/>
+          <w:sz w:val="24"/>
+          <w:szCs w:val="24"/>
+        </w:rPr>
+        <w:t xml:space="preserve">work phone .Oh I can’t </w:t>
+      </w:r>
+      <w:r>
+        <w:rPr>
+          <w:rFonts w:ascii="Times New Roman" w:hAnsi="Times New Roman" w:cs="Times New Roman"/>
+          <w:sz w:val="24"/>
+          <w:szCs w:val="24"/>
+        </w:rPr>
+        <w:t xml:space="preserve">get phone </w:t>
+      </w:r>
+      <w:r>
+        <w:rPr>
+          <w:rFonts w:ascii="Times New Roman" w:hAnsi="Times New Roman" w:cs="Times New Roman"/>
+          <w:sz w:val="24"/>
+          <w:szCs w:val="24"/>
+        </w:rPr>
+        <w:t xml:space="preserve"> </w:t>
+      </w:r>
+      <w:r>
+        <w:rPr>
+          <w:rFonts w:ascii="Times New Roman" w:hAnsi="Times New Roman" w:cs="Times New Roman"/>
+          <w:sz w:val="24"/>
+          <w:szCs w:val="24"/>
+        </w:rPr>
+        <w:t xml:space="preserve">at </w:t>
+      </w:r>
+      <w:r>
+        <w:rPr>
+          <w:rFonts w:ascii="Times New Roman" w:hAnsi="Times New Roman" w:cs="Times New Roman"/>
+          <w:sz w:val="24"/>
+          <w:szCs w:val="24"/>
+        </w:rPr>
+        <w:t xml:space="preserve">work </w:t>
+      </w:r>
+      <w:r>
+        <w:rPr>
+          <w:rFonts w:ascii="Times New Roman" w:hAnsi="Times New Roman" w:cs="Times New Roman"/>
+          <w:sz w:val="24"/>
+          <w:szCs w:val="24"/>
+        </w:rPr>
+        <w:t>. So, here is my cell phone number . 777-</w:t>
+      </w:r>
+      <w:r>
+        <w:rPr>
+          <w:rFonts w:ascii="Times New Roman" w:hAnsi="Times New Roman" w:cs="Times New Roman"/>
+          <w:sz w:val="24"/>
+          <w:szCs w:val="24"/>
+        </w:rPr>
+        <w:t>8890901</w:t>
+      </w:r>
+      <w:r>
+        <w:rPr>
+          <w:rFonts w:ascii="Times New Roman" w:hAnsi="Times New Roman" w:cs="Times New Roman"/>
+          <w:sz w:val="24"/>
+          <w:szCs w:val="24"/>
+        </w:rPr>
+        <w:t>)</w:t>
+      </w:r>
+    </w:p>
+    <w:p>
+      <w:pPr>
+        <w:pStyle w:val="ListParagraph"/>
+        <w:numPr>
+          <w:ilvl w:val="0"/>
+          <w:numId w:val="3"/>
+        </w:numPr>
+        <w:rPr>
+          <w:rFonts w:ascii="Times New Roman" w:hAnsi="Times New Roman" w:cs="Times New Roman"/>
+          <w:sz w:val="24"/>
+          <w:szCs w:val="24"/>
+        </w:rPr>
+      </w:pPr>
+      <w:r>
+        <w:rPr>
+          <w:rFonts w:ascii="Times New Roman" w:hAnsi="Times New Roman" w:cs="Times New Roman"/>
+          <w:sz w:val="24"/>
+          <w:szCs w:val="24"/>
+        </w:rPr>
+        <w:lastRenderedPageBreak/>
+        <w:t>Her cell phone number</w:t>
+      </w:r>
+    </w:p>
+    <w:p>
+      <w:pPr>
+        <w:rPr>
+          <w:rFonts w:ascii="Times New Roman" w:hAnsi="Times New Roman" w:cs="Times New Roman"/>
+          <w:sz w:val="24"/>
+          <w:szCs w:val="24"/>
+        </w:rPr>
+      </w:pPr>
+      <w:r>
+        <w:rPr>
+          <w:rFonts w:ascii="Times New Roman" w:hAnsi="Times New Roman" w:cs="Times New Roman"/>
+          <w:sz w:val="24"/>
+          <w:szCs w:val="24"/>
+        </w:rPr>
+        <w:t>Who does John live with?</w:t>
+      </w:r>
+    </w:p>
+    <w:p>
+      <w:pPr>
+        <w:rPr>
+          <w:rFonts w:ascii="Times New Roman" w:hAnsi="Times New Roman" w:cs="Times New Roman"/>
+          <w:sz w:val="24"/>
+          <w:szCs w:val="24"/>
+        </w:rPr>
+      </w:pPr>
+      <w:r>
+        <w:rPr>
+          <w:rFonts w:ascii="Times New Roman" w:hAnsi="Times New Roman" w:cs="Times New Roman"/>
+          <w:sz w:val="24"/>
+          <w:szCs w:val="24"/>
+        </w:rPr>
+        <w:t xml:space="preserve">(Hi. My name is John. And </w:t>
+      </w:r>
+      <w:r>
+        <w:rPr>
+          <w:rFonts w:ascii="Times New Roman" w:hAnsi="Times New Roman" w:cs="Times New Roman"/>
+          <w:sz w:val="24"/>
+          <w:szCs w:val="24"/>
+        </w:rPr>
+        <w:t xml:space="preserve">my roommate’s </w:t>
+      </w:r>
+      <w:r>
+        <w:rPr>
+          <w:rFonts w:ascii="Times New Roman" w:hAnsi="Times New Roman" w:cs="Times New Roman"/>
+          <w:sz w:val="24"/>
+          <w:szCs w:val="24"/>
+        </w:rPr>
+        <w:t>name</w:t>
+      </w:r>
+      <w:r>
+        <w:rPr>
+          <w:rFonts w:ascii="Times New Roman" w:hAnsi="Times New Roman" w:cs="Times New Roman"/>
+          <w:sz w:val="24"/>
+          <w:szCs w:val="24"/>
+        </w:rPr>
+        <w:t xml:space="preserve"> is Chris </w:t>
+      </w:r>
+      <w:r>
+        <w:rPr>
+          <w:rFonts w:ascii="Times New Roman" w:hAnsi="Times New Roman" w:cs="Times New Roman"/>
+          <w:sz w:val="24"/>
+          <w:szCs w:val="24"/>
+        </w:rPr>
+        <w:t xml:space="preserve">. </w:t>
+      </w:r>
+      <w:r>
+        <w:rPr>
+          <w:rFonts w:ascii="Times New Roman" w:hAnsi="Times New Roman" w:cs="Times New Roman"/>
+          <w:sz w:val="24"/>
+          <w:szCs w:val="24"/>
+        </w:rPr>
+        <w:t>Nice to meet you. I’m Costa)</w:t>
+      </w:r>
+    </w:p>
+    <w:p>
+      <w:pPr>
+        <w:pStyle w:val="ListParagraph"/>
+        <w:numPr>
+          <w:ilvl w:val="0"/>
+          <w:numId w:val="3"/>
+        </w:numPr>
+        <w:rPr>
+          <w:rFonts w:ascii="Times New Roman" w:hAnsi="Times New Roman" w:cs="Times New Roman"/>
+          <w:sz w:val="24"/>
+          <w:szCs w:val="24"/>
+        </w:rPr>
+      </w:pPr>
+      <w:r>
+        <w:rPr>
+          <w:rFonts w:ascii="Times New Roman" w:hAnsi="Times New Roman" w:cs="Times New Roman"/>
+          <w:sz w:val="24"/>
+          <w:szCs w:val="24"/>
+        </w:rPr>
+        <w:t>Chris</w:t>
+      </w:r>
+    </w:p>
+    <w:p>
+      <w:pPr>
+        <w:rPr>
+          <w:rFonts w:ascii="Times New Roman" w:hAnsi="Times New Roman" w:cs="Times New Roman"/>
+          <w:sz w:val="24"/>
+          <w:szCs w:val="24"/>
+        </w:rPr>
+      </w:pPr>
+    </w:p>
+    <w:p>
+      <w:pPr>
+        <w:rPr>
+          <w:rFonts w:ascii="Times New Roman" w:hAnsi="Times New Roman" w:cs="Times New Roman"/>
+          <w:sz w:val="24"/>
+          <w:szCs w:val="24"/>
+        </w:rPr>
+      </w:pPr>
+      <w:r>
+        <w:rPr>
+          <w:rFonts w:ascii="Times New Roman" w:hAnsi="Times New Roman" w:cs="Times New Roman"/>
+          <w:sz w:val="24"/>
+          <w:szCs w:val="24"/>
+        </w:rPr>
+        <w:t>He wears a sweater because he’s cold.</w:t>
+      </w:r>
+    </w:p>
+    <w:p>
+      <w:pPr>
+        <w:rPr>
+          <w:rFonts w:ascii="Times New Roman" w:hAnsi="Times New Roman" w:cs="Times New Roman"/>
+          <w:sz w:val="24"/>
+          <w:szCs w:val="24"/>
+        </w:rPr>
+      </w:pPr>
+      <w:r>
+        <w:rPr>
+          <w:rFonts w:ascii="Times New Roman" w:hAnsi="Times New Roman" w:cs="Times New Roman"/>
+          <w:sz w:val="24"/>
+          <w:szCs w:val="24"/>
+        </w:rPr>
+        <w:t>She can’t go to work because she is sick.</w:t>
+      </w:r>
+    </w:p>
+    <w:p>
+      <w:pPr>
+        <w:rPr>
+          <w:rFonts w:ascii="Times New Roman" w:hAnsi="Times New Roman" w:cs="Times New Roman"/>
+          <w:sz w:val="24"/>
+          <w:szCs w:val="24"/>
+        </w:rPr>
+      </w:pPr>
+      <w:r>
+        <w:rPr>
+          <w:rFonts w:ascii="Times New Roman" w:hAnsi="Times New Roman" w:cs="Times New Roman"/>
+          <w:sz w:val="24"/>
+          <w:szCs w:val="24"/>
+        </w:rPr>
+        <w:t>Tanya can sing because she takes singing classes.</w:t>
+      </w:r>
+    </w:p>
+    <w:p>
+      <w:pPr>
+        <w:rPr>
+          <w:rFonts w:ascii="Times New Roman" w:hAnsi="Times New Roman" w:cs="Times New Roman"/>
+          <w:sz w:val="24"/>
+          <w:szCs w:val="24"/>
+        </w:rPr>
+      </w:pPr>
+      <w:r>
+        <w:rPr>
+          <w:rFonts w:ascii="Times New Roman" w:hAnsi="Times New Roman" w:cs="Times New Roman"/>
+          <w:sz w:val="24"/>
+          <w:szCs w:val="24"/>
+        </w:rPr>
+        <w:t>Gary runs every day because he wants to be healthy.</w:t>
+      </w:r>
+    </w:p>
+    <w:p>
+      <w:pPr>
+        <w:rPr>
+          <w:rFonts w:ascii="Times New Roman" w:hAnsi="Times New Roman" w:cs="Times New Roman"/>
+          <w:sz w:val="24"/>
+          <w:szCs w:val="24"/>
+        </w:rPr>
+      </w:pPr>
+      <w:r>
+        <w:rPr>
+          <w:rFonts w:ascii="Times New Roman" w:hAnsi="Times New Roman" w:cs="Times New Roman"/>
+          <w:sz w:val="24"/>
+          <w:szCs w:val="24"/>
+        </w:rPr>
+        <w:t>Can you go to lunch with me tomorrow?</w:t>
+      </w:r>
+    </w:p>
+    <w:p>
+      <w:pPr>
+        <w:rPr>
+          <w:rFonts w:ascii="Times New Roman" w:hAnsi="Times New Roman" w:cs="Times New Roman"/>
+          <w:sz w:val="24"/>
+          <w:szCs w:val="24"/>
+        </w:rPr>
+      </w:pPr>
+      <w:r>
+        <w:rPr>
+          <w:rFonts w:ascii="Times New Roman" w:hAnsi="Times New Roman" w:cs="Times New Roman"/>
+          <w:sz w:val="24"/>
+          <w:szCs w:val="24"/>
+        </w:rPr>
+        <w:t>They can clean the house tomorrow.</w:t>
+      </w:r>
+    </w:p>
+    <w:p>
+      <w:pPr>
+        <w:rPr>
+          <w:rFonts w:ascii="Times New Roman" w:hAnsi="Times New Roman" w:cs="Times New Roman"/>
+          <w:sz w:val="24"/>
+          <w:szCs w:val="24"/>
+        </w:rPr>
+      </w:pPr>
+      <w:r>
+        <w:rPr>
+          <w:rFonts w:ascii="Times New Roman" w:hAnsi="Times New Roman" w:cs="Times New Roman"/>
+          <w:sz w:val="24"/>
+          <w:szCs w:val="24"/>
+        </w:rPr>
+        <w:t>What can Stefan do? He can buy a new TV.</w:t>
+      </w:r>
+    </w:p>
+    <w:p>
+      <w:pPr>
+        <w:rPr>
+          <w:rFonts w:ascii="Times New Roman" w:hAnsi="Times New Roman" w:cs="Times New Roman"/>
+          <w:sz w:val="24"/>
+          <w:szCs w:val="24"/>
+        </w:rPr>
+      </w:pPr>
+      <w:r>
+        <w:rPr>
+          <w:rFonts w:ascii="Times New Roman" w:hAnsi="Times New Roman" w:cs="Times New Roman"/>
+          <w:sz w:val="24"/>
+          <w:szCs w:val="24"/>
+        </w:rPr>
+        <w:t>Can you go to a movie tonight?</w:t>
+      </w:r>
+    </w:p>
+    <w:p>
+      <w:pPr>
+        <w:rPr>
+          <w:rFonts w:ascii="Times New Roman" w:hAnsi="Times New Roman" w:cs="Times New Roman"/>
+          <w:sz w:val="24"/>
+          <w:szCs w:val="24"/>
+        </w:rPr>
+      </w:pPr>
+    </w:p>
+    <w:p>
+      <w:pPr>
+        <w:rPr>
+          <w:rFonts w:ascii="Times New Roman" w:hAnsi="Times New Roman" w:cs="Times New Roman"/>
+          <w:sz w:val="24"/>
+          <w:szCs w:val="24"/>
+        </w:rPr>
+      </w:pPr>
+      <w:r>
+        <w:rPr>
+          <w:rFonts w:ascii="Times New Roman" w:hAnsi="Times New Roman" w:cs="Times New Roman"/>
+          <w:sz w:val="24"/>
+          <w:szCs w:val="24"/>
+        </w:rPr>
+        <w:t>Shen wants to sleep because He is tired.</w:t>
+      </w:r>
+    </w:p>
+    <w:p>
+      <w:pPr>
+        <w:rPr>
+          <w:rFonts w:ascii="Times New Roman" w:hAnsi="Times New Roman" w:cs="Times New Roman"/>
+          <w:sz w:val="24"/>
+          <w:szCs w:val="24"/>
+        </w:rPr>
+      </w:pPr>
+      <w:r>
+        <w:rPr>
+          <w:rFonts w:ascii="Times New Roman" w:hAnsi="Times New Roman" w:cs="Times New Roman"/>
+          <w:sz w:val="24"/>
+          <w:szCs w:val="24"/>
+        </w:rPr>
+        <w:t>You need to wear a jacket because it’s cold outside.</w:t>
+      </w:r>
+    </w:p>
+    <w:p>
+      <w:pPr>
+        <w:rPr>
+          <w:rFonts w:ascii="Times New Roman" w:hAnsi="Times New Roman" w:cs="Times New Roman"/>
+          <w:sz w:val="24"/>
+          <w:szCs w:val="24"/>
+        </w:rPr>
+      </w:pPr>
+      <w:r>
+        <w:rPr>
+          <w:rFonts w:ascii="Times New Roman" w:hAnsi="Times New Roman" w:cs="Times New Roman"/>
+          <w:sz w:val="24"/>
+          <w:szCs w:val="24"/>
+        </w:rPr>
+        <w:t>I can’t buy a TV because it is expensive.</w:t>
+      </w:r>
+    </w:p>
+    <w:p>
+      <w:pPr>
+        <w:rPr>
+          <w:rFonts w:ascii="Times New Roman" w:hAnsi="Times New Roman" w:cs="Times New Roman"/>
+          <w:sz w:val="24"/>
+          <w:szCs w:val="24"/>
+        </w:rPr>
+      </w:pPr>
+      <w:r>
+        <w:rPr>
+          <w:rFonts w:ascii="Times New Roman" w:hAnsi="Times New Roman" w:cs="Times New Roman"/>
+          <w:sz w:val="24"/>
+          <w:szCs w:val="24"/>
+        </w:rPr>
+        <w:t>She can’t go to work because she’s sick.</w:t>
+      </w:r>
+    </w:p>
+    <w:p>
+      <w:pPr>
+        <w:rPr>
+          <w:rFonts w:ascii="Times New Roman" w:hAnsi="Times New Roman" w:cs="Times New Roman"/>
+          <w:sz w:val="24"/>
+          <w:szCs w:val="24"/>
+        </w:rPr>
+      </w:pPr>
+      <w:r>
+        <w:rPr>
+          <w:rFonts w:ascii="Times New Roman" w:hAnsi="Times New Roman" w:cs="Times New Roman"/>
+          <w:sz w:val="24"/>
+          <w:szCs w:val="24"/>
+        </w:rPr>
+        <w:t>I like Amir Because he is funy</w:t>
+      </w:r>
+    </w:p>
+    <w:p>
+      <w:pPr>
+        <w:rPr>
+          <w:rFonts w:ascii="Times New Roman" w:hAnsi="Times New Roman" w:cs="Times New Roman"/>
+          <w:sz w:val="24"/>
+          <w:szCs w:val="24"/>
+        </w:rPr>
+      </w:pPr>
+      <w:r>
+        <w:rPr>
+          <w:rFonts w:ascii="Times New Roman" w:hAnsi="Times New Roman" w:cs="Times New Roman"/>
+          <w:sz w:val="24"/>
+          <w:szCs w:val="24"/>
+        </w:rPr>
+        <w:t>He can’t buy a new car because it costs a lof of money.</w:t>
+      </w:r>
+    </w:p>
+    <w:p>
+      <w:pPr>
+        <w:rPr>
+          <w:rFonts w:ascii="Times New Roman" w:hAnsi="Times New Roman" w:cs="Times New Roman"/>
+          <w:sz w:val="24"/>
+          <w:szCs w:val="24"/>
+        </w:rPr>
+      </w:pPr>
+    </w:p>
+    <w:p>
+      <w:pPr>
+        <w:rPr>
+          <w:rFonts w:ascii="Times New Roman" w:hAnsi="Times New Roman" w:cs="Times New Roman"/>
+          <w:sz w:val="24"/>
+          <w:szCs w:val="24"/>
+        </w:rPr>
+      </w:pPr>
+      <w:r>
+        <w:rPr>
+          <w:rFonts w:ascii="Times New Roman" w:hAnsi="Times New Roman" w:cs="Times New Roman"/>
+          <w:sz w:val="24"/>
+          <w:szCs w:val="24"/>
+        </w:rPr>
+        <w:t>Paulo studies English because he wants to get a good job.</w:t>
+      </w:r>
+    </w:p>
+    <w:p>
+      <w:pPr>
+        <w:rPr>
+          <w:rFonts w:ascii="Times New Roman" w:hAnsi="Times New Roman" w:cs="Times New Roman"/>
+          <w:sz w:val="24"/>
+          <w:szCs w:val="24"/>
+        </w:rPr>
+      </w:pPr>
+      <w:r>
+        <w:rPr>
+          <w:rFonts w:ascii="Times New Roman" w:hAnsi="Times New Roman" w:cs="Times New Roman"/>
+          <w:sz w:val="24"/>
+          <w:szCs w:val="24"/>
+        </w:rPr>
+        <w:t>Eduardo is happy at work because he likes his job.</w:t>
+      </w:r>
+    </w:p>
+    <w:p>
+      <w:pPr>
+        <w:rPr>
+          <w:rFonts w:ascii="Times New Roman" w:hAnsi="Times New Roman" w:cs="Times New Roman"/>
+          <w:sz w:val="24"/>
+          <w:szCs w:val="24"/>
+        </w:rPr>
+      </w:pPr>
+      <w:r>
+        <w:rPr>
+          <w:rFonts w:ascii="Times New Roman" w:hAnsi="Times New Roman" w:cs="Times New Roman"/>
+          <w:sz w:val="24"/>
+          <w:szCs w:val="24"/>
+        </w:rPr>
+        <w:t>John doesn’t have any money because</w:t>
+      </w:r>
+      <w:r>
+        <w:rPr>
+          <w:rFonts w:ascii="Times New Roman" w:hAnsi="Times New Roman" w:cs="Times New Roman"/>
+          <w:sz w:val="24"/>
+          <w:szCs w:val="24"/>
+        </w:rPr>
+        <w:t xml:space="preserve"> he doesn’t have a job.</w:t>
+      </w:r>
+    </w:p>
+    <w:p>
+      <w:pPr>
+        <w:rPr>
+          <w:rFonts w:ascii="Times New Roman" w:hAnsi="Times New Roman" w:cs="Times New Roman"/>
+          <w:sz w:val="24"/>
+          <w:szCs w:val="24"/>
+        </w:rPr>
+      </w:pPr>
+      <w:r>
+        <w:rPr>
+          <w:rFonts w:ascii="Times New Roman" w:hAnsi="Times New Roman" w:cs="Times New Roman"/>
+          <w:sz w:val="24"/>
+          <w:szCs w:val="24"/>
+        </w:rPr>
+        <w:t>Manuel goes to his office because</w:t>
+      </w:r>
+      <w:r>
+        <w:rPr>
+          <w:rFonts w:ascii="Times New Roman" w:hAnsi="Times New Roman" w:cs="Times New Roman"/>
+          <w:sz w:val="24"/>
+          <w:szCs w:val="24"/>
+        </w:rPr>
+        <w:t xml:space="preserve"> he can’t work at home.</w:t>
+      </w:r>
+    </w:p>
+    <w:p>
+      <w:pPr>
+        <w:rPr>
+          <w:rFonts w:ascii="Times New Roman" w:hAnsi="Times New Roman" w:cs="Times New Roman"/>
+          <w:sz w:val="24"/>
+          <w:szCs w:val="24"/>
+        </w:rPr>
+      </w:pPr>
+    </w:p>
+    <w:p>
+      <w:pPr>
+        <w:rPr>
+          <w:rFonts w:ascii="Times New Roman" w:hAnsi="Times New Roman" w:cs="Times New Roman"/>
+          <w:sz w:val="24"/>
+          <w:szCs w:val="24"/>
+        </w:rPr>
+      </w:pPr>
+      <w:r>
+        <w:rPr>
+          <w:rFonts w:ascii="Times New Roman" w:hAnsi="Times New Roman" w:cs="Times New Roman"/>
+          <w:sz w:val="24"/>
+          <w:szCs w:val="24"/>
+        </w:rPr>
+        <w:t>Josh likes pizza because it is delicious.</w:t>
+      </w:r>
+    </w:p>
+    <w:p>
+      <w:pPr>
+        <w:rPr>
+          <w:rFonts w:ascii="Times New Roman" w:hAnsi="Times New Roman" w:cs="Times New Roman"/>
+          <w:sz w:val="24"/>
+          <w:szCs w:val="24"/>
+        </w:rPr>
+      </w:pPr>
+      <w:r>
+        <w:rPr>
+          <w:rFonts w:ascii="Times New Roman" w:hAnsi="Times New Roman" w:cs="Times New Roman"/>
+          <w:sz w:val="24"/>
+          <w:szCs w:val="24"/>
+        </w:rPr>
+        <w:t>Maddox studies Hindi because he wants to go to India.</w:t>
+      </w:r>
+    </w:p>
+    <w:p>
+      <w:pPr>
+        <w:rPr>
+          <w:rFonts w:ascii="Times New Roman" w:hAnsi="Times New Roman" w:cs="Times New Roman"/>
+          <w:sz w:val="24"/>
+          <w:szCs w:val="24"/>
+        </w:rPr>
+      </w:pPr>
+      <w:r>
+        <w:rPr>
+          <w:rFonts w:ascii="Times New Roman" w:hAnsi="Times New Roman" w:cs="Times New Roman"/>
+          <w:sz w:val="24"/>
+          <w:szCs w:val="24"/>
+        </w:rPr>
+        <w:lastRenderedPageBreak/>
+        <w:t>I don’t take the bus because there aren’t any buses in this city.</w:t>
+      </w:r>
+    </w:p>
+    <w:p>
+      <w:pPr>
+        <w:rPr>
+          <w:rFonts w:ascii="Times New Roman" w:hAnsi="Times New Roman" w:cs="Times New Roman"/>
+          <w:sz w:val="24"/>
+          <w:szCs w:val="24"/>
+        </w:rPr>
+      </w:pPr>
+      <w:r>
+        <w:rPr>
+          <w:rFonts w:ascii="Times New Roman" w:hAnsi="Times New Roman" w:cs="Times New Roman"/>
+          <w:sz w:val="24"/>
+          <w:szCs w:val="24"/>
+        </w:rPr>
+        <w:t>Maria can speak four languages: French, English, Italian, and Hindi. She wants to study Chinese next</w:t>
+      </w:r>
+    </w:p>
+    <w:p>
+      <w:pPr>
+        <w:rPr>
+          <w:rFonts w:ascii="Times New Roman" w:hAnsi="Times New Roman" w:cs="Times New Roman"/>
+          <w:sz w:val="24"/>
+          <w:szCs w:val="24"/>
+        </w:rPr>
+      </w:pPr>
+      <w:r>
+        <w:rPr>
+          <w:rFonts w:ascii="Times New Roman" w:hAnsi="Times New Roman" w:cs="Times New Roman"/>
+          <w:sz w:val="24"/>
+          <w:szCs w:val="24"/>
+        </w:rPr>
+        <w:t>Do you have any money?</w:t>
+      </w:r>
+    </w:p>
+    <w:p>
+      <w:pPr>
+        <w:rPr>
+          <w:rFonts w:ascii="Times New Roman" w:hAnsi="Times New Roman" w:cs="Times New Roman"/>
+          <w:sz w:val="24"/>
+          <w:szCs w:val="24"/>
+        </w:rPr>
+      </w:pPr>
+      <w:r>
+        <w:rPr>
+          <w:rFonts w:ascii="Times New Roman" w:hAnsi="Times New Roman" w:cs="Times New Roman"/>
+          <w:sz w:val="24"/>
+          <w:szCs w:val="24"/>
+        </w:rPr>
+        <w:t>I want to meet you for lunch, but I can’t today. I have to go to a meeting</w:t>
+      </w:r>
+    </w:p>
+    <w:p>
+      <w:pPr>
+        <w:rPr>
+          <w:rFonts w:ascii="Times New Roman" w:hAnsi="Times New Roman" w:cs="Times New Roman"/>
+          <w:sz w:val="24"/>
+          <w:szCs w:val="24"/>
+        </w:rPr>
+      </w:pPr>
+      <w:r>
+        <w:rPr>
+          <w:rFonts w:ascii="Times New Roman" w:hAnsi="Times New Roman" w:cs="Times New Roman"/>
+          <w:sz w:val="24"/>
+          <w:szCs w:val="24"/>
+        </w:rPr>
+        <w:t>We can fix teh kitchen door today</w:t>
+      </w:r>
+    </w:p>
+    <w:p>
+      <w:pPr>
+        <w:rPr>
+          <w:rFonts w:ascii="Times New Roman" w:hAnsi="Times New Roman" w:cs="Times New Roman"/>
+          <w:sz w:val="24"/>
+          <w:szCs w:val="24"/>
+        </w:rPr>
+      </w:pPr>
+      <w:r>
+        <w:rPr>
+          <w:rFonts w:ascii="Times New Roman" w:hAnsi="Times New Roman" w:cs="Times New Roman"/>
+          <w:sz w:val="24"/>
+          <w:szCs w:val="24"/>
+        </w:rPr>
+        <w:t>Zeke can do laundry today</w:t>
+      </w:r>
+    </w:p>
+    <w:p>
+      <w:pPr>
+        <w:rPr>
+          <w:rFonts w:ascii="Times New Roman" w:hAnsi="Times New Roman" w:cs="Times New Roman"/>
+          <w:sz w:val="24"/>
+          <w:szCs w:val="24"/>
+        </w:rPr>
+      </w:pPr>
+      <w:r>
+        <w:rPr>
+          <w:rFonts w:ascii="Times New Roman" w:hAnsi="Times New Roman" w:cs="Times New Roman"/>
+          <w:sz w:val="24"/>
+          <w:szCs w:val="24"/>
+        </w:rPr>
+        <w:t>What can Benny do?</w:t>
+      </w:r>
+    </w:p>
+    <w:p>
+      <w:pPr>
+        <w:pStyle w:val="ListParagraph"/>
+        <w:numPr>
+          <w:ilvl w:val="0"/>
+          <w:numId w:val="3"/>
+        </w:numPr>
+        <w:rPr>
+          <w:rFonts w:ascii="Times New Roman" w:hAnsi="Times New Roman" w:cs="Times New Roman"/>
+          <w:sz w:val="24"/>
+          <w:szCs w:val="24"/>
+        </w:rPr>
+      </w:pPr>
+      <w:r>
+        <w:rPr>
+          <w:rFonts w:ascii="Times New Roman" w:hAnsi="Times New Roman" w:cs="Times New Roman"/>
+          <w:sz w:val="24"/>
+          <w:szCs w:val="24"/>
+        </w:rPr>
+        <w:t>Benny can open the door</w:t>
+      </w:r>
+    </w:p>
+    <w:p>
+      <w:pPr>
+        <w:rPr>
+          <w:rFonts w:ascii="Times New Roman" w:hAnsi="Times New Roman" w:cs="Times New Roman"/>
+          <w:sz w:val="24"/>
+          <w:szCs w:val="24"/>
+        </w:rPr>
+      </w:pPr>
+      <w:r>
+        <w:rPr>
+          <w:rFonts w:ascii="Times New Roman" w:hAnsi="Times New Roman" w:cs="Times New Roman"/>
+          <w:sz w:val="24"/>
+          <w:szCs w:val="24"/>
+        </w:rPr>
+        <w:t>What can Shen do?</w:t>
+      </w:r>
+    </w:p>
+    <w:p>
+      <w:pPr>
+        <w:pStyle w:val="ListParagraph"/>
+        <w:numPr>
+          <w:ilvl w:val="0"/>
+          <w:numId w:val="3"/>
+        </w:numPr>
+        <w:rPr>
+          <w:rFonts w:ascii="Times New Roman" w:hAnsi="Times New Roman" w:cs="Times New Roman"/>
+          <w:sz w:val="24"/>
+          <w:szCs w:val="24"/>
+        </w:rPr>
+      </w:pPr>
+      <w:r>
+        <w:rPr>
+          <w:rFonts w:ascii="Times New Roman" w:hAnsi="Times New Roman" w:cs="Times New Roman"/>
+          <w:sz w:val="24"/>
+          <w:szCs w:val="24"/>
+        </w:rPr>
+        <w:t>Shen can pay LiLi the money</w:t>
+      </w:r>
+    </w:p>
+    <w:p>
+      <w:pPr>
+        <w:rPr>
+          <w:rFonts w:ascii="Times New Roman" w:hAnsi="Times New Roman" w:cs="Times New Roman"/>
+          <w:sz w:val="24"/>
+          <w:szCs w:val="24"/>
+        </w:rPr>
+      </w:pPr>
+      <w:r>
+        <w:rPr>
+          <w:rFonts w:ascii="Times New Roman" w:hAnsi="Times New Roman" w:cs="Times New Roman"/>
+          <w:sz w:val="24"/>
+          <w:szCs w:val="24"/>
+        </w:rPr>
+        <w:t>What can Shen do?</w:t>
+      </w:r>
+    </w:p>
+    <w:p>
+      <w:pPr>
+        <w:pStyle w:val="ListParagraph"/>
+        <w:numPr>
+          <w:ilvl w:val="0"/>
+          <w:numId w:val="3"/>
+        </w:numPr>
+        <w:rPr>
+          <w:rFonts w:ascii="Times New Roman" w:hAnsi="Times New Roman" w:cs="Times New Roman"/>
+          <w:sz w:val="24"/>
+          <w:szCs w:val="24"/>
+        </w:rPr>
+      </w:pPr>
+      <w:r>
+        <w:rPr>
+          <w:rFonts w:ascii="Times New Roman" w:hAnsi="Times New Roman" w:cs="Times New Roman"/>
+          <w:sz w:val="24"/>
+          <w:szCs w:val="24"/>
+        </w:rPr>
+        <w:t>Shen can close the door</w:t>
+      </w:r>
+    </w:p>
+    <w:p>
+      <w:pPr>
+        <w:rPr>
+          <w:rFonts w:ascii="Times New Roman" w:hAnsi="Times New Roman" w:cs="Times New Roman"/>
+          <w:sz w:val="24"/>
+          <w:szCs w:val="24"/>
+        </w:rPr>
+      </w:pPr>
+      <w:r>
+        <w:rPr>
+          <w:rFonts w:ascii="Times New Roman" w:hAnsi="Times New Roman" w:cs="Times New Roman"/>
+          <w:sz w:val="24"/>
+          <w:szCs w:val="24"/>
+        </w:rPr>
+        <w:t>What can Sofi do?</w:t>
+      </w:r>
+    </w:p>
+    <w:p>
+      <w:pPr>
+        <w:pStyle w:val="ListParagraph"/>
+        <w:numPr>
+          <w:ilvl w:val="0"/>
+          <w:numId w:val="3"/>
+        </w:numPr>
+        <w:rPr>
+          <w:rFonts w:ascii="Times New Roman" w:hAnsi="Times New Roman" w:cs="Times New Roman"/>
+          <w:sz w:val="24"/>
+          <w:szCs w:val="24"/>
+        </w:rPr>
+      </w:pPr>
+      <w:r>
+        <w:rPr>
+          <w:rFonts w:ascii="Times New Roman" w:hAnsi="Times New Roman" w:cs="Times New Roman"/>
+          <w:sz w:val="24"/>
+          <w:szCs w:val="24"/>
+        </w:rPr>
+        <w:t>She can help teach the cooking class</w:t>
+      </w:r>
+    </w:p>
+    <w:p>
+      <w:pPr>
+        <w:rPr>
+          <w:rFonts w:ascii="Times New Roman" w:hAnsi="Times New Roman" w:cs="Times New Roman"/>
+          <w:sz w:val="24"/>
+          <w:szCs w:val="24"/>
+        </w:rPr>
+      </w:pPr>
+      <w:r>
+        <w:rPr>
+          <w:rFonts w:ascii="Times New Roman" w:hAnsi="Times New Roman" w:cs="Times New Roman"/>
+          <w:sz w:val="24"/>
+          <w:szCs w:val="24"/>
+        </w:rPr>
+        <w:t>Can we studay tonight?</w:t>
+      </w:r>
+    </w:p>
+    <w:p>
+      <w:pPr>
+        <w:pStyle w:val="ListParagraph"/>
+        <w:numPr>
+          <w:ilvl w:val="0"/>
+          <w:numId w:val="3"/>
+        </w:numPr>
+        <w:rPr>
+          <w:rFonts w:ascii="Times New Roman" w:hAnsi="Times New Roman" w:cs="Times New Roman"/>
+          <w:sz w:val="24"/>
+          <w:szCs w:val="24"/>
+        </w:rPr>
+      </w:pPr>
+      <w:r>
+        <w:rPr>
+          <w:rFonts w:ascii="Times New Roman" w:hAnsi="Times New Roman" w:cs="Times New Roman"/>
+          <w:sz w:val="24"/>
+          <w:szCs w:val="24"/>
+        </w:rPr>
+        <w:t>Yes, we can</w:t>
+      </w:r>
+    </w:p>
+    <w:p>
+      <w:pPr>
+        <w:rPr>
+          <w:rFonts w:ascii="Times New Roman" w:hAnsi="Times New Roman" w:cs="Times New Roman"/>
+          <w:sz w:val="24"/>
+          <w:szCs w:val="24"/>
+        </w:rPr>
+      </w:pPr>
+      <w:r>
+        <w:rPr>
+          <w:rFonts w:ascii="Times New Roman" w:hAnsi="Times New Roman" w:cs="Times New Roman"/>
+          <w:sz w:val="24"/>
+          <w:szCs w:val="24"/>
+        </w:rPr>
+        <w:t>I can’t cook breskfast because I have to go to work</w:t>
+      </w:r>
+    </w:p>
+    <w:p>
+      <w:pPr>
+        <w:rPr>
+          <w:rFonts w:ascii="Times New Roman" w:hAnsi="Times New Roman" w:cs="Times New Roman"/>
+          <w:sz w:val="24"/>
+          <w:szCs w:val="24"/>
+        </w:rPr>
+      </w:pPr>
+    </w:p>
+    <w:p>
+      <w:pPr>
+        <w:rPr>
+          <w:rFonts w:ascii="Times New Roman" w:hAnsi="Times New Roman" w:cs="Times New Roman"/>
+          <w:sz w:val="24"/>
+          <w:szCs w:val="24"/>
+        </w:rPr>
+      </w:pPr>
+      <w:r>
+        <w:rPr>
+          <w:rFonts w:ascii="Times New Roman" w:hAnsi="Times New Roman" w:cs="Times New Roman"/>
+          <w:sz w:val="24"/>
+          <w:szCs w:val="24"/>
+        </w:rPr>
+        <w:t xml:space="preserve">Shen and Benny are in their apartment. Shen drinks (1) </w:t>
+      </w:r>
+      <w:r>
+        <w:rPr>
+          <w:rFonts w:ascii="Times New Roman" w:hAnsi="Times New Roman" w:cs="Times New Roman"/>
+          <w:b/>
+          <w:sz w:val="24"/>
+          <w:szCs w:val="24"/>
+        </w:rPr>
+        <w:t>tea</w:t>
+      </w:r>
+      <w:r>
+        <w:rPr>
+          <w:rFonts w:ascii="Times New Roman" w:hAnsi="Times New Roman" w:cs="Times New Roman"/>
+          <w:sz w:val="24"/>
+          <w:szCs w:val="24"/>
+        </w:rPr>
+        <w:t xml:space="preserve">. Benny wears a (2) </w:t>
+      </w:r>
+      <w:r>
+        <w:rPr>
+          <w:rFonts w:ascii="Times New Roman" w:hAnsi="Times New Roman" w:cs="Times New Roman"/>
+          <w:b/>
+          <w:sz w:val="24"/>
+          <w:szCs w:val="24"/>
+        </w:rPr>
+        <w:t>jumper</w:t>
+      </w:r>
+      <w:r>
+        <w:rPr>
+          <w:rFonts w:ascii="Times New Roman" w:hAnsi="Times New Roman" w:cs="Times New Roman"/>
+          <w:sz w:val="24"/>
+          <w:szCs w:val="24"/>
+        </w:rPr>
+        <w:t xml:space="preserve">. Shen thinks Benny looks funny because his sweater is for a (3) </w:t>
+      </w:r>
+      <w:r>
+        <w:rPr>
+          <w:rFonts w:ascii="Times New Roman" w:hAnsi="Times New Roman" w:cs="Times New Roman"/>
+          <w:b/>
+          <w:sz w:val="24"/>
+          <w:szCs w:val="24"/>
+        </w:rPr>
+        <w:t>woman</w:t>
+      </w:r>
+      <w:r>
+        <w:rPr>
+          <w:rFonts w:ascii="Times New Roman" w:hAnsi="Times New Roman" w:cs="Times New Roman"/>
+          <w:sz w:val="24"/>
+          <w:szCs w:val="24"/>
+        </w:rPr>
+        <w:t xml:space="preserve">. Benny says he wears a jumper because it is (4) </w:t>
+      </w:r>
+      <w:r>
+        <w:rPr>
+          <w:rFonts w:ascii="Times New Roman" w:hAnsi="Times New Roman" w:cs="Times New Roman"/>
+          <w:b/>
+          <w:sz w:val="24"/>
+          <w:szCs w:val="24"/>
+        </w:rPr>
+        <w:t>cold</w:t>
+      </w:r>
+      <w:r>
+        <w:rPr>
+          <w:rFonts w:ascii="Times New Roman" w:hAnsi="Times New Roman" w:cs="Times New Roman"/>
+          <w:sz w:val="24"/>
+          <w:szCs w:val="24"/>
+        </w:rPr>
+        <w:t xml:space="preserve">. It is not (5) true. Benny wears a jumper (6) </w:t>
+      </w:r>
+      <w:r>
+        <w:rPr>
+          <w:rFonts w:ascii="Times New Roman" w:hAnsi="Times New Roman" w:cs="Times New Roman"/>
+          <w:b/>
+          <w:sz w:val="24"/>
+          <w:szCs w:val="24"/>
+        </w:rPr>
+        <w:t>because</w:t>
+      </w:r>
+      <w:r>
+        <w:rPr>
+          <w:rFonts w:ascii="Times New Roman" w:hAnsi="Times New Roman" w:cs="Times New Roman"/>
+          <w:sz w:val="24"/>
+          <w:szCs w:val="24"/>
+        </w:rPr>
+        <w:t xml:space="preserve"> it is the only clean thing he has to wear. Benny does not have money for (7) </w:t>
+      </w:r>
+      <w:r>
+        <w:rPr>
+          <w:rFonts w:ascii="Times New Roman" w:hAnsi="Times New Roman" w:cs="Times New Roman"/>
+          <w:b/>
+          <w:sz w:val="24"/>
+          <w:szCs w:val="24"/>
+        </w:rPr>
+        <w:t>laundry</w:t>
+      </w:r>
+      <w:r>
+        <w:rPr>
+          <w:rFonts w:ascii="Times New Roman" w:hAnsi="Times New Roman" w:cs="Times New Roman"/>
+          <w:sz w:val="24"/>
+          <w:szCs w:val="24"/>
+        </w:rPr>
+        <w:t>.</w:t>
+      </w:r>
+    </w:p>
+    <w:p>
+      <w:pPr>
+        <w:rPr>
+          <w:rFonts w:ascii="Times New Roman" w:hAnsi="Times New Roman" w:cs="Times New Roman"/>
+          <w:sz w:val="24"/>
+          <w:szCs w:val="24"/>
+        </w:rPr>
+      </w:pPr>
+    </w:p>
+    <w:p>
+      <w:pPr>
+        <w:rPr>
+          <w:rFonts w:ascii="Times New Roman" w:hAnsi="Times New Roman" w:cs="Times New Roman"/>
+          <w:sz w:val="24"/>
+          <w:szCs w:val="24"/>
+        </w:rPr>
+      </w:pPr>
+      <w:r>
+        <w:rPr>
+          <w:rFonts w:ascii="Times New Roman" w:hAnsi="Times New Roman" w:cs="Times New Roman"/>
+          <w:sz w:val="24"/>
+          <w:szCs w:val="24"/>
+        </w:rPr>
+        <w:t xml:space="preserve">Benny: Are you (1) </w:t>
+      </w:r>
+      <w:r>
+        <w:rPr>
+          <w:rFonts w:ascii="Times New Roman" w:hAnsi="Times New Roman" w:cs="Times New Roman"/>
+          <w:b/>
+          <w:sz w:val="24"/>
+          <w:szCs w:val="24"/>
+        </w:rPr>
+        <w:t>cold</w:t>
+      </w:r>
+      <w:r>
+        <w:rPr>
+          <w:rFonts w:ascii="Times New Roman" w:hAnsi="Times New Roman" w:cs="Times New Roman"/>
+          <w:sz w:val="24"/>
+          <w:szCs w:val="24"/>
+        </w:rPr>
+        <w:t>?</w:t>
+      </w:r>
+    </w:p>
+    <w:p>
+      <w:pPr>
+        <w:rPr>
+          <w:rFonts w:ascii="Times New Roman" w:hAnsi="Times New Roman" w:cs="Times New Roman"/>
+          <w:sz w:val="24"/>
+          <w:szCs w:val="24"/>
+        </w:rPr>
+      </w:pPr>
+      <w:r>
+        <w:rPr>
+          <w:rFonts w:ascii="Times New Roman" w:hAnsi="Times New Roman" w:cs="Times New Roman"/>
+          <w:sz w:val="24"/>
+          <w:szCs w:val="24"/>
+        </w:rPr>
+        <w:t>Shen: No, I am not cold.</w:t>
+      </w:r>
+    </w:p>
+    <w:p>
+      <w:pPr>
+        <w:rPr>
+          <w:rFonts w:ascii="Times New Roman" w:hAnsi="Times New Roman" w:cs="Times New Roman"/>
+          <w:sz w:val="24"/>
+          <w:szCs w:val="24"/>
+        </w:rPr>
+      </w:pPr>
+      <w:r>
+        <w:rPr>
+          <w:rFonts w:ascii="Times New Roman" w:hAnsi="Times New Roman" w:cs="Times New Roman"/>
+          <w:sz w:val="24"/>
+          <w:szCs w:val="24"/>
+        </w:rPr>
+        <w:t xml:space="preserve">Benny: But I am. Can I wear your (2) </w:t>
+      </w:r>
+      <w:r>
+        <w:rPr>
+          <w:rFonts w:ascii="Times New Roman" w:hAnsi="Times New Roman" w:cs="Times New Roman"/>
+          <w:b/>
+          <w:sz w:val="24"/>
+          <w:szCs w:val="24"/>
+        </w:rPr>
+        <w:t>jumper</w:t>
+      </w:r>
+      <w:r>
+        <w:rPr>
+          <w:rFonts w:ascii="Times New Roman" w:hAnsi="Times New Roman" w:cs="Times New Roman"/>
+          <w:sz w:val="24"/>
+          <w:szCs w:val="24"/>
+        </w:rPr>
+        <w:t>?</w:t>
+      </w:r>
+    </w:p>
+    <w:p>
+      <w:pPr>
+        <w:rPr>
+          <w:rFonts w:ascii="Times New Roman" w:hAnsi="Times New Roman" w:cs="Times New Roman"/>
+          <w:sz w:val="24"/>
+          <w:szCs w:val="24"/>
+        </w:rPr>
+      </w:pPr>
+      <w:r>
+        <w:rPr>
+          <w:rFonts w:ascii="Times New Roman" w:hAnsi="Times New Roman" w:cs="Times New Roman"/>
+          <w:sz w:val="24"/>
+          <w:szCs w:val="24"/>
+        </w:rPr>
+        <w:t xml:space="preserve">Shen: No, you can't. You can't wear my sweater (3) </w:t>
+      </w:r>
+      <w:r>
+        <w:rPr>
+          <w:rFonts w:ascii="Times New Roman" w:hAnsi="Times New Roman" w:cs="Times New Roman"/>
+          <w:b/>
+          <w:sz w:val="24"/>
+          <w:szCs w:val="24"/>
+        </w:rPr>
+        <w:t>because</w:t>
+      </w:r>
+      <w:r>
+        <w:rPr>
+          <w:rFonts w:ascii="Times New Roman" w:hAnsi="Times New Roman" w:cs="Times New Roman"/>
+          <w:sz w:val="24"/>
+          <w:szCs w:val="24"/>
+        </w:rPr>
+        <w:t xml:space="preserve"> it is not clean. It is in the (4) laundry. I can make you some hot (5) </w:t>
+      </w:r>
+      <w:r>
+        <w:rPr>
+          <w:rFonts w:ascii="Times New Roman" w:hAnsi="Times New Roman" w:cs="Times New Roman"/>
+          <w:b/>
+          <w:sz w:val="24"/>
+          <w:szCs w:val="24"/>
+        </w:rPr>
+        <w:t>tea</w:t>
+      </w:r>
+      <w:r>
+        <w:rPr>
+          <w:rFonts w:ascii="Times New Roman" w:hAnsi="Times New Roman" w:cs="Times New Roman"/>
+          <w:sz w:val="24"/>
+          <w:szCs w:val="24"/>
+        </w:rPr>
+        <w:t>.</w:t>
+      </w:r>
+    </w:p>
+    <w:p>
+      <w:pPr>
+        <w:rPr>
+          <w:rFonts w:ascii="Times New Roman" w:hAnsi="Times New Roman" w:cs="Times New Roman"/>
+          <w:sz w:val="24"/>
+          <w:szCs w:val="24"/>
+        </w:rPr>
+      </w:pPr>
+      <w:r>
+        <w:rPr>
+          <w:rFonts w:ascii="Times New Roman" w:hAnsi="Times New Roman" w:cs="Times New Roman"/>
+          <w:sz w:val="24"/>
+          <w:szCs w:val="24"/>
+        </w:rPr>
+        <w:t xml:space="preserve">Benny: It's not (6) </w:t>
+      </w:r>
+      <w:r>
+        <w:rPr>
+          <w:rFonts w:ascii="Times New Roman" w:hAnsi="Times New Roman" w:cs="Times New Roman"/>
+          <w:b/>
+          <w:sz w:val="24"/>
+          <w:szCs w:val="24"/>
+        </w:rPr>
+        <w:t>true</w:t>
+      </w:r>
+      <w:r>
+        <w:rPr>
+          <w:rFonts w:ascii="Times New Roman" w:hAnsi="Times New Roman" w:cs="Times New Roman"/>
+          <w:sz w:val="24"/>
+          <w:szCs w:val="24"/>
+        </w:rPr>
+        <w:t xml:space="preserve">. Your sweater is right here on the (7) </w:t>
+      </w:r>
+      <w:r>
+        <w:rPr>
+          <w:rFonts w:ascii="Times New Roman" w:hAnsi="Times New Roman" w:cs="Times New Roman"/>
+          <w:b/>
+          <w:sz w:val="24"/>
+          <w:szCs w:val="24"/>
+        </w:rPr>
+        <w:t>sofa</w:t>
+      </w:r>
+      <w:r>
+        <w:rPr>
+          <w:rFonts w:ascii="Times New Roman" w:hAnsi="Times New Roman" w:cs="Times New Roman"/>
+          <w:sz w:val="24"/>
+          <w:szCs w:val="24"/>
+        </w:rPr>
+        <w:t>.</w:t>
+      </w:r>
+    </w:p>
+    <w:p>
+      <w:pPr>
+        <w:rPr>
+          <w:rFonts w:ascii="Times New Roman" w:hAnsi="Times New Roman" w:cs="Times New Roman"/>
+          <w:sz w:val="24"/>
+          <w:szCs w:val="24"/>
+        </w:rPr>
+      </w:pPr>
+      <w:r>
+        <w:rPr>
+          <w:rFonts w:ascii="Times New Roman" w:hAnsi="Times New Roman" w:cs="Times New Roman"/>
+          <w:sz w:val="24"/>
+          <w:szCs w:val="24"/>
+        </w:rPr>
+        <w:lastRenderedPageBreak/>
+        <w:t xml:space="preserve">Shen: This is not my sweater. This sweater is for a (8) </w:t>
+      </w:r>
+      <w:r>
+        <w:rPr>
+          <w:rFonts w:ascii="Times New Roman" w:hAnsi="Times New Roman" w:cs="Times New Roman"/>
+          <w:b/>
+          <w:sz w:val="24"/>
+          <w:szCs w:val="24"/>
+        </w:rPr>
+        <w:t>woman</w:t>
+      </w:r>
+      <w:r>
+        <w:rPr>
+          <w:rFonts w:ascii="Times New Roman" w:hAnsi="Times New Roman" w:cs="Times New Roman"/>
+          <w:sz w:val="24"/>
+          <w:szCs w:val="24"/>
+        </w:rPr>
+        <w:t>. It is Danielle's sweater.</w:t>
+      </w:r>
+    </w:p>
+    <w:p>
+      <w:pPr>
+        <w:rPr>
+          <w:rFonts w:ascii="Times New Roman" w:hAnsi="Times New Roman" w:cs="Times New Roman"/>
+          <w:sz w:val="24"/>
+          <w:szCs w:val="24"/>
+        </w:rPr>
+      </w:pPr>
+      <w:r>
+        <w:rPr>
+          <w:rFonts w:ascii="Times New Roman" w:hAnsi="Times New Roman" w:cs="Times New Roman"/>
+          <w:sz w:val="24"/>
+          <w:szCs w:val="24"/>
+        </w:rPr>
+        <w:t>Benny: Oops.</w:t>
+      </w:r>
+    </w:p>
+    <w:p>
+      <w:pPr>
+        <w:rPr>
+          <w:rFonts w:ascii="Times New Roman" w:hAnsi="Times New Roman" w:cs="Times New Roman"/>
+          <w:sz w:val="24"/>
+          <w:szCs w:val="24"/>
+        </w:rPr>
+      </w:pPr>
+    </w:p>
+    <w:p>
+      <w:pPr>
+        <w:rPr>
+          <w:rFonts w:ascii="ProximaNovaLight" w:hAnsi="ProximaNovaLight"/>
+          <w:color w:val="525252"/>
+          <w:shd w:val="clear" w:color="auto" w:fill="FFFFFF"/>
+        </w:rPr>
+      </w:pPr>
+      <w:r>
+        <w:rPr>
+          <w:rFonts w:ascii="ProximaNovaLight" w:hAnsi="ProximaNovaLight"/>
+          <w:b/>
+          <w:bCs/>
+          <w:color w:val="525252"/>
+          <w:shd w:val="clear" w:color="auto" w:fill="FFFFFF"/>
+        </w:rPr>
+        <w:t>Shen:</w:t>
+      </w:r>
+      <w:r>
+        <w:rPr>
+          <w:rStyle w:val="apple-converted-space"/>
+          <w:rFonts w:ascii="ProximaNovaLight" w:hAnsi="ProximaNovaLight"/>
+          <w:color w:val="525252"/>
+          <w:shd w:val="clear" w:color="auto" w:fill="FFFFFF"/>
+        </w:rPr>
+        <w:t> </w:t>
+      </w:r>
+      <w:r>
+        <w:rPr>
+          <w:rFonts w:ascii="ProximaNovaLight" w:hAnsi="ProximaNovaLight"/>
+          <w:color w:val="525252"/>
+          <w:shd w:val="clear" w:color="auto" w:fill="FFFFFF"/>
+        </w:rPr>
+        <w:t>I drink tea because I like tea.</w:t>
+      </w:r>
+    </w:p>
+    <w:p>
+      <w:pPr>
+        <w:rPr>
+          <w:rFonts w:ascii="ProximaNovaLight" w:hAnsi="ProximaNovaLight"/>
+          <w:color w:val="525252"/>
+          <w:shd w:val="clear" w:color="auto" w:fill="FFFFFF"/>
+        </w:rPr>
+      </w:pPr>
+      <w:r>
+        <w:rPr>
+          <w:rFonts w:ascii="ProximaNovaLight" w:hAnsi="ProximaNovaLight"/>
+          <w:b/>
+          <w:bCs/>
+          <w:color w:val="525252"/>
+          <w:shd w:val="clear" w:color="auto" w:fill="FFFFFF"/>
+        </w:rPr>
+        <w:t>Benny:</w:t>
+      </w:r>
+      <w:r>
+        <w:rPr>
+          <w:rStyle w:val="apple-converted-space"/>
+          <w:rFonts w:ascii="ProximaNovaLight" w:hAnsi="ProximaNovaLight"/>
+          <w:color w:val="525252"/>
+          <w:shd w:val="clear" w:color="auto" w:fill="FFFFFF"/>
+        </w:rPr>
+        <w:t> </w:t>
+      </w:r>
+      <w:r>
+        <w:rPr>
+          <w:rFonts w:ascii="ProximaNovaLight" w:hAnsi="ProximaNovaLight"/>
+          <w:color w:val="525252"/>
+          <w:shd w:val="clear" w:color="auto" w:fill="FFFFFF"/>
+        </w:rPr>
+        <w:t>I don't have clean clothes because I don't have money for laundry.</w:t>
+      </w:r>
+    </w:p>
+    <w:p>
+      <w:pPr>
+        <w:rPr>
+          <w:rFonts w:ascii="ProximaNovaLight" w:hAnsi="ProximaNovaLight"/>
+          <w:color w:val="525252"/>
+          <w:shd w:val="clear" w:color="auto" w:fill="FFFFFF"/>
+        </w:rPr>
+      </w:pPr>
+      <w:r>
+        <w:rPr>
+          <w:rFonts w:ascii="ProximaNovaLight" w:hAnsi="ProximaNovaLight"/>
+          <w:b/>
+          <w:bCs/>
+          <w:color w:val="525252"/>
+          <w:shd w:val="clear" w:color="auto" w:fill="F4F4F4"/>
+        </w:rPr>
+        <w:t>Shen:</w:t>
+      </w:r>
+      <w:r>
+        <w:rPr>
+          <w:rStyle w:val="apple-converted-space"/>
+          <w:rFonts w:ascii="ProximaNovaLight" w:hAnsi="ProximaNovaLight"/>
+          <w:color w:val="525252"/>
+          <w:shd w:val="clear" w:color="auto" w:fill="F4F4F4"/>
+        </w:rPr>
+        <w:t> </w:t>
+      </w:r>
+      <w:r>
+        <w:rPr>
+          <w:rFonts w:ascii="ProximaNovaLight" w:hAnsi="ProximaNovaLight"/>
+          <w:color w:val="525252"/>
+          <w:shd w:val="clear" w:color="auto" w:fill="F4F4F4"/>
+        </w:rPr>
+        <w:t xml:space="preserve">I don't have a lot of money </w:t>
+      </w:r>
+      <w:r>
+        <w:rPr>
+          <w:rFonts w:ascii="ProximaNovaLight" w:hAnsi="ProximaNovaLight"/>
+          <w:color w:val="525252"/>
+          <w:shd w:val="clear" w:color="auto" w:fill="FFFFFF"/>
+        </w:rPr>
+        <w:t>because I don't have a job.</w:t>
+      </w:r>
+    </w:p>
+    <w:p>
+      <w:pPr>
+        <w:rPr>
+          <w:rFonts w:ascii="ProximaNovaLight" w:hAnsi="ProximaNovaLight"/>
+          <w:color w:val="525252"/>
+          <w:shd w:val="clear" w:color="auto" w:fill="FFFFFF"/>
+        </w:rPr>
+      </w:pPr>
+      <w:r>
+        <w:rPr>
+          <w:rFonts w:ascii="ProximaNovaLight" w:hAnsi="ProximaNovaLight"/>
+          <w:b/>
+          <w:bCs/>
+          <w:color w:val="525252"/>
+          <w:shd w:val="clear" w:color="auto" w:fill="FFFFFF"/>
+        </w:rPr>
+        <w:t>Shen:</w:t>
+      </w:r>
+      <w:r>
+        <w:rPr>
+          <w:rStyle w:val="apple-converted-space"/>
+          <w:rFonts w:ascii="ProximaNovaLight" w:hAnsi="ProximaNovaLight"/>
+          <w:color w:val="525252"/>
+          <w:shd w:val="clear" w:color="auto" w:fill="FFFFFF"/>
+        </w:rPr>
+        <w:t> </w:t>
+      </w:r>
+      <w:r>
+        <w:rPr>
+          <w:rFonts w:ascii="ProximaNovaLight" w:hAnsi="ProximaNovaLight"/>
+          <w:color w:val="525252"/>
+          <w:shd w:val="clear" w:color="auto" w:fill="FFFFFF"/>
+        </w:rPr>
+        <w:t>I can't get an acting job because I'm not in an acting class.</w:t>
+      </w:r>
+    </w:p>
+    <w:p>
+      <w:pPr>
+        <w:rPr>
+          <w:rFonts w:ascii="ProximaNovaLight" w:hAnsi="ProximaNovaLight"/>
+          <w:color w:val="525252"/>
+          <w:shd w:val="clear" w:color="auto" w:fill="FFFFFF"/>
+        </w:rPr>
+      </w:pPr>
+      <w:r>
+        <w:rPr>
+          <w:rFonts w:ascii="ProximaNovaLight" w:hAnsi="ProximaNovaLight"/>
+          <w:b/>
+          <w:bCs/>
+          <w:color w:val="525252"/>
+          <w:shd w:val="clear" w:color="auto" w:fill="FFFFFF"/>
+        </w:rPr>
+        <w:t>Shen:</w:t>
+      </w:r>
+      <w:r>
+        <w:rPr>
+          <w:rStyle w:val="apple-converted-space"/>
+          <w:rFonts w:ascii="ProximaNovaLight" w:hAnsi="ProximaNovaLight"/>
+          <w:color w:val="525252"/>
+          <w:shd w:val="clear" w:color="auto" w:fill="FFFFFF"/>
+        </w:rPr>
+        <w:t> </w:t>
+      </w:r>
+      <w:r>
+        <w:rPr>
+          <w:rFonts w:ascii="ProximaNovaLight" w:hAnsi="ProximaNovaLight"/>
+          <w:color w:val="525252"/>
+          <w:shd w:val="clear" w:color="auto" w:fill="FFFFFF"/>
+        </w:rPr>
+        <w:t>I can't take an acting class because I don't have money for an acting class.</w:t>
+      </w:r>
+    </w:p>
+    <w:p>
+      <w:pPr>
+        <w:rPr>
+          <w:rFonts w:ascii="ProximaNovaLight" w:hAnsi="ProximaNovaLight"/>
+          <w:color w:val="525252"/>
+          <w:shd w:val="clear" w:color="auto" w:fill="FFFFFF"/>
+        </w:rPr>
+      </w:pPr>
+      <w:r>
+        <w:rPr>
+          <w:rFonts w:ascii="ProximaNovaLight" w:hAnsi="ProximaNovaLight"/>
+          <w:b/>
+          <w:bCs/>
+          <w:color w:val="525252"/>
+          <w:shd w:val="clear" w:color="auto" w:fill="FFFFFF"/>
+        </w:rPr>
+        <w:t>Benny:</w:t>
+      </w:r>
+      <w:r>
+        <w:rPr>
+          <w:rStyle w:val="apple-converted-space"/>
+          <w:rFonts w:ascii="ProximaNovaLight" w:hAnsi="ProximaNovaLight"/>
+          <w:color w:val="525252"/>
+          <w:shd w:val="clear" w:color="auto" w:fill="FFFFFF"/>
+        </w:rPr>
+        <w:t> </w:t>
+      </w:r>
+      <w:r>
+        <w:rPr>
+          <w:rFonts w:ascii="ProximaNovaLight" w:hAnsi="ProximaNovaLight"/>
+          <w:color w:val="525252"/>
+          <w:shd w:val="clear" w:color="auto" w:fill="FFFFFF"/>
+        </w:rPr>
+        <w:t>You drink tea because you're cold.</w:t>
+      </w:r>
+    </w:p>
+    <w:p>
+      <w:pPr>
+        <w:rPr>
+          <w:rFonts w:ascii="ProximaNovaLight" w:hAnsi="ProximaNovaLight"/>
+          <w:color w:val="525252"/>
+          <w:shd w:val="clear" w:color="auto" w:fill="FFFFFF"/>
+        </w:rPr>
+      </w:pPr>
+    </w:p>
+    <w:p>
+      <w:pPr>
+        <w:rPr>
+          <w:rFonts w:ascii="Times New Roman" w:hAnsi="Times New Roman" w:cs="Times New Roman"/>
+          <w:sz w:val="24"/>
+          <w:szCs w:val="24"/>
+        </w:rPr>
+      </w:pPr>
+      <w:r>
+        <w:rPr>
+          <w:rFonts w:ascii="Times New Roman" w:hAnsi="Times New Roman" w:cs="Times New Roman"/>
+          <w:sz w:val="24"/>
+          <w:szCs w:val="24"/>
+        </w:rPr>
+        <w:t>Shen: Can you open the door?</w:t>
+      </w:r>
+    </w:p>
+    <w:p>
+      <w:pPr>
+        <w:rPr>
+          <w:rFonts w:ascii="Times New Roman" w:hAnsi="Times New Roman" w:cs="Times New Roman"/>
+          <w:sz w:val="24"/>
+          <w:szCs w:val="24"/>
+        </w:rPr>
+      </w:pPr>
+      <w:r>
+        <w:rPr>
+          <w:rFonts w:ascii="Times New Roman" w:hAnsi="Times New Roman" w:cs="Times New Roman"/>
+          <w:sz w:val="24"/>
+          <w:szCs w:val="24"/>
+        </w:rPr>
+        <w:t>Benny: Yes, I (1) can get it in a second.</w:t>
+      </w:r>
+    </w:p>
+    <w:p>
+      <w:pPr>
+        <w:rPr>
+          <w:rFonts w:ascii="Times New Roman" w:hAnsi="Times New Roman" w:cs="Times New Roman"/>
+          <w:sz w:val="24"/>
+          <w:szCs w:val="24"/>
+        </w:rPr>
+      </w:pPr>
+      <w:r>
+        <w:rPr>
+          <w:rFonts w:ascii="Times New Roman" w:hAnsi="Times New Roman" w:cs="Times New Roman"/>
+          <w:sz w:val="24"/>
+          <w:szCs w:val="24"/>
+        </w:rPr>
+        <w:t>Benny: Can you meet this afternoon?</w:t>
+      </w:r>
+    </w:p>
+    <w:p>
+      <w:pPr>
+        <w:rPr>
+          <w:rFonts w:ascii="Times New Roman" w:hAnsi="Times New Roman" w:cs="Times New Roman"/>
+          <w:sz w:val="24"/>
+          <w:szCs w:val="24"/>
+        </w:rPr>
+      </w:pPr>
+      <w:r>
+        <w:rPr>
+          <w:rFonts w:ascii="Times New Roman" w:hAnsi="Times New Roman" w:cs="Times New Roman"/>
+          <w:sz w:val="24"/>
+          <w:szCs w:val="24"/>
+        </w:rPr>
+        <w:t>Shen: Yes, I (2) can. How's two o'clock?</w:t>
+      </w:r>
+    </w:p>
+    <w:p>
+      <w:pPr>
+        <w:rPr>
+          <w:rFonts w:ascii="Times New Roman" w:hAnsi="Times New Roman" w:cs="Times New Roman"/>
+          <w:sz w:val="24"/>
+          <w:szCs w:val="24"/>
+        </w:rPr>
+      </w:pPr>
+      <w:r>
+        <w:rPr>
+          <w:rFonts w:ascii="Times New Roman" w:hAnsi="Times New Roman" w:cs="Times New Roman"/>
+          <w:sz w:val="24"/>
+          <w:szCs w:val="24"/>
+        </w:rPr>
+        <w:t>Shen: Can you see who's at the door?</w:t>
+      </w:r>
+    </w:p>
+    <w:p>
+      <w:pPr>
+        <w:rPr>
+          <w:rFonts w:ascii="Times New Roman" w:hAnsi="Times New Roman" w:cs="Times New Roman"/>
+          <w:sz w:val="24"/>
+          <w:szCs w:val="24"/>
+        </w:rPr>
+      </w:pPr>
+      <w:r>
+        <w:rPr>
+          <w:rFonts w:ascii="Times New Roman" w:hAnsi="Times New Roman" w:cs="Times New Roman"/>
+          <w:sz w:val="24"/>
+          <w:szCs w:val="24"/>
+        </w:rPr>
+        <w:t>Benny: No, I (3) can't. I'm busy.</w:t>
+      </w:r>
+    </w:p>
+    <w:p>
+      <w:pPr>
+        <w:rPr>
+          <w:rFonts w:ascii="Times New Roman" w:hAnsi="Times New Roman" w:cs="Times New Roman"/>
+          <w:sz w:val="24"/>
+          <w:szCs w:val="24"/>
+        </w:rPr>
+      </w:pPr>
+      <w:r>
+        <w:rPr>
+          <w:rFonts w:ascii="Times New Roman" w:hAnsi="Times New Roman" w:cs="Times New Roman"/>
+          <w:sz w:val="24"/>
+          <w:szCs w:val="24"/>
+        </w:rPr>
+        <w:t>Benny: Can you eat the food we have?</w:t>
+      </w:r>
+    </w:p>
+    <w:p>
+      <w:pPr>
+        <w:rPr>
+          <w:rFonts w:ascii="Times New Roman" w:hAnsi="Times New Roman" w:cs="Times New Roman"/>
+          <w:sz w:val="24"/>
+          <w:szCs w:val="24"/>
+        </w:rPr>
+      </w:pPr>
+      <w:r>
+        <w:rPr>
+          <w:rFonts w:ascii="Times New Roman" w:hAnsi="Times New Roman" w:cs="Times New Roman"/>
+          <w:sz w:val="24"/>
+          <w:szCs w:val="24"/>
+        </w:rPr>
+        <w:t>Shen: I (4) can't. I don't like this food.</w:t>
+      </w:r>
+    </w:p>
+    <w:p>
+      <w:pPr>
+        <w:rPr>
+          <w:rFonts w:ascii="Times New Roman" w:hAnsi="Times New Roman" w:cs="Times New Roman"/>
+          <w:sz w:val="24"/>
+          <w:szCs w:val="24"/>
+        </w:rPr>
+      </w:pPr>
+      <w:r>
+        <w:rPr>
+          <w:rFonts w:ascii="Times New Roman" w:hAnsi="Times New Roman" w:cs="Times New Roman"/>
+          <w:sz w:val="24"/>
+          <w:szCs w:val="24"/>
+        </w:rPr>
+        <w:t>Li Li: Can I take your order?</w:t>
+      </w:r>
+    </w:p>
+    <w:p>
+      <w:pPr>
+        <w:rPr>
+          <w:rFonts w:ascii="Times New Roman" w:hAnsi="Times New Roman" w:cs="Times New Roman"/>
+          <w:sz w:val="24"/>
+          <w:szCs w:val="24"/>
+        </w:rPr>
+      </w:pPr>
+      <w:r>
+        <w:rPr>
+          <w:rFonts w:ascii="Times New Roman" w:hAnsi="Times New Roman" w:cs="Times New Roman"/>
+          <w:sz w:val="24"/>
+          <w:szCs w:val="24"/>
+        </w:rPr>
+        <w:t>Benny: Yes, I (5) can order now.</w:t>
+      </w:r>
+    </w:p>
+    <w:p>
+      <w:pPr>
+        <w:rPr>
+          <w:rFonts w:ascii="Times New Roman" w:hAnsi="Times New Roman" w:cs="Times New Roman"/>
+          <w:sz w:val="24"/>
+          <w:szCs w:val="24"/>
+        </w:rPr>
+      </w:pPr>
+      <w:r>
+        <w:rPr>
+          <w:rFonts w:ascii="Times New Roman" w:hAnsi="Times New Roman" w:cs="Times New Roman"/>
+          <w:sz w:val="24"/>
+          <w:szCs w:val="24"/>
+        </w:rPr>
+        <w:t>Benny: Can you tell me her name?</w:t>
+      </w:r>
+    </w:p>
+    <w:p>
+      <w:pPr>
+        <w:rPr>
+          <w:rFonts w:ascii="Times New Roman" w:hAnsi="Times New Roman" w:cs="Times New Roman"/>
+          <w:sz w:val="24"/>
+          <w:szCs w:val="24"/>
+        </w:rPr>
+      </w:pPr>
+      <w:r>
+        <w:rPr>
+          <w:rFonts w:ascii="Times New Roman" w:hAnsi="Times New Roman" w:cs="Times New Roman"/>
+          <w:sz w:val="24"/>
+          <w:szCs w:val="24"/>
+        </w:rPr>
+        <w:t>Shen: No, I (6) can't. I don't know her.</w:t>
+      </w:r>
+    </w:p>
+    <w:p>
+      <w:pPr>
+        <w:rPr>
+          <w:rFonts w:ascii="Times New Roman" w:hAnsi="Times New Roman" w:cs="Times New Roman"/>
+          <w:sz w:val="24"/>
+          <w:szCs w:val="24"/>
+        </w:rPr>
+      </w:pPr>
+      <w:r>
+        <w:rPr>
+          <w:rFonts w:ascii="Times New Roman" w:hAnsi="Times New Roman" w:cs="Times New Roman"/>
+          <w:sz w:val="24"/>
+          <w:szCs w:val="24"/>
+        </w:rPr>
+        <w:t>Shen: Can you hand me the umbrella?</w:t>
+      </w:r>
+    </w:p>
+    <w:p>
+      <w:pPr>
+        <w:rPr>
+          <w:rFonts w:ascii="Times New Roman" w:hAnsi="Times New Roman" w:cs="Times New Roman"/>
+          <w:sz w:val="24"/>
+          <w:szCs w:val="24"/>
+        </w:rPr>
+      </w:pPr>
+      <w:r>
+        <w:rPr>
+          <w:rFonts w:ascii="Times New Roman" w:hAnsi="Times New Roman" w:cs="Times New Roman"/>
+          <w:sz w:val="24"/>
+          <w:szCs w:val="24"/>
+        </w:rPr>
+        <w:t>Benny: Yes, I (7) can get the umbrella for you in a minute.</w:t>
+      </w:r>
+    </w:p>
+    <w:p>
+      <w:pPr>
+        <w:rPr>
+          <w:rFonts w:ascii="Times New Roman" w:hAnsi="Times New Roman" w:cs="Times New Roman"/>
+          <w:sz w:val="24"/>
+          <w:szCs w:val="24"/>
+        </w:rPr>
+      </w:pPr>
+      <w:r>
+        <w:rPr>
+          <w:rFonts w:ascii="Times New Roman" w:hAnsi="Times New Roman" w:cs="Times New Roman"/>
+          <w:sz w:val="24"/>
+          <w:szCs w:val="24"/>
+        </w:rPr>
+        <w:t>Benny: Can you tell me if you open soon?</w:t>
+      </w:r>
+    </w:p>
+    <w:p>
+      <w:pPr>
+        <w:rPr>
+          <w:rFonts w:ascii="Times New Roman" w:hAnsi="Times New Roman" w:cs="Times New Roman"/>
+          <w:sz w:val="24"/>
+          <w:szCs w:val="24"/>
+        </w:rPr>
+      </w:pPr>
+      <w:r>
+        <w:rPr>
+          <w:rFonts w:ascii="Times New Roman" w:hAnsi="Times New Roman" w:cs="Times New Roman"/>
+          <w:sz w:val="24"/>
+          <w:szCs w:val="24"/>
+        </w:rPr>
+        <w:t>Li Li: I (8) can open the store in five minutes.</w:t>
+      </w:r>
+    </w:p>
+    <w:p>
+      <w:pPr>
+        <w:rPr>
+          <w:rFonts w:ascii="Times New Roman" w:hAnsi="Times New Roman" w:cs="Times New Roman"/>
+          <w:sz w:val="24"/>
+          <w:szCs w:val="24"/>
+        </w:rPr>
+      </w:pPr>
+      <w:r>
+        <w:rPr>
+          <w:rFonts w:ascii="Times New Roman" w:hAnsi="Times New Roman" w:cs="Times New Roman"/>
+          <w:sz w:val="24"/>
+          <w:szCs w:val="24"/>
+        </w:rPr>
+        <w:t>Shen: Can we meet tomorrow?</w:t>
+      </w:r>
+    </w:p>
+    <w:p>
+      <w:pPr>
+        <w:rPr>
+          <w:rFonts w:ascii="Times New Roman" w:hAnsi="Times New Roman" w:cs="Times New Roman"/>
+          <w:sz w:val="24"/>
+          <w:szCs w:val="24"/>
+        </w:rPr>
+      </w:pPr>
+      <w:r>
+        <w:rPr>
+          <w:rFonts w:ascii="Times New Roman" w:hAnsi="Times New Roman" w:cs="Times New Roman"/>
+          <w:sz w:val="24"/>
+          <w:szCs w:val="24"/>
+        </w:rPr>
+        <w:t>Li Li: I'm sorry. I (9) can't meet you tomorrow.</w:t>
+      </w:r>
+    </w:p>
+    <w:p>
+      <w:pPr>
+        <w:rPr>
+          <w:rFonts w:ascii="Times New Roman" w:hAnsi="Times New Roman" w:cs="Times New Roman"/>
+          <w:sz w:val="24"/>
+          <w:szCs w:val="24"/>
+        </w:rPr>
+      </w:pPr>
+    </w:p>
+    <w:p>
+      <w:pPr>
+        <w:rPr>
+          <w:rFonts w:ascii="Times New Roman" w:hAnsi="Times New Roman" w:cs="Times New Roman"/>
+          <w:sz w:val="24"/>
+          <w:szCs w:val="24"/>
+        </w:rPr>
+      </w:pPr>
+      <w:r>
+        <w:rPr>
+          <w:rFonts w:ascii="Times New Roman" w:hAnsi="Times New Roman" w:cs="Times New Roman"/>
+          <w:sz w:val="24"/>
+          <w:szCs w:val="24"/>
+        </w:rPr>
+        <w:t>Li Li: Are you Shen?</w:t>
+      </w:r>
+    </w:p>
+    <w:p>
+      <w:pPr>
+        <w:rPr>
+          <w:rFonts w:ascii="Times New Roman" w:hAnsi="Times New Roman" w:cs="Times New Roman"/>
+          <w:sz w:val="24"/>
+          <w:szCs w:val="24"/>
+        </w:rPr>
+      </w:pPr>
+      <w:r>
+        <w:rPr>
+          <w:rFonts w:ascii="Times New Roman" w:hAnsi="Times New Roman" w:cs="Times New Roman"/>
+          <w:sz w:val="24"/>
+          <w:szCs w:val="24"/>
+        </w:rPr>
+        <w:t>Shen: Yes, I am Shen. Are you Li Li?</w:t>
+      </w:r>
+    </w:p>
+    <w:p>
+      <w:pPr>
+        <w:rPr>
+          <w:rFonts w:ascii="Times New Roman" w:hAnsi="Times New Roman" w:cs="Times New Roman"/>
+          <w:sz w:val="24"/>
+          <w:szCs w:val="24"/>
+        </w:rPr>
+      </w:pPr>
+      <w:r>
+        <w:rPr>
+          <w:rFonts w:ascii="Times New Roman" w:hAnsi="Times New Roman" w:cs="Times New Roman"/>
+          <w:sz w:val="24"/>
+          <w:szCs w:val="24"/>
+        </w:rPr>
+        <w:t>Li Li: Yes. I am Li Li. Here is your order.</w:t>
+      </w:r>
+    </w:p>
+    <w:p>
+      <w:pPr>
+        <w:rPr>
+          <w:rFonts w:ascii="Times New Roman" w:hAnsi="Times New Roman" w:cs="Times New Roman"/>
+          <w:sz w:val="24"/>
+          <w:szCs w:val="24"/>
+        </w:rPr>
+      </w:pPr>
+      <w:r>
+        <w:rPr>
+          <w:rFonts w:ascii="Times New Roman" w:hAnsi="Times New Roman" w:cs="Times New Roman"/>
+          <w:sz w:val="24"/>
+          <w:szCs w:val="24"/>
+        </w:rPr>
+        <w:t>Shen: Thank you.</w:t>
+      </w:r>
+    </w:p>
+    <w:p>
+      <w:pPr>
+        <w:rPr>
+          <w:rFonts w:ascii="Times New Roman" w:hAnsi="Times New Roman" w:cs="Times New Roman"/>
+          <w:sz w:val="24"/>
+          <w:szCs w:val="24"/>
+        </w:rPr>
+      </w:pPr>
+      <w:r>
+        <w:rPr>
+          <w:rFonts w:ascii="Times New Roman" w:hAnsi="Times New Roman" w:cs="Times New Roman"/>
+          <w:sz w:val="24"/>
+          <w:szCs w:val="24"/>
+        </w:rPr>
+        <w:t>Li Li: Your order is one sandwich, French fries, and a cola.</w:t>
+      </w:r>
+    </w:p>
+    <w:p>
+      <w:pPr>
+        <w:rPr>
+          <w:rFonts w:ascii="Times New Roman" w:hAnsi="Times New Roman" w:cs="Times New Roman"/>
+          <w:sz w:val="24"/>
+          <w:szCs w:val="24"/>
+        </w:rPr>
+      </w:pPr>
+      <w:r>
+        <w:rPr>
+          <w:rFonts w:ascii="Times New Roman" w:hAnsi="Times New Roman" w:cs="Times New Roman"/>
+          <w:sz w:val="24"/>
+          <w:szCs w:val="24"/>
+        </w:rPr>
+        <w:t>Shen: Yes, that's my order.</w:t>
+      </w:r>
+    </w:p>
+    <w:p>
+      <w:pPr>
+        <w:rPr>
+          <w:rFonts w:ascii="Times New Roman" w:hAnsi="Times New Roman" w:cs="Times New Roman"/>
+          <w:sz w:val="24"/>
+          <w:szCs w:val="24"/>
+        </w:rPr>
+      </w:pPr>
+      <w:r>
+        <w:rPr>
+          <w:rFonts w:ascii="Times New Roman" w:hAnsi="Times New Roman" w:cs="Times New Roman"/>
+          <w:sz w:val="24"/>
+          <w:szCs w:val="24"/>
+        </w:rPr>
+        <w:t>Li: You need to pay me for the food.</w:t>
+      </w:r>
+    </w:p>
+    <w:p>
+      <w:pPr>
+        <w:rPr>
+          <w:rFonts w:ascii="Times New Roman" w:hAnsi="Times New Roman" w:cs="Times New Roman"/>
+          <w:sz w:val="24"/>
+          <w:szCs w:val="24"/>
+        </w:rPr>
+      </w:pPr>
+      <w:r>
+        <w:rPr>
+          <w:rFonts w:ascii="Times New Roman" w:hAnsi="Times New Roman" w:cs="Times New Roman"/>
+          <w:sz w:val="24"/>
+          <w:szCs w:val="24"/>
+        </w:rPr>
+        <w:t>Shen: Oh yes, I need to pay you.</w:t>
+      </w:r>
+    </w:p>
+    <w:p>
+      <w:pPr>
+        <w:rPr>
+          <w:rFonts w:ascii="Times New Roman" w:hAnsi="Times New Roman" w:cs="Times New Roman"/>
+          <w:sz w:val="24"/>
+          <w:szCs w:val="24"/>
+        </w:rPr>
+      </w:pPr>
+      <w:r>
+        <w:rPr>
+          <w:rFonts w:ascii="Times New Roman" w:hAnsi="Times New Roman" w:cs="Times New Roman"/>
+          <w:sz w:val="24"/>
+          <w:szCs w:val="24"/>
+        </w:rPr>
+        <w:t>Li Li: You owe me thirteen fifty.</w:t>
+      </w:r>
+    </w:p>
+    <w:p>
+      <w:pPr>
+        <w:rPr>
+          <w:rFonts w:ascii="Times New Roman" w:hAnsi="Times New Roman" w:cs="Times New Roman"/>
+          <w:sz w:val="24"/>
+          <w:szCs w:val="24"/>
+        </w:rPr>
+      </w:pPr>
+      <w:r>
+        <w:rPr>
+          <w:rFonts w:ascii="Times New Roman" w:hAnsi="Times New Roman" w:cs="Times New Roman"/>
+          <w:sz w:val="24"/>
+          <w:szCs w:val="24"/>
+        </w:rPr>
+        <w:t>Shen: Ok. Here is fifteen dollars.</w:t>
+      </w:r>
+    </w:p>
+    <w:p>
+      <w:pPr>
+        <w:rPr>
+          <w:rFonts w:ascii="Times New Roman" w:hAnsi="Times New Roman" w:cs="Times New Roman"/>
+          <w:sz w:val="24"/>
+          <w:szCs w:val="24"/>
+        </w:rPr>
+      </w:pPr>
+    </w:p>
+    <w:p>
+      <w:pPr>
+        <w:rPr>
+          <w:rFonts w:ascii="Times New Roman" w:hAnsi="Times New Roman" w:cs="Times New Roman"/>
+          <w:sz w:val="24"/>
+          <w:szCs w:val="24"/>
+        </w:rPr>
+      </w:pPr>
+      <w:r>
+        <w:rPr>
+          <w:rFonts w:ascii="Times New Roman" w:hAnsi="Times New Roman" w:cs="Times New Roman"/>
+          <w:sz w:val="24"/>
+          <w:szCs w:val="24"/>
+        </w:rPr>
+        <w:t>1 What does Shen order?</w:t>
+      </w:r>
+    </w:p>
+    <w:p>
+      <w:pPr>
+        <w:rPr>
+          <w:rFonts w:ascii="Times New Roman" w:hAnsi="Times New Roman" w:cs="Times New Roman"/>
+          <w:sz w:val="24"/>
+          <w:szCs w:val="24"/>
+        </w:rPr>
+      </w:pPr>
+      <w:r>
+        <w:rPr>
+          <w:rFonts w:ascii="Times New Roman" w:hAnsi="Times New Roman" w:cs="Times New Roman"/>
+          <w:sz w:val="24"/>
+          <w:szCs w:val="24"/>
+        </w:rPr>
+        <w:t>a sandwich, fries, and a cola</w:t>
+      </w:r>
+    </w:p>
+    <w:p>
+      <w:pPr>
+        <w:rPr>
+          <w:rFonts w:ascii="Times New Roman" w:hAnsi="Times New Roman" w:cs="Times New Roman"/>
+          <w:sz w:val="24"/>
+          <w:szCs w:val="24"/>
+        </w:rPr>
+      </w:pPr>
+      <w:r>
+        <w:rPr>
+          <w:rFonts w:ascii="Times New Roman" w:hAnsi="Times New Roman" w:cs="Times New Roman"/>
+          <w:sz w:val="24"/>
+          <w:szCs w:val="24"/>
+        </w:rPr>
+        <w:t>2 What does Li Li need?</w:t>
+      </w:r>
+    </w:p>
+    <w:p>
+      <w:pPr>
+        <w:rPr>
+          <w:rFonts w:ascii="Times New Roman" w:hAnsi="Times New Roman" w:cs="Times New Roman"/>
+          <w:sz w:val="24"/>
+          <w:szCs w:val="24"/>
+        </w:rPr>
+      </w:pPr>
+      <w:r>
+        <w:rPr>
+          <w:rFonts w:ascii="Times New Roman" w:hAnsi="Times New Roman" w:cs="Times New Roman"/>
+          <w:sz w:val="24"/>
+          <w:szCs w:val="24"/>
+        </w:rPr>
+        <w:t>money</w:t>
+      </w:r>
+    </w:p>
+    <w:p>
+      <w:pPr>
+        <w:rPr>
+          <w:rFonts w:ascii="Times New Roman" w:hAnsi="Times New Roman" w:cs="Times New Roman"/>
+          <w:sz w:val="24"/>
+          <w:szCs w:val="24"/>
+        </w:rPr>
+      </w:pPr>
+      <w:r>
+        <w:rPr>
+          <w:rFonts w:ascii="Times New Roman" w:hAnsi="Times New Roman" w:cs="Times New Roman"/>
+          <w:sz w:val="24"/>
+          <w:szCs w:val="24"/>
+        </w:rPr>
+        <w:t>3 How much is Shen's order?</w:t>
+      </w:r>
+    </w:p>
+    <w:p>
+      <w:pPr>
+        <w:rPr>
+          <w:rFonts w:ascii="Times New Roman" w:hAnsi="Times New Roman" w:cs="Times New Roman"/>
+          <w:sz w:val="24"/>
+          <w:szCs w:val="24"/>
+        </w:rPr>
+      </w:pPr>
+      <w:r>
+        <w:rPr>
+          <w:rFonts w:ascii="Times New Roman" w:hAnsi="Times New Roman" w:cs="Times New Roman"/>
+          <w:sz w:val="24"/>
+          <w:szCs w:val="24"/>
+        </w:rPr>
+        <w:t>Thirteen fifty</w:t>
+      </w:r>
+    </w:p>
+    <w:p>
+      <w:pPr>
+        <w:rPr>
+          <w:rFonts w:ascii="Times New Roman" w:hAnsi="Times New Roman" w:cs="Times New Roman"/>
+          <w:sz w:val="24"/>
+          <w:szCs w:val="24"/>
+        </w:rPr>
+      </w:pPr>
+      <w:r>
+        <w:rPr>
+          <w:rFonts w:ascii="Times New Roman" w:hAnsi="Times New Roman" w:cs="Times New Roman"/>
+          <w:sz w:val="24"/>
+          <w:szCs w:val="24"/>
+        </w:rPr>
+        <w:t>4 How much money does</w:t>
+      </w:r>
+      <w:r>
+        <w:rPr>
+          <w:rFonts w:ascii="Times New Roman" w:hAnsi="Times New Roman" w:cs="Times New Roman"/>
+          <w:sz w:val="24"/>
+          <w:szCs w:val="24"/>
+        </w:rPr>
+        <w:t xml:space="preserve"> Shen take out from his wallet?</w:t>
+      </w:r>
+    </w:p>
+    <w:p>
+      <w:pPr>
+        <w:rPr>
+          <w:rFonts w:ascii="Times New Roman" w:hAnsi="Times New Roman" w:cs="Times New Roman"/>
+          <w:sz w:val="24"/>
+          <w:szCs w:val="24"/>
+        </w:rPr>
+      </w:pPr>
+      <w:r>
+        <w:rPr>
+          <w:rFonts w:ascii="Times New Roman" w:hAnsi="Times New Roman" w:cs="Times New Roman"/>
+          <w:sz w:val="24"/>
+          <w:szCs w:val="24"/>
+        </w:rPr>
+        <w:t>Fifteen dollars</w:t>
+      </w:r>
+    </w:p>
+    <w:p>
+      <w:pPr>
+        <w:rPr>
+          <w:rFonts w:ascii="Times New Roman" w:hAnsi="Times New Roman" w:cs="Times New Roman"/>
+          <w:sz w:val="24"/>
+          <w:szCs w:val="24"/>
+        </w:rPr>
+      </w:pPr>
+      <w:r>
+        <w:rPr>
+          <w:rFonts w:ascii="Times New Roman" w:hAnsi="Times New Roman" w:cs="Times New Roman"/>
+          <w:sz w:val="24"/>
+          <w:szCs w:val="24"/>
+        </w:rPr>
+        <w:t>5 Why does Shen drink tea?</w:t>
+      </w:r>
+    </w:p>
+    <w:p>
+      <w:pPr>
+        <w:rPr>
+          <w:rFonts w:ascii="Times New Roman" w:hAnsi="Times New Roman" w:cs="Times New Roman"/>
+          <w:sz w:val="24"/>
+          <w:szCs w:val="24"/>
+        </w:rPr>
+      </w:pPr>
+      <w:r>
+        <w:rPr>
+          <w:rFonts w:ascii="Times New Roman" w:hAnsi="Times New Roman" w:cs="Times New Roman"/>
+          <w:sz w:val="24"/>
+          <w:szCs w:val="24"/>
+        </w:rPr>
+        <w:t>Because he likes tea</w:t>
+      </w:r>
+    </w:p>
+    <w:p>
+      <w:pPr>
+        <w:rPr>
+          <w:rFonts w:ascii="Times New Roman" w:hAnsi="Times New Roman" w:cs="Times New Roman"/>
+          <w:sz w:val="24"/>
+          <w:szCs w:val="24"/>
+        </w:rPr>
+      </w:pPr>
+      <w:r>
+        <w:rPr>
+          <w:rFonts w:ascii="Times New Roman" w:hAnsi="Times New Roman" w:cs="Times New Roman"/>
+          <w:sz w:val="24"/>
+          <w:szCs w:val="24"/>
+        </w:rPr>
+        <w:t>6 Why does Benny wear a jumper?</w:t>
+      </w:r>
+    </w:p>
+    <w:p>
+      <w:pPr>
+        <w:rPr>
+          <w:rFonts w:ascii="Times New Roman" w:hAnsi="Times New Roman" w:cs="Times New Roman"/>
+          <w:sz w:val="24"/>
+          <w:szCs w:val="24"/>
+        </w:rPr>
+      </w:pPr>
+      <w:r>
+        <w:rPr>
+          <w:rFonts w:ascii="Times New Roman" w:hAnsi="Times New Roman" w:cs="Times New Roman"/>
+          <w:sz w:val="24"/>
+          <w:szCs w:val="24"/>
+        </w:rPr>
+        <w:t>Because it’s cold in here</w:t>
+      </w:r>
+    </w:p>
+    <w:p>
+      <w:pPr>
+        <w:rPr>
+          <w:rFonts w:ascii="Times New Roman" w:hAnsi="Times New Roman" w:cs="Times New Roman"/>
+          <w:sz w:val="24"/>
+          <w:szCs w:val="24"/>
+        </w:rPr>
+      </w:pPr>
+      <w:r>
+        <w:rPr>
+          <w:rFonts w:ascii="Times New Roman" w:hAnsi="Times New Roman" w:cs="Times New Roman"/>
+          <w:sz w:val="24"/>
+          <w:szCs w:val="24"/>
+        </w:rPr>
+        <w:t>7 Why does Shen order food?</w:t>
+      </w:r>
+    </w:p>
+    <w:p>
+      <w:pPr>
+        <w:rPr>
+          <w:rFonts w:ascii="Times New Roman" w:hAnsi="Times New Roman" w:cs="Times New Roman"/>
+          <w:sz w:val="24"/>
+          <w:szCs w:val="24"/>
+        </w:rPr>
+      </w:pPr>
+      <w:r>
+        <w:rPr>
+          <w:rFonts w:ascii="Times New Roman" w:hAnsi="Times New Roman" w:cs="Times New Roman"/>
+          <w:sz w:val="24"/>
+          <w:szCs w:val="24"/>
+        </w:rPr>
+        <w:t>Because he doesn’</w:t>
+      </w:r>
+    </w:p>
+    <w:p>
+      <w:pPr>
+        <w:rPr>
+          <w:rFonts w:ascii="Times New Roman" w:hAnsi="Times New Roman" w:cs="Times New Roman"/>
+          <w:sz w:val="24"/>
+          <w:szCs w:val="24"/>
+        </w:rPr>
+      </w:pPr>
+      <w:r>
+        <w:rPr>
+          <w:rFonts w:ascii="Times New Roman" w:hAnsi="Times New Roman" w:cs="Times New Roman"/>
+          <w:sz w:val="24"/>
+          <w:szCs w:val="24"/>
+        </w:rPr>
+        <w:t>8 What food doesn't Shen like?</w:t>
+      </w:r>
+    </w:p>
+    <w:p>
+      <w:pPr>
+        <w:rPr>
+          <w:rFonts w:ascii="Times New Roman" w:hAnsi="Times New Roman" w:cs="Times New Roman"/>
+          <w:sz w:val="24"/>
+          <w:szCs w:val="24"/>
+        </w:rPr>
+      </w:pPr>
+      <w:r>
+        <w:rPr>
+          <w:rFonts w:ascii="Times New Roman" w:hAnsi="Times New Roman" w:cs="Times New Roman"/>
+          <w:sz w:val="24"/>
+          <w:szCs w:val="24"/>
+        </w:rPr>
+        <w:t>Beans</w:t>
+      </w:r>
+    </w:p>
+    <w:p>
+      <w:pPr>
+        <w:rPr>
+          <w:rFonts w:ascii="Times New Roman" w:hAnsi="Times New Roman" w:cs="Times New Roman"/>
+          <w:sz w:val="24"/>
+          <w:szCs w:val="24"/>
+        </w:rPr>
+      </w:pPr>
+      <w:r>
+        <w:rPr>
+          <w:rFonts w:ascii="Times New Roman" w:hAnsi="Times New Roman" w:cs="Times New Roman"/>
+          <w:sz w:val="24"/>
+          <w:szCs w:val="24"/>
+        </w:rPr>
+        <w:lastRenderedPageBreak/>
+        <w:t>1 The street is wet because it's raining.</w:t>
+      </w:r>
+    </w:p>
+    <w:p>
+      <w:pPr>
+        <w:rPr>
+          <w:rFonts w:ascii="Times New Roman" w:hAnsi="Times New Roman" w:cs="Times New Roman"/>
+          <w:sz w:val="24"/>
+          <w:szCs w:val="24"/>
+        </w:rPr>
+      </w:pPr>
+      <w:r>
+        <w:rPr>
+          <w:rFonts w:ascii="Times New Roman" w:hAnsi="Times New Roman" w:cs="Times New Roman"/>
+          <w:sz w:val="24"/>
+          <w:szCs w:val="24"/>
+        </w:rPr>
+        <w:t>2 Paz eats dinner because she's hungry.</w:t>
+      </w:r>
+    </w:p>
+    <w:p>
+      <w:pPr>
+        <w:rPr>
+          <w:rFonts w:ascii="Times New Roman" w:hAnsi="Times New Roman" w:cs="Times New Roman"/>
+          <w:sz w:val="24"/>
+          <w:szCs w:val="24"/>
+        </w:rPr>
+      </w:pPr>
+      <w:r>
+        <w:rPr>
+          <w:rFonts w:ascii="Times New Roman" w:hAnsi="Times New Roman" w:cs="Times New Roman"/>
+          <w:sz w:val="24"/>
+          <w:szCs w:val="24"/>
+        </w:rPr>
+        <w:t>3 I don't like that shirt because it's ugly.</w:t>
+      </w:r>
+    </w:p>
+    <w:p>
+      <w:pPr>
+        <w:rPr>
+          <w:rFonts w:ascii="Times New Roman" w:hAnsi="Times New Roman" w:cs="Times New Roman"/>
+          <w:sz w:val="24"/>
+          <w:szCs w:val="24"/>
+        </w:rPr>
+      </w:pPr>
+      <w:r>
+        <w:rPr>
+          <w:rFonts w:ascii="Times New Roman" w:hAnsi="Times New Roman" w:cs="Times New Roman"/>
+          <w:sz w:val="24"/>
+          <w:szCs w:val="24"/>
+        </w:rPr>
+        <w:t>4 No more pie because I'm full.</w:t>
+      </w:r>
+    </w:p>
+    <w:p>
+      <w:pPr>
+        <w:rPr>
+          <w:rFonts w:ascii="Times New Roman" w:hAnsi="Times New Roman" w:cs="Times New Roman"/>
+          <w:sz w:val="24"/>
+          <w:szCs w:val="24"/>
+        </w:rPr>
+      </w:pPr>
+      <w:r>
+        <w:rPr>
+          <w:rFonts w:ascii="Times New Roman" w:hAnsi="Times New Roman" w:cs="Times New Roman"/>
+          <w:sz w:val="24"/>
+          <w:szCs w:val="24"/>
+        </w:rPr>
+        <w:t>5 I'd like some coffee because I'm thirsty.</w:t>
+      </w:r>
+    </w:p>
+    <w:p>
+      <w:pPr>
+        <w:rPr>
+          <w:rFonts w:ascii="Times New Roman" w:hAnsi="Times New Roman" w:cs="Times New Roman"/>
+          <w:sz w:val="24"/>
+          <w:szCs w:val="24"/>
+        </w:rPr>
+      </w:pPr>
+      <w:r>
+        <w:rPr>
+          <w:rFonts w:ascii="Times New Roman" w:hAnsi="Times New Roman" w:cs="Times New Roman"/>
+          <w:sz w:val="24"/>
+          <w:szCs w:val="24"/>
+        </w:rPr>
+        <w:t>6 I need to do laundry because my clothes are dirty.</w:t>
+      </w:r>
+    </w:p>
+    <w:p>
+      <w:pPr>
+        <w:rPr>
+          <w:rFonts w:ascii="Times New Roman" w:hAnsi="Times New Roman" w:cs="Times New Roman"/>
+          <w:sz w:val="24"/>
+          <w:szCs w:val="24"/>
+        </w:rPr>
+      </w:pPr>
+      <w:r>
+        <w:rPr>
+          <w:rFonts w:ascii="Times New Roman" w:hAnsi="Times New Roman" w:cs="Times New Roman"/>
+          <w:sz w:val="24"/>
+          <w:szCs w:val="24"/>
+        </w:rPr>
+        <w:t>7 She needs quiet because she has to work.</w:t>
+      </w:r>
+    </w:p>
+    <w:p>
+      <w:pPr>
+        <w:rPr>
+          <w:rFonts w:ascii="Times New Roman" w:hAnsi="Times New Roman" w:cs="Times New Roman"/>
+          <w:sz w:val="24"/>
+          <w:szCs w:val="24"/>
+        </w:rPr>
+      </w:pPr>
+      <w:r>
+        <w:rPr>
+          <w:rFonts w:ascii="Times New Roman" w:hAnsi="Times New Roman" w:cs="Times New Roman"/>
+          <w:sz w:val="24"/>
+          <w:szCs w:val="24"/>
+        </w:rPr>
+        <w:t>8 The restaurant is closed because it's Sunday.</w:t>
+      </w:r>
+    </w:p>
+    <w:p>
+      <w:pPr>
+        <w:rPr>
+          <w:rFonts w:ascii="Times New Roman" w:hAnsi="Times New Roman" w:cs="Times New Roman"/>
+          <w:sz w:val="24"/>
+          <w:szCs w:val="24"/>
+        </w:rPr>
+      </w:pPr>
+      <w:r>
+        <w:rPr>
+          <w:rFonts w:ascii="Times New Roman" w:hAnsi="Times New Roman" w:cs="Times New Roman"/>
+          <w:sz w:val="24"/>
+          <w:szCs w:val="24"/>
+        </w:rPr>
+        <w:t>9 Today she rides her motorcycle to work because it's sunny.</w:t>
+      </w:r>
+    </w:p>
+    <w:p>
+      <w:pPr>
+        <w:rPr>
+          <w:rFonts w:ascii="Times New Roman" w:hAnsi="Times New Roman" w:cs="Times New Roman"/>
+          <w:sz w:val="24"/>
+          <w:szCs w:val="24"/>
+        </w:rPr>
+      </w:pPr>
+      <w:r>
+        <w:rPr>
+          <w:rFonts w:ascii="Times New Roman" w:hAnsi="Times New Roman" w:cs="Times New Roman"/>
+          <w:sz w:val="24"/>
+          <w:szCs w:val="24"/>
+        </w:rPr>
+        <w:t>10 He doesn't need a coat because the weather is warm.</w:t>
+      </w:r>
+    </w:p>
+    <w:p>
+      <w:pPr>
+        <w:rPr>
+          <w:rFonts w:ascii="Times New Roman" w:hAnsi="Times New Roman" w:cs="Times New Roman"/>
+          <w:sz w:val="24"/>
+          <w:szCs w:val="24"/>
+        </w:rPr>
+      </w:pPr>
+    </w:p>
+    <w:p>
+      <w:pPr>
+        <w:rPr>
+          <w:rFonts w:ascii="Times New Roman" w:hAnsi="Times New Roman" w:cs="Times New Roman"/>
+          <w:sz w:val="24"/>
+          <w:szCs w:val="24"/>
+        </w:rPr>
+      </w:pPr>
+      <w:r>
+        <w:rPr>
+          <w:rFonts w:ascii="Times New Roman" w:hAnsi="Times New Roman" w:cs="Times New Roman"/>
+          <w:sz w:val="24"/>
+          <w:szCs w:val="24"/>
+        </w:rPr>
+        <w:t>Matt: I'm hungry.</w:t>
+      </w:r>
+    </w:p>
+    <w:p>
+      <w:pPr>
+        <w:rPr>
+          <w:rFonts w:ascii="Times New Roman" w:hAnsi="Times New Roman" w:cs="Times New Roman"/>
+          <w:sz w:val="24"/>
+          <w:szCs w:val="24"/>
+        </w:rPr>
+      </w:pPr>
+      <w:r>
+        <w:rPr>
+          <w:rFonts w:ascii="Times New Roman" w:hAnsi="Times New Roman" w:cs="Times New Roman"/>
+          <w:sz w:val="24"/>
+          <w:szCs w:val="24"/>
+        </w:rPr>
+        <w:t>Brandon: I'm hungry, too. Let's have beans and bread.</w:t>
+      </w:r>
+    </w:p>
+    <w:p>
+      <w:pPr>
+        <w:rPr>
+          <w:rFonts w:ascii="Times New Roman" w:hAnsi="Times New Roman" w:cs="Times New Roman"/>
+          <w:sz w:val="24"/>
+          <w:szCs w:val="24"/>
+        </w:rPr>
+      </w:pPr>
+      <w:r>
+        <w:rPr>
+          <w:rFonts w:ascii="Times New Roman" w:hAnsi="Times New Roman" w:cs="Times New Roman"/>
+          <w:sz w:val="24"/>
+          <w:szCs w:val="24"/>
+        </w:rPr>
+        <w:t>Matt: I don't want to have beans and bread. Let's order food from the sandwich shop.</w:t>
+      </w:r>
+    </w:p>
+    <w:p>
+      <w:pPr>
+        <w:rPr>
+          <w:rFonts w:ascii="Times New Roman" w:hAnsi="Times New Roman" w:cs="Times New Roman"/>
+          <w:sz w:val="24"/>
+          <w:szCs w:val="24"/>
+        </w:rPr>
+      </w:pPr>
+      <w:r>
+        <w:rPr>
+          <w:rFonts w:ascii="Times New Roman" w:hAnsi="Times New Roman" w:cs="Times New Roman"/>
+          <w:sz w:val="24"/>
+          <w:szCs w:val="24"/>
+        </w:rPr>
+        <w:t>Brandon: Why don't you want to have beans and bread?</w:t>
+      </w:r>
+    </w:p>
+    <w:p>
+      <w:pPr>
+        <w:rPr>
+          <w:rFonts w:ascii="Times New Roman" w:hAnsi="Times New Roman" w:cs="Times New Roman"/>
+          <w:sz w:val="24"/>
+          <w:szCs w:val="24"/>
+        </w:rPr>
+      </w:pPr>
+      <w:r>
+        <w:rPr>
+          <w:rFonts w:ascii="Times New Roman" w:hAnsi="Times New Roman" w:cs="Times New Roman"/>
+          <w:sz w:val="24"/>
+          <w:szCs w:val="24"/>
+        </w:rPr>
+        <w:t>Matt: I don't want to have beans and bread because I don't like beans.  AND I don't like Mexican food. Let's order sandwiches and French fries.</w:t>
+      </w:r>
+    </w:p>
+    <w:p>
+      <w:pPr>
+        <w:rPr>
+          <w:rFonts w:ascii="Times New Roman" w:hAnsi="Times New Roman" w:cs="Times New Roman"/>
+          <w:sz w:val="24"/>
+          <w:szCs w:val="24"/>
+        </w:rPr>
+      </w:pPr>
+      <w:r>
+        <w:rPr>
+          <w:rFonts w:ascii="Times New Roman" w:hAnsi="Times New Roman" w:cs="Times New Roman"/>
+          <w:sz w:val="24"/>
+          <w:szCs w:val="24"/>
+        </w:rPr>
+        <w:t>Brandon: We can't order sandwiches and French fries.</w:t>
+      </w:r>
+    </w:p>
+    <w:p>
+      <w:pPr>
+        <w:rPr>
+          <w:rFonts w:ascii="Times New Roman" w:hAnsi="Times New Roman" w:cs="Times New Roman"/>
+          <w:sz w:val="24"/>
+          <w:szCs w:val="24"/>
+        </w:rPr>
+      </w:pPr>
+      <w:r>
+        <w:rPr>
+          <w:rFonts w:ascii="Times New Roman" w:hAnsi="Times New Roman" w:cs="Times New Roman"/>
+          <w:sz w:val="24"/>
+          <w:szCs w:val="24"/>
+        </w:rPr>
+        <w:t>Matt: Why not?</w:t>
+      </w:r>
+    </w:p>
+    <w:p>
+      <w:pPr>
+        <w:rPr>
+          <w:rFonts w:ascii="Times New Roman" w:hAnsi="Times New Roman" w:cs="Times New Roman"/>
+          <w:sz w:val="24"/>
+          <w:szCs w:val="24"/>
+        </w:rPr>
+      </w:pPr>
+      <w:r>
+        <w:rPr>
+          <w:rFonts w:ascii="Times New Roman" w:hAnsi="Times New Roman" w:cs="Times New Roman"/>
+          <w:sz w:val="24"/>
+          <w:szCs w:val="24"/>
+        </w:rPr>
+        <w:t>Brandon: I can't eat French fries because they're not healthy.</w:t>
+      </w:r>
+    </w:p>
+    <w:p>
+      <w:pPr>
+        <w:rPr>
+          <w:rFonts w:ascii="Times New Roman" w:hAnsi="Times New Roman" w:cs="Times New Roman"/>
+          <w:sz w:val="24"/>
+          <w:szCs w:val="24"/>
+        </w:rPr>
+      </w:pPr>
+      <w:r>
+        <w:rPr>
+          <w:rFonts w:ascii="Times New Roman" w:hAnsi="Times New Roman" w:cs="Times New Roman"/>
+          <w:sz w:val="24"/>
+          <w:szCs w:val="24"/>
+        </w:rPr>
+        <w:t>Matt: Okay. Let's order sandwiches. No French fries.</w:t>
+      </w:r>
+    </w:p>
+    <w:p>
+      <w:pPr>
+        <w:rPr>
+          <w:rFonts w:ascii="Times New Roman" w:hAnsi="Times New Roman" w:cs="Times New Roman"/>
+          <w:sz w:val="24"/>
+          <w:szCs w:val="24"/>
+        </w:rPr>
+      </w:pPr>
+      <w:r>
+        <w:rPr>
+          <w:rFonts w:ascii="Times New Roman" w:hAnsi="Times New Roman" w:cs="Times New Roman"/>
+          <w:sz w:val="24"/>
+          <w:szCs w:val="24"/>
+        </w:rPr>
+        <w:t>Brandon: Well, I like sandwiches, but I want hot food. Let's order pasta with tomato sauce from the Italian restaurant. You like pasta, right?</w:t>
+      </w:r>
+    </w:p>
+    <w:p>
+      <w:pPr>
+        <w:rPr>
+          <w:rFonts w:ascii="Times New Roman" w:hAnsi="Times New Roman" w:cs="Times New Roman"/>
+          <w:sz w:val="24"/>
+          <w:szCs w:val="24"/>
+        </w:rPr>
+      </w:pPr>
+      <w:r>
+        <w:rPr>
+          <w:rFonts w:ascii="Times New Roman" w:hAnsi="Times New Roman" w:cs="Times New Roman"/>
+          <w:sz w:val="24"/>
+          <w:szCs w:val="24"/>
+        </w:rPr>
+        <w:t>Matt: Yes, I do! Let's order pasta!</w:t>
+      </w:r>
+      <w:bookmarkStart w:id="0" w:name="_GoBack"/>
+      <w:bookmarkEnd w:id="0"/>
     </w:p>
     <w:sectPr>
       <w:footerReference w:type="default" r:id="rId7"/>
@@ -3052,7 +7944,6 @@
           <w:dataBinding w:prefixMappings="xmlns:ns0='http://purl.org/dc/elements/1.1/' xmlns:ns1='http://schemas.openxmlformats.org/package/2006/metadata/core-properties' " w:xpath="/ns1:coreProperties[1]/ns0:creator[1]" w:storeItemID="{6C3C8BC8-F283-45AE-878A-BAB7291924A1}"/>
           <w:text/>
         </w:sdtPr>
-        <w:sdtEndPr/>
         <w:sdtContent>
           <w:tc>
             <w:tcPr>
@@ -3143,7 +8034,7 @@
               <w:sz w:val="18"/>
               <w:szCs w:val="18"/>
             </w:rPr>
-            <w:t>5</w:t>
+            <w:t>12</w:t>
           </w:r>
           <w:r>
             <w:rPr>
@@ -4103,6 +8994,14 @@
     <w:pitch w:val="variable"/>
     <w:sig w:usb0="E00002FF" w:usb1="4000ACFF" w:usb2="00000001" w:usb3="00000000" w:csb0="0000019F" w:csb1="00000000"/>
   </w:font>
+  <w:font w:name="ProximaNovaLight">
+    <w:altName w:val="Times New Roman"/>
+    <w:panose1 w:val="00000000000000000000"/>
+    <w:charset w:val="00"/>
+    <w:family w:val="roman"/>
+    <w:notTrueType/>
+    <w:pitch w:val="default"/>
+  </w:font>
   <w:font w:name="MS Gothic">
     <w:altName w:val="ＭＳ ゴシック"/>
     <w:panose1 w:val="020B0609070205080204"/>
@@ -4141,6 +9040,7 @@
     <w:rsid w:val="002A3120"/>
     <w:rsid w:val="0033038D"/>
     <w:rsid w:val="00455AEB"/>
+    <w:rsid w:val="00496EA8"/>
     <w:rsid w:val="005E4CAD"/>
     <w:rsid w:val="00615BD0"/>
     <w:rsid w:val="0064186C"/>

</xml_diff>

<commit_message>
Wall Stress\Unit13\13.1.docx Wall Stress\Unit13\13.3.docx
</commit_message>
<xml_diff>
--- a/Wall Stress/Unit13/13.1.docx
+++ b/Wall Stress/Unit13/13.1.docx
@@ -204,6 +204,7 @@
     </w:p>
     <w:p>
       <w:pPr>
+        <w:jc w:val="both"/>
         <w:rPr>
           <w:rFonts w:ascii="Times New Roman" w:hAnsi="Times New Roman" w:cs="Times New Roman"/>
           <w:b/>
@@ -395,6 +396,8 @@
         </w:rPr>
         <w:t>Can you get class acting job?</w:t>
       </w:r>
+      <w:bookmarkStart w:id="0" w:name="_GoBack"/>
+      <w:bookmarkEnd w:id="0"/>
     </w:p>
     <w:p>
       <w:pPr>
@@ -7022,7 +7025,7 @@
     <w:p>
       <w:pPr>
         <w:rPr>
-          <w:rFonts w:ascii="Times New Roman" w:hAnsi="Times New Roman" w:cs="Times New Roman" w:hint="eastAsia"/>
+          <w:rFonts w:ascii="Times New Roman" w:hAnsi="Times New Roman" w:cs="Times New Roman"/>
           <w:sz w:val="24"/>
           <w:szCs w:val="24"/>
         </w:rPr>
@@ -7039,7 +7042,7 @@
     <w:p>
       <w:pPr>
         <w:rPr>
-          <w:rFonts w:ascii="Times New Roman" w:hAnsi="Times New Roman" w:cs="Times New Roman" w:hint="eastAsia"/>
+          <w:rFonts w:ascii="Times New Roman" w:hAnsi="Times New Roman" w:cs="Times New Roman"/>
           <w:sz w:val="24"/>
           <w:szCs w:val="24"/>
         </w:rPr>
@@ -7056,7 +7059,7 @@
     <w:p>
       <w:pPr>
         <w:rPr>
-          <w:rFonts w:ascii="Times New Roman" w:hAnsi="Times New Roman" w:cs="Times New Roman" w:hint="eastAsia"/>
+          <w:rFonts w:ascii="Times New Roman" w:hAnsi="Times New Roman" w:cs="Times New Roman"/>
           <w:sz w:val="24"/>
           <w:szCs w:val="24"/>
         </w:rPr>
@@ -7073,7 +7076,7 @@
     <w:p>
       <w:pPr>
         <w:rPr>
-          <w:rFonts w:ascii="Times New Roman" w:hAnsi="Times New Roman" w:cs="Times New Roman" w:hint="eastAsia"/>
+          <w:rFonts w:ascii="Times New Roman" w:hAnsi="Times New Roman" w:cs="Times New Roman"/>
           <w:sz w:val="24"/>
           <w:szCs w:val="24"/>
         </w:rPr>
@@ -7090,7 +7093,7 @@
     <w:p>
       <w:pPr>
         <w:rPr>
-          <w:rFonts w:ascii="Times New Roman" w:hAnsi="Times New Roman" w:cs="Times New Roman" w:hint="eastAsia"/>
+          <w:rFonts w:ascii="Times New Roman" w:hAnsi="Times New Roman" w:cs="Times New Roman"/>
           <w:sz w:val="24"/>
           <w:szCs w:val="24"/>
         </w:rPr>
@@ -7107,7 +7110,7 @@
     <w:p>
       <w:pPr>
         <w:rPr>
-          <w:rFonts w:ascii="Times New Roman" w:hAnsi="Times New Roman" w:cs="Times New Roman" w:hint="eastAsia"/>
+          <w:rFonts w:ascii="Times New Roman" w:hAnsi="Times New Roman" w:cs="Times New Roman"/>
           <w:sz w:val="24"/>
           <w:szCs w:val="24"/>
         </w:rPr>
@@ -7146,8 +7149,6 @@
         </w:rPr>
         <w:t>Shen: Can you open the door?</w:t>
       </w:r>
-      <w:bookmarkStart w:id="0" w:name="_GoBack"/>
-      <w:bookmarkEnd w:id="0"/>
     </w:p>
     <w:p>
       <w:pPr>
@@ -8504,7 +8505,7 @@
               <w:sz w:val="18"/>
               <w:szCs w:val="18"/>
             </w:rPr>
-            <w:t>12</w:t>
+            <w:t>4</w:t>
           </w:r>
           <w:r>
             <w:rPr>
@@ -9505,6 +9506,7 @@
   </w:compat>
   <w:rsids>
     <w:rsidRoot w:val="00C1007A"/>
+    <w:rsid w:val="000A222E"/>
     <w:rsid w:val="000C6642"/>
     <w:rsid w:val="002410ED"/>
     <w:rsid w:val="002A3120"/>

</xml_diff>